<commit_message>
[Update] CRS version .2 was updated along with matiar bhai's feedback and visio was updated in Order To Cash.
</commit_message>
<xml_diff>
--- a/CRS-Documents/Sales/CRS/Samuda-CRS-Sales-V-0.2.docx
+++ b/CRS-Documents/Sales/CRS/Samuda-CRS-Sales-V-0.2.docx
@@ -371,7 +371,7 @@
         </w:rPr>
       </w:pPr>
       <w:bookmarkStart w:id="2" w:name="_Toc473540486"/>
-      <w:bookmarkStart w:id="3" w:name="_Toc477170568"/>
+      <w:bookmarkStart w:id="3" w:name="_Toc477257456"/>
       <w:r>
         <w:rPr>
           <w:b/>
@@ -449,7 +449,21 @@
               <w:rPr>
                 <w:rFonts w:ascii="AvantGarde" w:hAnsi="AvantGarde" w:cs="Arial"/>
               </w:rPr>
-              <w:t>CRS of Sales Management for Samuda Chemicals Ltd.</w:t>
+              <w:t xml:space="preserve">CRS of Sales Management for </w:t>
+            </w:r>
+            <w:proofErr w:type="spellStart"/>
+            <w:r>
+              <w:rPr>
+                <w:rFonts w:ascii="AvantGarde" w:hAnsi="AvantGarde" w:cs="Arial"/>
+              </w:rPr>
+              <w:t>Samuda</w:t>
+            </w:r>
+            <w:proofErr w:type="spellEnd"/>
+            <w:r>
+              <w:rPr>
+                <w:rFonts w:ascii="AvantGarde" w:hAnsi="AvantGarde" w:cs="Arial"/>
+              </w:rPr>
+              <w:t xml:space="preserve"> Chemicals Ltd.</w:t>
             </w:r>
           </w:p>
         </w:tc>
@@ -663,7 +677,21 @@
               <w:rPr>
                 <w:rFonts w:ascii="AvantGarde" w:hAnsi="AvantGarde" w:cs="Arial"/>
               </w:rPr>
-              <w:t>Md. Mahfuzur Rahman</w:t>
+              <w:t xml:space="preserve">Md. </w:t>
+            </w:r>
+            <w:proofErr w:type="spellStart"/>
+            <w:r>
+              <w:rPr>
+                <w:rFonts w:ascii="AvantGarde" w:hAnsi="AvantGarde" w:cs="Arial"/>
+              </w:rPr>
+              <w:t>Mahfuzur</w:t>
+            </w:r>
+            <w:proofErr w:type="spellEnd"/>
+            <w:r>
+              <w:rPr>
+                <w:rFonts w:ascii="AvantGarde" w:hAnsi="AvantGarde" w:cs="Arial"/>
+              </w:rPr>
+              <w:t xml:space="preserve"> Rahman</w:t>
             </w:r>
           </w:p>
         </w:tc>
@@ -767,12 +795,21 @@
                 <w:sz w:val="20"/>
               </w:rPr>
             </w:pPr>
+            <w:proofErr w:type="spellStart"/>
             <w:r>
               <w:rPr>
                 <w:rFonts w:ascii="AvantGarde" w:hAnsi="AvantGarde" w:cs="Arial"/>
                 <w:sz w:val="20"/>
               </w:rPr>
-              <w:t>Matiar Rahman</w:t>
+              <w:t>Matiar</w:t>
+            </w:r>
+            <w:proofErr w:type="spellEnd"/>
+            <w:r>
+              <w:rPr>
+                <w:rFonts w:ascii="AvantGarde" w:hAnsi="AvantGarde" w:cs="Arial"/>
+                <w:sz w:val="20"/>
+              </w:rPr>
+              <w:t xml:space="preserve"> Rahman</w:t>
             </w:r>
           </w:p>
         </w:tc>
@@ -997,11 +1034,19 @@
           <w:lang w:val="en-GB"/>
         </w:rPr>
       </w:pPr>
+      <w:proofErr w:type="spellStart"/>
       <w:r>
         <w:rPr>
           <w:rFonts w:ascii="AvantGarde" w:hAnsi="AvantGarde" w:cs="Arial"/>
         </w:rPr>
-        <w:t>Samuda Chemicals Ltd.</w:t>
+        <w:t>Samuda</w:t>
+      </w:r>
+      <w:proofErr w:type="spellEnd"/>
+      <w:r>
+        <w:rPr>
+          <w:rFonts w:ascii="AvantGarde" w:hAnsi="AvantGarde" w:cs="Arial"/>
+        </w:rPr>
+        <w:t xml:space="preserve"> Chemicals Ltd.</w:t>
       </w:r>
       <w:r>
         <w:rPr>
@@ -1442,7 +1487,7 @@
         </w:rPr>
       </w:pPr>
       <w:bookmarkStart w:id="4" w:name="_Toc473540487"/>
-      <w:bookmarkStart w:id="5" w:name="_Toc477170569"/>
+      <w:bookmarkStart w:id="5" w:name="_Toc477257457"/>
       <w:r>
         <w:rPr>
           <w:b/>
@@ -2047,7 +2092,7 @@
           <w:r>
             <w:fldChar w:fldCharType="separate"/>
           </w:r>
-          <w:hyperlink w:anchor="_Toc477170568" w:history="1">
+          <w:hyperlink w:anchor="_Toc477257456" w:history="1">
             <w:r>
               <w:rPr>
                 <w:rStyle w:val="Hyperlink"/>
@@ -2091,7 +2136,7 @@
                 <w:noProof/>
                 <w:webHidden/>
               </w:rPr>
-              <w:instrText xml:space="preserve"> PAGEREF _Toc477170568 \h </w:instrText>
+              <w:instrText xml:space="preserve"> PAGEREF _Toc477257456 \h </w:instrText>
             </w:r>
             <w:r>
               <w:rPr>
@@ -2135,7 +2180,7 @@
               <w:color w:val="auto"/>
             </w:rPr>
           </w:pPr>
-          <w:hyperlink w:anchor="_Toc477170569" w:history="1">
+          <w:hyperlink w:anchor="_Toc477257457" w:history="1">
             <w:r>
               <w:rPr>
                 <w:rStyle w:val="Hyperlink"/>
@@ -2179,7 +2224,7 @@
                 <w:noProof/>
                 <w:webHidden/>
               </w:rPr>
-              <w:instrText xml:space="preserve"> PAGEREF _Toc477170569 \h </w:instrText>
+              <w:instrText xml:space="preserve"> PAGEREF _Toc477257457 \h </w:instrText>
             </w:r>
             <w:r>
               <w:rPr>
@@ -2223,7 +2268,7 @@
               <w:color w:val="auto"/>
             </w:rPr>
           </w:pPr>
-          <w:hyperlink w:anchor="_Toc477170570" w:history="1">
+          <w:hyperlink w:anchor="_Toc477257458" w:history="1">
             <w:r>
               <w:rPr>
                 <w:rStyle w:val="Hyperlink"/>
@@ -2267,7 +2312,7 @@
                 <w:noProof/>
                 <w:webHidden/>
               </w:rPr>
-              <w:instrText xml:space="preserve"> PAGEREF _Toc477170570 \h </w:instrText>
+              <w:instrText xml:space="preserve"> PAGEREF _Toc477257458 \h </w:instrText>
             </w:r>
             <w:r>
               <w:rPr>
@@ -2310,7 +2355,7 @@
               <w:color w:val="auto"/>
             </w:rPr>
           </w:pPr>
-          <w:hyperlink w:anchor="_Toc477170571" w:history="1">
+          <w:hyperlink w:anchor="_Toc477257459" w:history="1">
             <w:r>
               <w:rPr>
                 <w:rStyle w:val="Hyperlink"/>
@@ -2338,7 +2383,7 @@
                 <w:noProof/>
                 <w:webHidden/>
               </w:rPr>
-              <w:instrText xml:space="preserve"> PAGEREF _Toc477170571 \h </w:instrText>
+              <w:instrText xml:space="preserve"> PAGEREF _Toc477257459 \h </w:instrText>
             </w:r>
             <w:r>
               <w:rPr>
@@ -2382,7 +2427,7 @@
               <w:color w:val="auto"/>
             </w:rPr>
           </w:pPr>
-          <w:hyperlink w:anchor="_Toc477170572" w:history="1">
+          <w:hyperlink w:anchor="_Toc477257460" w:history="1">
             <w:r>
               <w:rPr>
                 <w:rStyle w:val="Hyperlink"/>
@@ -2426,7 +2471,7 @@
                 <w:noProof/>
                 <w:webHidden/>
               </w:rPr>
-              <w:instrText xml:space="preserve"> PAGEREF _Toc477170572 \h </w:instrText>
+              <w:instrText xml:space="preserve"> PAGEREF _Toc477257460 \h </w:instrText>
             </w:r>
             <w:r>
               <w:rPr>
@@ -2470,7 +2515,7 @@
               <w:color w:val="auto"/>
             </w:rPr>
           </w:pPr>
-          <w:hyperlink w:anchor="_Toc477170573" w:history="1">
+          <w:hyperlink w:anchor="_Toc477257461" w:history="1">
             <w:r>
               <w:rPr>
                 <w:rStyle w:val="Hyperlink"/>
@@ -2514,7 +2559,7 @@
                 <w:noProof/>
                 <w:webHidden/>
               </w:rPr>
-              <w:instrText xml:space="preserve"> PAGEREF _Toc477170573 \h </w:instrText>
+              <w:instrText xml:space="preserve"> PAGEREF _Toc477257461 \h </w:instrText>
             </w:r>
             <w:r>
               <w:rPr>
@@ -2534,7 +2579,7 @@
                 <w:noProof/>
                 <w:webHidden/>
               </w:rPr>
-              <w:t>6</w:t>
+              <w:t>7</w:t>
             </w:r>
             <w:r>
               <w:rPr>
@@ -2557,7 +2602,7 @@
               <w:color w:val="auto"/>
             </w:rPr>
           </w:pPr>
-          <w:hyperlink w:anchor="_Toc477170574" w:history="1">
+          <w:hyperlink w:anchor="_Toc477257462" w:history="1">
             <w:r>
               <w:rPr>
                 <w:rStyle w:val="Hyperlink"/>
@@ -2585,7 +2630,7 @@
                 <w:noProof/>
                 <w:webHidden/>
               </w:rPr>
-              <w:instrText xml:space="preserve"> PAGEREF _Toc477170574 \h </w:instrText>
+              <w:instrText xml:space="preserve"> PAGEREF _Toc477257462 \h </w:instrText>
             </w:r>
             <w:r>
               <w:rPr>
@@ -2628,15 +2673,12 @@
               <w:color w:val="auto"/>
             </w:rPr>
           </w:pPr>
-          <w:hyperlink w:anchor="_Toc477170575" w:history="1">
+          <w:hyperlink w:anchor="_Toc477257463" w:history="1">
             <w:r>
               <w:rPr>
                 <w:rStyle w:val="Hyperlink"/>
-                <w:rFonts w:ascii="Times New Roman" w:hAnsi="Times New Roman" w:cs="Times New Roman"/>
                 <w:b/>
-                <w:bCs/>
-                <w:noProof/>
-                <w:spacing w:val="-2"/>
+                <w:noProof/>
               </w:rPr>
               <w:t>3.2 Master Data Management</w:t>
             </w:r>
@@ -2659,7 +2701,7 @@
                 <w:noProof/>
                 <w:webHidden/>
               </w:rPr>
-              <w:instrText xml:space="preserve"> PAGEREF _Toc477170575 \h </w:instrText>
+              <w:instrText xml:space="preserve"> PAGEREF _Toc477257463 \h </w:instrText>
             </w:r>
             <w:r>
               <w:rPr>
@@ -2702,7 +2744,7 @@
               <w:color w:val="auto"/>
             </w:rPr>
           </w:pPr>
-          <w:hyperlink w:anchor="_Toc477170576" w:history="1">
+          <w:hyperlink w:anchor="_Toc477257464" w:history="1">
             <w:r>
               <w:rPr>
                 <w:rStyle w:val="Hyperlink"/>
@@ -2730,7 +2772,7 @@
                 <w:noProof/>
                 <w:webHidden/>
               </w:rPr>
-              <w:instrText xml:space="preserve"> PAGEREF _Toc477170576 \h </w:instrText>
+              <w:instrText xml:space="preserve"> PAGEREF _Toc477257464 \h </w:instrText>
             </w:r>
             <w:r>
               <w:rPr>
@@ -2773,7 +2815,7 @@
               <w:color w:val="auto"/>
             </w:rPr>
           </w:pPr>
-          <w:hyperlink w:anchor="_Toc477170577" w:history="1">
+          <w:hyperlink w:anchor="_Toc477257465" w:history="1">
             <w:r>
               <w:rPr>
                 <w:rStyle w:val="Hyperlink"/>
@@ -2816,7 +2858,7 @@
                 <w:noProof/>
                 <w:webHidden/>
               </w:rPr>
-              <w:instrText xml:space="preserve"> PAGEREF _Toc477170577 \h </w:instrText>
+              <w:instrText xml:space="preserve"> PAGEREF _Toc477257465 \h </w:instrText>
             </w:r>
             <w:r>
               <w:rPr>
@@ -2859,7 +2901,7 @@
               <w:color w:val="auto"/>
             </w:rPr>
           </w:pPr>
-          <w:hyperlink w:anchor="_Toc477170578" w:history="1">
+          <w:hyperlink w:anchor="_Toc477257466" w:history="1">
             <w:r>
               <w:rPr>
                 <w:rStyle w:val="Hyperlink"/>
@@ -2887,7 +2929,7 @@
                 <w:noProof/>
                 <w:webHidden/>
               </w:rPr>
-              <w:instrText xml:space="preserve"> PAGEREF _Toc477170578 \h </w:instrText>
+              <w:instrText xml:space="preserve"> PAGEREF _Toc477257466 \h </w:instrText>
             </w:r>
             <w:r>
               <w:rPr>
@@ -2930,7 +2972,7 @@
               <w:color w:val="auto"/>
             </w:rPr>
           </w:pPr>
-          <w:hyperlink w:anchor="_Toc477170579" w:history="1">
+          <w:hyperlink w:anchor="_Toc477257467" w:history="1">
             <w:r>
               <w:rPr>
                 <w:rStyle w:val="Hyperlink"/>
@@ -2958,7 +3000,7 @@
                 <w:noProof/>
                 <w:webHidden/>
               </w:rPr>
-              <w:instrText xml:space="preserve"> PAGEREF _Toc477170579 \h </w:instrText>
+              <w:instrText xml:space="preserve"> PAGEREF _Toc477257467 \h </w:instrText>
             </w:r>
             <w:r>
               <w:rPr>
@@ -3001,7 +3043,7 @@
               <w:color w:val="auto"/>
             </w:rPr>
           </w:pPr>
-          <w:hyperlink w:anchor="_Toc477170580" w:history="1">
+          <w:hyperlink w:anchor="_Toc477257468" w:history="1">
             <w:r>
               <w:rPr>
                 <w:rStyle w:val="Hyperlink"/>
@@ -3029,7 +3071,7 @@
                 <w:noProof/>
                 <w:webHidden/>
               </w:rPr>
-              <w:instrText xml:space="preserve"> PAGEREF _Toc477170580 \h </w:instrText>
+              <w:instrText xml:space="preserve"> PAGEREF _Toc477257468 \h </w:instrText>
             </w:r>
             <w:r>
               <w:rPr>
@@ -3072,7 +3114,7 @@
               <w:color w:val="auto"/>
             </w:rPr>
           </w:pPr>
-          <w:hyperlink w:anchor="_Toc477170581" w:history="1">
+          <w:hyperlink w:anchor="_Toc477257469" w:history="1">
             <w:r>
               <w:rPr>
                 <w:rStyle w:val="Hyperlink"/>
@@ -3100,7 +3142,7 @@
                 <w:noProof/>
                 <w:webHidden/>
               </w:rPr>
-              <w:instrText xml:space="preserve"> PAGEREF _Toc477170581 \h </w:instrText>
+              <w:instrText xml:space="preserve"> PAGEREF _Toc477257469 \h </w:instrText>
             </w:r>
             <w:r>
               <w:rPr>
@@ -3143,7 +3185,7 @@
               <w:color w:val="auto"/>
             </w:rPr>
           </w:pPr>
-          <w:hyperlink w:anchor="_Toc477170582" w:history="1">
+          <w:hyperlink w:anchor="_Toc477257470" w:history="1">
             <w:r>
               <w:rPr>
                 <w:rStyle w:val="Hyperlink"/>
@@ -3171,7 +3213,7 @@
                 <w:noProof/>
                 <w:webHidden/>
               </w:rPr>
-              <w:instrText xml:space="preserve"> PAGEREF _Toc477170582 \h </w:instrText>
+              <w:instrText xml:space="preserve"> PAGEREF _Toc477257470 \h </w:instrText>
             </w:r>
             <w:r>
               <w:rPr>
@@ -3191,7 +3233,7 @@
                 <w:noProof/>
                 <w:webHidden/>
               </w:rPr>
-              <w:t>11</w:t>
+              <w:t>12</w:t>
             </w:r>
             <w:r>
               <w:rPr>
@@ -3214,7 +3256,7 @@
               <w:color w:val="auto"/>
             </w:rPr>
           </w:pPr>
-          <w:hyperlink w:anchor="_Toc477170583" w:history="1">
+          <w:hyperlink w:anchor="_Toc477257471" w:history="1">
             <w:r>
               <w:rPr>
                 <w:rStyle w:val="Hyperlink"/>
@@ -3242,7 +3284,7 @@
                 <w:noProof/>
                 <w:webHidden/>
               </w:rPr>
-              <w:instrText xml:space="preserve"> PAGEREF _Toc477170583 \h </w:instrText>
+              <w:instrText xml:space="preserve"> PAGEREF _Toc477257471 \h </w:instrText>
             </w:r>
             <w:r>
               <w:rPr>
@@ -3285,7 +3327,7 @@
               <w:color w:val="auto"/>
             </w:rPr>
           </w:pPr>
-          <w:hyperlink w:anchor="_Toc477170584" w:history="1">
+          <w:hyperlink w:anchor="_Toc477257472" w:history="1">
             <w:r>
               <w:rPr>
                 <w:rStyle w:val="Hyperlink"/>
@@ -3313,7 +3355,7 @@
                 <w:noProof/>
                 <w:webHidden/>
               </w:rPr>
-              <w:instrText xml:space="preserve"> PAGEREF _Toc477170584 \h </w:instrText>
+              <w:instrText xml:space="preserve"> PAGEREF _Toc477257472 \h </w:instrText>
             </w:r>
             <w:r>
               <w:rPr>
@@ -3356,7 +3398,7 @@
               <w:color w:val="auto"/>
             </w:rPr>
           </w:pPr>
-          <w:hyperlink w:anchor="_Toc477170585" w:history="1">
+          <w:hyperlink w:anchor="_Toc477257473" w:history="1">
             <w:r>
               <w:rPr>
                 <w:rStyle w:val="Hyperlink"/>
@@ -3384,7 +3426,7 @@
                 <w:noProof/>
                 <w:webHidden/>
               </w:rPr>
-              <w:instrText xml:space="preserve"> PAGEREF _Toc477170585 \h </w:instrText>
+              <w:instrText xml:space="preserve"> PAGEREF _Toc477257473 \h </w:instrText>
             </w:r>
             <w:r>
               <w:rPr>
@@ -3427,7 +3469,7 @@
               <w:color w:val="auto"/>
             </w:rPr>
           </w:pPr>
-          <w:hyperlink w:anchor="_Toc477170586" w:history="1">
+          <w:hyperlink w:anchor="_Toc477257474" w:history="1">
             <w:r>
               <w:rPr>
                 <w:rStyle w:val="Hyperlink"/>
@@ -3455,7 +3497,7 @@
                 <w:noProof/>
                 <w:webHidden/>
               </w:rPr>
-              <w:instrText xml:space="preserve"> PAGEREF _Toc477170586 \h </w:instrText>
+              <w:instrText xml:space="preserve"> PAGEREF _Toc477257474 \h </w:instrText>
             </w:r>
             <w:r>
               <w:rPr>
@@ -3498,7 +3540,7 @@
               <w:color w:val="auto"/>
             </w:rPr>
           </w:pPr>
-          <w:hyperlink w:anchor="_Toc477170587" w:history="1">
+          <w:hyperlink w:anchor="_Toc477257475" w:history="1">
             <w:r>
               <w:rPr>
                 <w:rStyle w:val="Hyperlink"/>
@@ -3526,7 +3568,7 @@
                 <w:noProof/>
                 <w:webHidden/>
               </w:rPr>
-              <w:instrText xml:space="preserve"> PAGEREF _Toc477170587 \h </w:instrText>
+              <w:instrText xml:space="preserve"> PAGEREF _Toc477257475 \h </w:instrText>
             </w:r>
             <w:r>
               <w:rPr>
@@ -3546,7 +3588,7 @@
                 <w:noProof/>
                 <w:webHidden/>
               </w:rPr>
-              <w:t>12</w:t>
+              <w:t>13</w:t>
             </w:r>
             <w:r>
               <w:rPr>
@@ -3569,7 +3611,7 @@
               <w:color w:val="auto"/>
             </w:rPr>
           </w:pPr>
-          <w:hyperlink w:anchor="_Toc477170588" w:history="1">
+          <w:hyperlink w:anchor="_Toc477257476" w:history="1">
             <w:r>
               <w:rPr>
                 <w:rStyle w:val="Hyperlink"/>
@@ -3597,7 +3639,7 @@
                 <w:noProof/>
                 <w:webHidden/>
               </w:rPr>
-              <w:instrText xml:space="preserve"> PAGEREF _Toc477170588 \h </w:instrText>
+              <w:instrText xml:space="preserve"> PAGEREF _Toc477257476 \h </w:instrText>
             </w:r>
             <w:r>
               <w:rPr>
@@ -3617,7 +3659,7 @@
                 <w:noProof/>
                 <w:webHidden/>
               </w:rPr>
-              <w:t>12</w:t>
+              <w:t>13</w:t>
             </w:r>
             <w:r>
               <w:rPr>
@@ -3640,7 +3682,7 @@
               <w:color w:val="auto"/>
             </w:rPr>
           </w:pPr>
-          <w:hyperlink w:anchor="_Toc477170589" w:history="1">
+          <w:hyperlink w:anchor="_Toc477257477" w:history="1">
             <w:r>
               <w:rPr>
                 <w:rStyle w:val="Hyperlink"/>
@@ -3668,7 +3710,7 @@
                 <w:noProof/>
                 <w:webHidden/>
               </w:rPr>
-              <w:instrText xml:space="preserve"> PAGEREF _Toc477170589 \h </w:instrText>
+              <w:instrText xml:space="preserve"> PAGEREF _Toc477257477 \h </w:instrText>
             </w:r>
             <w:r>
               <w:rPr>
@@ -3711,14 +3753,14 @@
               <w:color w:val="auto"/>
             </w:rPr>
           </w:pPr>
-          <w:hyperlink w:anchor="_Toc477170590" w:history="1">
+          <w:hyperlink w:anchor="_Toc477257478" w:history="1">
             <w:r>
               <w:rPr>
                 <w:rStyle w:val="Hyperlink"/>
                 <w:b/>
                 <w:noProof/>
               </w:rPr>
-              <w:t>3.13 Sales Target</w:t>
+              <w:t>3.13 Sales Target and Achievement</w:t>
             </w:r>
             <w:r>
               <w:rPr>
@@ -3739,7 +3781,7 @@
                 <w:noProof/>
                 <w:webHidden/>
               </w:rPr>
-              <w:instrText xml:space="preserve"> PAGEREF _Toc477170590 \h </w:instrText>
+              <w:instrText xml:space="preserve"> PAGEREF _Toc477257478 \h </w:instrText>
             </w:r>
             <w:r>
               <w:rPr>
@@ -3782,7 +3824,7 @@
               <w:color w:val="auto"/>
             </w:rPr>
           </w:pPr>
-          <w:hyperlink w:anchor="_Toc477170591" w:history="1">
+          <w:hyperlink w:anchor="_Toc477257479" w:history="1">
             <w:r>
               <w:rPr>
                 <w:rStyle w:val="Hyperlink"/>
@@ -3810,7 +3852,7 @@
                 <w:noProof/>
                 <w:webHidden/>
               </w:rPr>
-              <w:instrText xml:space="preserve"> PAGEREF _Toc477170591 \h </w:instrText>
+              <w:instrText xml:space="preserve"> PAGEREF _Toc477257479 \h </w:instrText>
             </w:r>
             <w:r>
               <w:rPr>
@@ -3853,7 +3895,7 @@
               <w:color w:val="auto"/>
             </w:rPr>
           </w:pPr>
-          <w:hyperlink w:anchor="_Toc477170592" w:history="1">
+          <w:hyperlink w:anchor="_Toc477257480" w:history="1">
             <w:r>
               <w:rPr>
                 <w:rStyle w:val="Hyperlink"/>
@@ -3881,7 +3923,7 @@
                 <w:noProof/>
                 <w:webHidden/>
               </w:rPr>
-              <w:instrText xml:space="preserve"> PAGEREF _Toc477170592 \h </w:instrText>
+              <w:instrText xml:space="preserve"> PAGEREF _Toc477257480 \h </w:instrText>
             </w:r>
             <w:r>
               <w:rPr>
@@ -3924,14 +3966,14 @@
               <w:color w:val="auto"/>
             </w:rPr>
           </w:pPr>
-          <w:hyperlink w:anchor="_Toc477170593" w:history="1">
+          <w:hyperlink w:anchor="_Toc477257481" w:history="1">
             <w:r>
               <w:rPr>
                 <w:rStyle w:val="Hyperlink"/>
                 <w:b/>
                 <w:noProof/>
               </w:rPr>
-              <w:t>3.17 Sales Order</w:t>
+              <w:t>3.16 Local Sales</w:t>
             </w:r>
             <w:r>
               <w:rPr>
@@ -3952,7 +3994,7 @@
                 <w:noProof/>
                 <w:webHidden/>
               </w:rPr>
-              <w:instrText xml:space="preserve"> PAGEREF _Toc477170593 \h </w:instrText>
+              <w:instrText xml:space="preserve"> PAGEREF _Toc477257481 \h </w:instrText>
             </w:r>
             <w:r>
               <w:rPr>
@@ -3995,14 +4037,14 @@
               <w:color w:val="auto"/>
             </w:rPr>
           </w:pPr>
-          <w:hyperlink w:anchor="_Toc477170594" w:history="1">
+          <w:hyperlink w:anchor="_Toc477257482" w:history="1">
             <w:r>
               <w:rPr>
                 <w:rStyle w:val="Hyperlink"/>
                 <w:b/>
                 <w:noProof/>
               </w:rPr>
-              <w:t>3.18 Local Sales</w:t>
+              <w:t>3.17 Payment Policy</w:t>
             </w:r>
             <w:r>
               <w:rPr>
@@ -4023,7 +4065,7 @@
                 <w:noProof/>
                 <w:webHidden/>
               </w:rPr>
-              <w:instrText xml:space="preserve"> PAGEREF _Toc477170594 \h </w:instrText>
+              <w:instrText xml:space="preserve"> PAGEREF _Toc477257482 \h </w:instrText>
             </w:r>
             <w:r>
               <w:rPr>
@@ -4066,14 +4108,14 @@
               <w:color w:val="auto"/>
             </w:rPr>
           </w:pPr>
-          <w:hyperlink w:anchor="_Toc477170595" w:history="1">
+          <w:hyperlink w:anchor="_Toc477257483" w:history="1">
             <w:r>
               <w:rPr>
                 <w:rStyle w:val="Hyperlink"/>
                 <w:b/>
                 <w:noProof/>
               </w:rPr>
-              <w:t>3.16 The main external agents</w:t>
+              <w:t>3.18 The main external agents</w:t>
             </w:r>
             <w:r>
               <w:rPr>
@@ -4094,7 +4136,7 @@
                 <w:noProof/>
                 <w:webHidden/>
               </w:rPr>
-              <w:instrText xml:space="preserve"> PAGEREF _Toc477170595 \h </w:instrText>
+              <w:instrText xml:space="preserve"> PAGEREF _Toc477257483 \h </w:instrText>
             </w:r>
             <w:r>
               <w:rPr>
@@ -4114,7 +4156,7 @@
                 <w:noProof/>
                 <w:webHidden/>
               </w:rPr>
-              <w:t>14</w:t>
+              <w:t>15</w:t>
             </w:r>
             <w:r>
               <w:rPr>
@@ -4137,14 +4179,14 @@
               <w:color w:val="auto"/>
             </w:rPr>
           </w:pPr>
-          <w:hyperlink w:anchor="_Toc477170596" w:history="1">
+          <w:hyperlink w:anchor="_Toc477257484" w:history="1">
             <w:r>
               <w:rPr>
                 <w:rStyle w:val="Hyperlink"/>
                 <w:b/>
                 <w:noProof/>
               </w:rPr>
-              <w:t>4. To be Determined</w:t>
+              <w:t>4. Appendix</w:t>
             </w:r>
             <w:r>
               <w:rPr>
@@ -4165,7 +4207,7 @@
                 <w:noProof/>
                 <w:webHidden/>
               </w:rPr>
-              <w:instrText xml:space="preserve"> PAGEREF _Toc477170596 \h </w:instrText>
+              <w:instrText xml:space="preserve"> PAGEREF _Toc477257484 \h </w:instrText>
             </w:r>
             <w:r>
               <w:rPr>
@@ -4186,6 +4228,77 @@
                 <w:webHidden/>
               </w:rPr>
               <w:t>16</w:t>
+            </w:r>
+            <w:r>
+              <w:rPr>
+                <w:noProof/>
+                <w:webHidden/>
+              </w:rPr>
+              <w:fldChar w:fldCharType="end"/>
+            </w:r>
+          </w:hyperlink>
+        </w:p>
+        <w:p>
+          <w:pPr>
+            <w:pStyle w:val="TOC1"/>
+            <w:tabs>
+              <w:tab w:val="right" w:leader="dot" w:pos="9350"/>
+            </w:tabs>
+            <w:rPr>
+              <w:rFonts w:asciiTheme="minorHAnsi" w:eastAsiaTheme="minorEastAsia" w:hAnsiTheme="minorHAnsi" w:cstheme="minorBidi"/>
+              <w:noProof/>
+              <w:color w:val="auto"/>
+            </w:rPr>
+          </w:pPr>
+          <w:hyperlink w:anchor="_Toc477257485" w:history="1">
+            <w:r>
+              <w:rPr>
+                <w:rStyle w:val="Hyperlink"/>
+                <w:b/>
+                <w:noProof/>
+              </w:rPr>
+              <w:t>5. To be Determined</w:t>
+            </w:r>
+            <w:r>
+              <w:rPr>
+                <w:noProof/>
+                <w:webHidden/>
+              </w:rPr>
+              <w:tab/>
+            </w:r>
+            <w:r>
+              <w:rPr>
+                <w:noProof/>
+                <w:webHidden/>
+              </w:rPr>
+              <w:fldChar w:fldCharType="begin"/>
+            </w:r>
+            <w:r>
+              <w:rPr>
+                <w:noProof/>
+                <w:webHidden/>
+              </w:rPr>
+              <w:instrText xml:space="preserve"> PAGEREF _Toc477257485 \h </w:instrText>
+            </w:r>
+            <w:r>
+              <w:rPr>
+                <w:noProof/>
+                <w:webHidden/>
+              </w:rPr>
+            </w:r>
+            <w:r>
+              <w:rPr>
+                <w:noProof/>
+                <w:webHidden/>
+              </w:rPr>
+              <w:fldChar w:fldCharType="separate"/>
+            </w:r>
+            <w:r>
+              <w:rPr>
+                <w:noProof/>
+                <w:webHidden/>
+              </w:rPr>
+              <w:t>17</w:t>
             </w:r>
             <w:r>
               <w:rPr>
@@ -4210,8 +4323,6 @@
     </w:sdt>
     <w:p/>
     <w:p/>
-    <w:p/>
-    <w:p/>
     <w:p>
       <w:pPr>
         <w:pStyle w:val="Heading1"/>
@@ -4224,11 +4335,12 @@
         </w:rPr>
       </w:pPr>
       <w:bookmarkStart w:id="6" w:name="_Toc471908382"/>
-      <w:bookmarkStart w:id="7" w:name="_Toc477170570"/>
-      <w:r>
-        <w:rPr>
-          <w:b/>
-        </w:rPr>
+      <w:bookmarkStart w:id="7" w:name="_Toc477257458"/>
+      <w:r>
+        <w:rPr>
+          <w:b/>
+        </w:rPr>
+        <w:lastRenderedPageBreak/>
         <w:t>Introduction</w:t>
       </w:r>
       <w:bookmarkEnd w:id="6"/>
@@ -4242,7 +4354,7 @@
         </w:rPr>
       </w:pPr>
       <w:bookmarkStart w:id="8" w:name="_Toc471908383"/>
-      <w:bookmarkStart w:id="9" w:name="_Toc477170571"/>
+      <w:bookmarkStart w:id="9" w:name="_Toc477257459"/>
       <w:r>
         <w:rPr>
           <w:b/>
@@ -4350,7 +4462,7 @@
           <w:b/>
         </w:rPr>
       </w:pPr>
-      <w:bookmarkStart w:id="10" w:name="_Toc477170572"/>
+      <w:bookmarkStart w:id="10" w:name="_Toc477257460"/>
       <w:r>
         <w:rPr>
           <w:b/>
@@ -4520,6 +4632,18 @@
         <w:jc w:val="both"/>
         <w:rPr>
           <w:rFonts w:ascii="Times New Roman" w:hAnsi="Times New Roman" w:cs="Times New Roman"/>
+          <w:b/>
+          <w:bCs/>
+          <w:sz w:val="24"/>
+          <w:szCs w:val="24"/>
+        </w:rPr>
+      </w:pPr>
+    </w:p>
+    <w:p>
+      <w:pPr>
+        <w:jc w:val="both"/>
+        <w:rPr>
+          <w:rFonts w:ascii="Times New Roman" w:hAnsi="Times New Roman" w:cs="Times New Roman"/>
           <w:sz w:val="24"/>
           <w:szCs w:val="24"/>
         </w:rPr>
@@ -5002,6 +5126,30 @@
         </w:rPr>
         <w:t xml:space="preserve">Information about the contract is needed for the Director to let the Salesman to follow the delivery and the payment of the Customer.   </w:t>
       </w:r>
+    </w:p>
+    <w:p>
+      <w:pPr>
+        <w:tabs>
+          <w:tab w:val="left" w:pos="2265"/>
+        </w:tabs>
+        <w:rPr>
+          <w:rFonts w:ascii="Times New Roman" w:hAnsi="Times New Roman" w:cs="Times New Roman"/>
+          <w:sz w:val="24"/>
+          <w:szCs w:val="24"/>
+        </w:rPr>
+      </w:pPr>
+    </w:p>
+    <w:p>
+      <w:pPr>
+        <w:tabs>
+          <w:tab w:val="left" w:pos="2265"/>
+        </w:tabs>
+        <w:rPr>
+          <w:rFonts w:ascii="Times New Roman" w:hAnsi="Times New Roman" w:cs="Times New Roman"/>
+          <w:sz w:val="24"/>
+          <w:szCs w:val="24"/>
+        </w:rPr>
+      </w:pPr>
     </w:p>
     <w:p>
       <w:pPr>
@@ -5031,11 +5179,12 @@
           <w:b/>
         </w:rPr>
       </w:pPr>
-      <w:bookmarkStart w:id="11" w:name="_Toc477170573"/>
-      <w:r>
-        <w:rPr>
-          <w:b/>
-        </w:rPr>
+      <w:bookmarkStart w:id="11" w:name="_Toc477257461"/>
+      <w:r>
+        <w:rPr>
+          <w:b/>
+        </w:rPr>
+        <w:lastRenderedPageBreak/>
         <w:t>Features of Sales Modules</w:t>
       </w:r>
       <w:bookmarkEnd w:id="11"/>
@@ -5055,7 +5204,25 @@
           <w:sz w:val="24"/>
           <w:szCs w:val="24"/>
         </w:rPr>
-        <w:t>This module will help Samuda to manages its sales process very efficiently and give full feature list to customize according to business needs. Following are the feat</w:t>
+        <w:t xml:space="preserve">This module will help </w:t>
+      </w:r>
+      <w:proofErr w:type="spellStart"/>
+      <w:r>
+        <w:rPr>
+          <w:rFonts w:ascii="Times New Roman" w:hAnsi="Times New Roman" w:cs="Times New Roman"/>
+          <w:sz w:val="24"/>
+          <w:szCs w:val="24"/>
+        </w:rPr>
+        <w:t>Samuda</w:t>
+      </w:r>
+      <w:proofErr w:type="spellEnd"/>
+      <w:r>
+        <w:rPr>
+          <w:rFonts w:ascii="Times New Roman" w:hAnsi="Times New Roman" w:cs="Times New Roman"/>
+          <w:sz w:val="24"/>
+          <w:szCs w:val="24"/>
+        </w:rPr>
+        <w:t xml:space="preserve"> to manages its sales process very efficiently and give full feature list to customize according to business needs. Following are the feat</w:t>
       </w:r>
       <w:r>
         <w:rPr>
@@ -5078,18 +5245,17 @@
     <w:p>
       <w:pPr>
         <w:pStyle w:val="Heading2"/>
-        <w:ind w:hanging="450"/>
-        <w:jc w:val="both"/>
-        <w:rPr>
-          <w:b/>
-        </w:rPr>
-      </w:pPr>
-      <w:bookmarkStart w:id="12" w:name="_Toc477170574"/>
-      <w:r>
-        <w:rPr>
-          <w:b/>
-        </w:rPr>
-        <w:lastRenderedPageBreak/>
+        <w:ind w:hanging="360"/>
+        <w:jc w:val="both"/>
+        <w:rPr>
+          <w:b/>
+        </w:rPr>
+      </w:pPr>
+      <w:bookmarkStart w:id="12" w:name="_Toc477257462"/>
+      <w:r>
+        <w:rPr>
+          <w:b/>
+        </w:rPr>
         <w:t>3.1 Order to C</w:t>
       </w:r>
       <w:r>
@@ -5189,7 +5355,25 @@
           <w:sz w:val="24"/>
           <w:szCs w:val="24"/>
         </w:rPr>
-        <w:t>First Sales quotation is being created</w:t>
+        <w:t>First s</w:t>
+      </w:r>
+      <w:r>
+        <w:rPr>
+          <w:rFonts w:ascii="Times New Roman" w:eastAsia="Times New Roman" w:hAnsi="Times New Roman" w:cs="Times New Roman"/>
+          <w:color w:val="auto"/>
+          <w:sz w:val="24"/>
+          <w:szCs w:val="24"/>
+        </w:rPr>
+        <w:t>ales quotation is being created</w:t>
+      </w:r>
+      <w:r>
+        <w:rPr>
+          <w:rFonts w:ascii="Times New Roman" w:eastAsia="Times New Roman" w:hAnsi="Times New Roman" w:cs="Times New Roman"/>
+          <w:color w:val="auto"/>
+          <w:sz w:val="24"/>
+          <w:szCs w:val="24"/>
+        </w:rPr>
+        <w:t xml:space="preserve"> by the sales executive.</w:t>
       </w:r>
     </w:p>
     <w:p>
@@ -5216,7 +5400,7 @@
           <w:sz w:val="24"/>
           <w:szCs w:val="24"/>
         </w:rPr>
-        <w:t> </w:t>
+        <w:t>After t</w:t>
       </w:r>
       <w:r>
         <w:rPr>
@@ -5225,7 +5409,16 @@
           <w:sz w:val="24"/>
           <w:szCs w:val="24"/>
         </w:rPr>
-        <w:t>After sales quotation is created it needs multiple approval process. In all the approval process the sales quotation may be accepted/ revised/ cancelled.</w:t>
+        <w:t>hat credit limit will be checked</w:t>
+      </w:r>
+      <w:r>
+        <w:rPr>
+          <w:rFonts w:ascii="Times New Roman" w:eastAsia="Times New Roman" w:hAnsi="Times New Roman" w:cs="Times New Roman"/>
+          <w:color w:val="auto"/>
+          <w:sz w:val="24"/>
+          <w:szCs w:val="24"/>
+        </w:rPr>
+        <w:t>.</w:t>
       </w:r>
     </w:p>
     <w:p>
@@ -5252,7 +5445,7 @@
           <w:sz w:val="24"/>
           <w:szCs w:val="24"/>
         </w:rPr>
-        <w:t xml:space="preserve">If the sales quotation is approved by all the approval layers then it is converted to sales </w:t>
+        <w:t> </w:t>
       </w:r>
       <w:r>
         <w:rPr>
@@ -5261,7 +5454,7 @@
           <w:sz w:val="24"/>
           <w:szCs w:val="24"/>
         </w:rPr>
-        <w:t>order. Besides that</w:t>
+        <w:t>If the credit limit is ok, it</w:t>
       </w:r>
       <w:r>
         <w:rPr>
@@ -5270,7 +5463,7 @@
           <w:sz w:val="24"/>
           <w:szCs w:val="24"/>
         </w:rPr>
-        <w:t xml:space="preserve"> </w:t>
+        <w:t xml:space="preserve"> needs multiple approval process. In all the approval process the sales quotation may be accepted/ revised/ cancelled.</w:t>
       </w:r>
       <w:r>
         <w:rPr>
@@ -5279,16 +5472,7 @@
           <w:sz w:val="24"/>
           <w:szCs w:val="24"/>
         </w:rPr>
-        <w:t>o</w:t>
-      </w:r>
-      <w:r>
-        <w:rPr>
-          <w:rFonts w:ascii="Times New Roman" w:eastAsia="Times New Roman" w:hAnsi="Times New Roman" w:cs="Times New Roman"/>
-          <w:color w:val="auto"/>
-          <w:sz w:val="24"/>
-          <w:szCs w:val="24"/>
-        </w:rPr>
-        <w:t>nce customer confirms the purchase order the sales quotation is converted to sales order.</w:t>
+        <w:t xml:space="preserve"> First level approval will be done by head of sales. </w:t>
       </w:r>
     </w:p>
     <w:p>
@@ -5315,7 +5499,16 @@
           <w:sz w:val="24"/>
           <w:szCs w:val="24"/>
         </w:rPr>
-        <w:t>When the sales order is created, this message will be forwarded inventory, productions, accounts and other relevant departments.</w:t>
+        <w:t>When the first level approval is done, it requires for second level approval which is done by MD/ CEO.</w:t>
+      </w:r>
+      <w:r>
+        <w:rPr>
+          <w:rFonts w:ascii="Times New Roman" w:eastAsia="Times New Roman" w:hAnsi="Times New Roman" w:cs="Times New Roman"/>
+          <w:color w:val="auto"/>
+          <w:sz w:val="24"/>
+          <w:szCs w:val="24"/>
+        </w:rPr>
+        <w:t xml:space="preserve"> Quotation will be saved at same time.</w:t>
       </w:r>
     </w:p>
     <w:p>
@@ -5342,7 +5535,52 @@
           <w:sz w:val="24"/>
           <w:szCs w:val="24"/>
         </w:rPr>
-        <w:t>Credit limit is being checked for that sales order before delivering the goods.</w:t>
+        <w:t xml:space="preserve">When </w:t>
+      </w:r>
+      <w:r>
+        <w:rPr>
+          <w:rFonts w:ascii="Times New Roman" w:eastAsia="Times New Roman" w:hAnsi="Times New Roman" w:cs="Times New Roman"/>
+          <w:color w:val="auto"/>
+          <w:sz w:val="24"/>
+          <w:szCs w:val="24"/>
+        </w:rPr>
+        <w:t xml:space="preserve">the sales quotation is approved by all the approval layers then it is converted to sales </w:t>
+      </w:r>
+      <w:r>
+        <w:rPr>
+          <w:rFonts w:ascii="Times New Roman" w:eastAsia="Times New Roman" w:hAnsi="Times New Roman" w:cs="Times New Roman"/>
+          <w:color w:val="auto"/>
+          <w:sz w:val="24"/>
+          <w:szCs w:val="24"/>
+        </w:rPr>
+        <w:t>order. Besides that</w:t>
+      </w:r>
+      <w:r>
+        <w:rPr>
+          <w:rFonts w:ascii="Times New Roman" w:eastAsia="Times New Roman" w:hAnsi="Times New Roman" w:cs="Times New Roman"/>
+          <w:color w:val="auto"/>
+          <w:sz w:val="24"/>
+          <w:szCs w:val="24"/>
+        </w:rPr>
+        <w:t xml:space="preserve"> </w:t>
+      </w:r>
+      <w:r>
+        <w:rPr>
+          <w:rFonts w:ascii="Times New Roman" w:eastAsia="Times New Roman" w:hAnsi="Times New Roman" w:cs="Times New Roman"/>
+          <w:color w:val="auto"/>
+          <w:sz w:val="24"/>
+          <w:szCs w:val="24"/>
+        </w:rPr>
+        <w:t>o</w:t>
+      </w:r>
+      <w:r>
+        <w:rPr>
+          <w:rFonts w:ascii="Times New Roman" w:eastAsia="Times New Roman" w:hAnsi="Times New Roman" w:cs="Times New Roman"/>
+          <w:color w:val="auto"/>
+          <w:sz w:val="24"/>
+          <w:szCs w:val="24"/>
+        </w:rPr>
+        <w:t>nce customer confirms the purchase order the sales quotation is converted to sales order.</w:t>
       </w:r>
     </w:p>
     <w:p>
@@ -5369,7 +5607,7 @@
           <w:sz w:val="24"/>
           <w:szCs w:val="24"/>
         </w:rPr>
-        <w:t>Once goods are delivered, sales invoices are submitted to the customer for payment</w:t>
+        <w:t>When the sales order is created, this message will be forwarded inventory, productions, accounts and other relevant departments.</w:t>
       </w:r>
     </w:p>
     <w:p>
@@ -5396,7 +5634,61 @@
           <w:sz w:val="24"/>
           <w:szCs w:val="24"/>
         </w:rPr>
-        <w:t>Finally the account gets updated upon receive payment.</w:t>
+        <w:t>Once goods are delivered, sales invoices</w:t>
+      </w:r>
+      <w:r>
+        <w:rPr>
+          <w:rFonts w:ascii="Times New Roman" w:eastAsia="Times New Roman" w:hAnsi="Times New Roman" w:cs="Times New Roman"/>
+          <w:color w:val="auto"/>
+          <w:sz w:val="24"/>
+          <w:szCs w:val="24"/>
+        </w:rPr>
+        <w:t xml:space="preserve"> (prepared by accounts section)</w:t>
+      </w:r>
+      <w:r>
+        <w:rPr>
+          <w:rFonts w:ascii="Times New Roman" w:eastAsia="Times New Roman" w:hAnsi="Times New Roman" w:cs="Times New Roman"/>
+          <w:color w:val="auto"/>
+          <w:sz w:val="24"/>
+          <w:szCs w:val="24"/>
+        </w:rPr>
+        <w:t xml:space="preserve"> are submitted to the customer for payment</w:t>
+      </w:r>
+    </w:p>
+    <w:p>
+      <w:pPr>
+        <w:pStyle w:val="ListParagraph"/>
+        <w:numPr>
+          <w:ilvl w:val="0"/>
+          <w:numId w:val="9"/>
+        </w:numPr>
+        <w:shd w:val="clear" w:color="auto" w:fill="FFFFFF"/>
+        <w:spacing w:after="0"/>
+        <w:jc w:val="both"/>
+        <w:rPr>
+          <w:rFonts w:ascii="Times New Roman" w:eastAsia="Times New Roman" w:hAnsi="Times New Roman" w:cs="Times New Roman"/>
+          <w:color w:val="auto"/>
+          <w:sz w:val="24"/>
+          <w:szCs w:val="24"/>
+        </w:rPr>
+      </w:pPr>
+      <w:r>
+        <w:rPr>
+          <w:rFonts w:ascii="Times New Roman" w:eastAsia="Times New Roman" w:hAnsi="Times New Roman" w:cs="Times New Roman"/>
+          <w:color w:val="auto"/>
+          <w:sz w:val="24"/>
+          <w:szCs w:val="24"/>
+        </w:rPr>
+        <w:t>Finally the account gets updated upon receive</w:t>
+      </w:r>
+      <w:r>
+        <w:rPr>
+          <w:rFonts w:ascii="Times New Roman" w:eastAsia="Times New Roman" w:hAnsi="Times New Roman" w:cs="Times New Roman"/>
+          <w:color w:val="auto"/>
+          <w:sz w:val="24"/>
+          <w:szCs w:val="24"/>
+        </w:rPr>
+        <w:t>d payment from customer.</w:t>
       </w:r>
     </w:p>
     <w:p>
@@ -5447,10 +5739,10 @@
         </w:rPr>
         <w:lastRenderedPageBreak/>
         <w:drawing>
-          <wp:inline distT="0" distB="0" distL="0" distR="0" wp14:anchorId="7C627BEF" wp14:editId="4E9863B4">
+          <wp:inline distT="0" distB="0" distL="0" distR="0" wp14:anchorId="3A8FC337" wp14:editId="127036C6">
             <wp:extent cx="5943600" cy="6096873"/>
             <wp:effectExtent l="0" t="0" r="0" b="0"/>
-            <wp:docPr id="3" name="Picture 3" descr="C:\Users\nahar.kamrun\Desktop\Order To Cash_New.jpg"/>
+            <wp:docPr id="9" name="Picture 9" descr="C:\Users\nahar.kamrun\Desktop\Order To Cash_New.jpg"/>
             <wp:cNvGraphicFramePr>
               <a:graphicFrameLocks xmlns:a="http://schemas.openxmlformats.org/drawingml/2006/main" noChangeAspect="1"/>
             </wp:cNvGraphicFramePr>
@@ -5458,13 +5750,13 @@
               <a:graphicData uri="http://schemas.openxmlformats.org/drawingml/2006/picture">
                 <pic:pic xmlns:pic="http://schemas.openxmlformats.org/drawingml/2006/picture">
                   <pic:nvPicPr>
-                    <pic:cNvPr id="0" name="Picture 3" descr="C:\Users\nahar.kamrun\Desktop\Order To Cash_New.jpg"/>
+                    <pic:cNvPr id="0" name="Picture 4" descr="C:\Users\nahar.kamrun\Desktop\Order To Cash_New.jpg"/>
                     <pic:cNvPicPr>
                       <a:picLocks noChangeAspect="1" noChangeArrowheads="1"/>
                     </pic:cNvPicPr>
                   </pic:nvPicPr>
                   <pic:blipFill>
-                    <a:blip r:embed="rId9">
+                    <a:blip r:embed="rId9" cstate="print">
                       <a:extLst>
                         <a:ext uri="{28A0092B-C50C-407E-A947-70E740481C1C}">
                           <a14:useLocalDpi xmlns:a14="http://schemas.microsoft.com/office/drawing/2010/main" val="0"/>
@@ -5621,42 +5913,35 @@
     </w:p>
     <w:p>
       <w:pPr>
+        <w:shd w:val="clear" w:color="auto" w:fill="FFFFFF"/>
+        <w:spacing w:after="0"/>
+        <w:jc w:val="both"/>
+        <w:rPr>
+          <w:rFonts w:ascii="Times New Roman" w:eastAsia="Times New Roman" w:hAnsi="Times New Roman" w:cs="Times New Roman"/>
+          <w:color w:val="222222"/>
+          <w:sz w:val="24"/>
+          <w:szCs w:val="24"/>
+        </w:rPr>
+      </w:pPr>
+    </w:p>
+    <w:p>
+      <w:pPr>
         <w:pStyle w:val="Heading2"/>
-        <w:shd w:val="clear" w:color="auto" w:fill="FFFFFF"/>
-        <w:spacing w:before="473" w:after="158"/>
-        <w:rPr>
-          <w:rFonts w:ascii="Times New Roman" w:hAnsi="Times New Roman" w:cs="Times New Roman"/>
-          <w:b/>
-          <w:bCs/>
-          <w:color w:val="auto"/>
-          <w:spacing w:val="-2"/>
-          <w:sz w:val="32"/>
-          <w:szCs w:val="32"/>
-        </w:rPr>
-      </w:pPr>
-      <w:bookmarkStart w:id="13" w:name="_Toc477170575"/>
-      <w:r>
-        <w:rPr>
-          <w:rFonts w:ascii="Times New Roman" w:hAnsi="Times New Roman" w:cs="Times New Roman"/>
-          <w:b/>
-          <w:bCs/>
-          <w:color w:val="auto"/>
-          <w:spacing w:val="-2"/>
-          <w:sz w:val="32"/>
-          <w:szCs w:val="32"/>
+        <w:rPr>
+          <w:b/>
+        </w:rPr>
+      </w:pPr>
+      <w:bookmarkStart w:id="13" w:name="_Toc477257463"/>
+      <w:r>
+        <w:rPr>
+          <w:b/>
         </w:rPr>
         <w:lastRenderedPageBreak/>
         <w:t xml:space="preserve">3.2 </w:t>
       </w:r>
       <w:r>
         <w:rPr>
-          <w:rFonts w:ascii="Times New Roman" w:hAnsi="Times New Roman" w:cs="Times New Roman"/>
-          <w:b/>
-          <w:bCs/>
-          <w:color w:val="auto"/>
-          <w:spacing w:val="-2"/>
-          <w:sz w:val="32"/>
-          <w:szCs w:val="32"/>
+          <w:b/>
         </w:rPr>
         <w:t>Master Data Management</w:t>
       </w:r>
@@ -5669,7 +5954,7 @@
           <w:b/>
         </w:rPr>
       </w:pPr>
-      <w:bookmarkStart w:id="14" w:name="_Toc477170576"/>
+      <w:bookmarkStart w:id="14" w:name="_Toc477257464"/>
       <w:r>
         <w:rPr>
           <w:b/>
@@ -5687,21 +5972,39 @@
           <w:szCs w:val="24"/>
         </w:rPr>
       </w:pPr>
-      <w:r>
-        <w:rPr>
-          <w:rFonts w:ascii="Times New Roman" w:hAnsi="Times New Roman" w:cs="Times New Roman"/>
-          <w:sz w:val="24"/>
-          <w:szCs w:val="24"/>
-        </w:rPr>
-        <w:t>Samuda has two types of product.</w:t>
-      </w:r>
-      <w:r>
-        <w:rPr>
-          <w:rFonts w:ascii="Times New Roman" w:hAnsi="Times New Roman" w:cs="Times New Roman"/>
-          <w:sz w:val="24"/>
-          <w:szCs w:val="24"/>
-        </w:rPr>
-        <w:t xml:space="preserve"> Every feature of sales will have to handle both these category.</w:t>
+      <w:proofErr w:type="spellStart"/>
+      <w:r>
+        <w:rPr>
+          <w:rFonts w:ascii="Times New Roman" w:hAnsi="Times New Roman" w:cs="Times New Roman"/>
+          <w:sz w:val="24"/>
+          <w:szCs w:val="24"/>
+        </w:rPr>
+        <w:t>Samuda</w:t>
+      </w:r>
+      <w:proofErr w:type="spellEnd"/>
+      <w:r>
+        <w:rPr>
+          <w:rFonts w:ascii="Times New Roman" w:hAnsi="Times New Roman" w:cs="Times New Roman"/>
+          <w:sz w:val="24"/>
+          <w:szCs w:val="24"/>
+        </w:rPr>
+        <w:t xml:space="preserve"> has two types of product.</w:t>
+      </w:r>
+      <w:r>
+        <w:rPr>
+          <w:rFonts w:ascii="Times New Roman" w:hAnsi="Times New Roman" w:cs="Times New Roman"/>
+          <w:sz w:val="24"/>
+          <w:szCs w:val="24"/>
+        </w:rPr>
+        <w:t xml:space="preserve"> Every feature of sales will hav</w:t>
+      </w:r>
+      <w:r>
+        <w:rPr>
+          <w:rFonts w:ascii="Times New Roman" w:hAnsi="Times New Roman" w:cs="Times New Roman"/>
+          <w:sz w:val="24"/>
+          <w:szCs w:val="24"/>
+        </w:rPr>
+        <w:t>e to handle both these category of products.</w:t>
       </w:r>
     </w:p>
     <w:p>
@@ -6047,7 +6350,7 @@
           <w:b/>
         </w:rPr>
       </w:pPr>
-      <w:bookmarkStart w:id="15" w:name="_Toc477170577"/>
+      <w:bookmarkStart w:id="15" w:name="_Toc477257465"/>
       <w:r>
         <w:rPr>
           <w:rStyle w:val="Strong"/>
@@ -6081,7 +6384,7 @@
           <w:sz w:val="24"/>
           <w:szCs w:val="24"/>
         </w:rPr>
-        <w:t>There will be only two types if customer.</w:t>
+        <w:t>There will be only two types of customer for the sales module.</w:t>
       </w:r>
     </w:p>
     <w:p>
@@ -6153,7 +6456,7 @@
           <w:b/>
         </w:rPr>
       </w:pPr>
-      <w:bookmarkStart w:id="16" w:name="_Toc477170578"/>
+      <w:bookmarkStart w:id="16" w:name="_Toc477257466"/>
       <w:r>
         <w:rPr>
           <w:b/>
@@ -6307,6 +6610,7 @@
     </w:p>
     <w:p>
       <w:pPr>
+        <w:jc w:val="both"/>
         <w:rPr>
           <w:rFonts w:ascii="Times New Roman" w:hAnsi="Times New Roman" w:cs="Times New Roman"/>
           <w:sz w:val="24"/>
@@ -6336,26 +6640,24 @@
           <w:sz w:val="24"/>
           <w:szCs w:val="24"/>
         </w:rPr>
-        <w:t xml:space="preserve"> customer. One sales executive will be able to see other executive’s customer.</w:t>
-      </w:r>
-    </w:p>
-    <w:p>
-      <w:pPr>
-        <w:rPr>
-          <w:rFonts w:ascii="Times New Roman" w:hAnsi="Times New Roman" w:cs="Times New Roman"/>
-          <w:sz w:val="24"/>
-          <w:szCs w:val="24"/>
-        </w:rPr>
-      </w:pPr>
-    </w:p>
-    <w:p>
-      <w:pPr>
-        <w:rPr>
-          <w:rFonts w:ascii="Times New Roman" w:hAnsi="Times New Roman" w:cs="Times New Roman"/>
-          <w:sz w:val="24"/>
-          <w:szCs w:val="24"/>
-        </w:rPr>
-      </w:pPr>
+        <w:t xml:space="preserve"> </w:t>
+      </w:r>
+      <w:r>
+        <w:rPr>
+          <w:rFonts w:ascii="Times New Roman" w:hAnsi="Times New Roman" w:cs="Times New Roman"/>
+          <w:sz w:val="24"/>
+          <w:szCs w:val="24"/>
+        </w:rPr>
+        <w:t xml:space="preserve">own </w:t>
+      </w:r>
+      <w:r>
+        <w:rPr>
+          <w:rFonts w:ascii="Times New Roman" w:hAnsi="Times New Roman" w:cs="Times New Roman"/>
+          <w:sz w:val="24"/>
+          <w:szCs w:val="24"/>
+        </w:rPr>
+        <w:t>customer. One sales executive will be able to see other executive’s customer.</w:t>
+      </w:r>
     </w:p>
     <w:p>
       <w:pPr>
@@ -6364,7 +6666,7 @@
           <w:b/>
         </w:rPr>
       </w:pPr>
-      <w:bookmarkStart w:id="17" w:name="_Toc477170579"/>
+      <w:bookmarkStart w:id="17" w:name="_Toc477257467"/>
       <w:r>
         <w:rPr>
           <w:b/>
@@ -6860,7 +7162,6 @@
           <w:b/>
           <w:bCs/>
         </w:rPr>
-        <w:lastRenderedPageBreak/>
         <w:t>Before Delivery – </w:t>
       </w:r>
       <w:r>
@@ -6884,6 +7185,7 @@
           <w:iCs/>
           <w:color w:val="000000" w:themeColor="text1"/>
         </w:rPr>
+        <w:lastRenderedPageBreak/>
         <w:t>Paid</w:t>
       </w:r>
       <w:r>
@@ -6923,13 +7225,167 @@
     </w:p>
     <w:p>
       <w:pPr>
+        <w:pStyle w:val="Bodycopy"/>
+        <w:jc w:val="both"/>
+        <w:rPr>
+          <w:color w:val="000000" w:themeColor="text1"/>
+        </w:rPr>
+      </w:pPr>
+    </w:p>
+    <w:p>
+      <w:pPr>
+        <w:jc w:val="both"/>
+        <w:rPr>
+          <w:rFonts w:ascii="Times New Roman" w:hAnsi="Times New Roman" w:cs="Times New Roman"/>
+          <w:sz w:val="24"/>
+          <w:szCs w:val="24"/>
+        </w:rPr>
+      </w:pPr>
+      <w:r>
+        <w:rPr>
+          <w:rFonts w:ascii="Times New Roman" w:hAnsi="Times New Roman" w:cs="Times New Roman"/>
+          <w:sz w:val="24"/>
+          <w:szCs w:val="24"/>
+        </w:rPr>
+        <w:t>Sales order needs two layer</w:t>
+      </w:r>
+      <w:r>
+        <w:rPr>
+          <w:rFonts w:ascii="Times New Roman" w:hAnsi="Times New Roman" w:cs="Times New Roman"/>
+          <w:sz w:val="24"/>
+          <w:szCs w:val="24"/>
+        </w:rPr>
+        <w:t>s</w:t>
+      </w:r>
+      <w:r>
+        <w:rPr>
+          <w:rFonts w:ascii="Times New Roman" w:hAnsi="Times New Roman" w:cs="Times New Roman"/>
+          <w:sz w:val="24"/>
+          <w:szCs w:val="24"/>
+        </w:rPr>
+        <w:t xml:space="preserve"> approval.</w:t>
+      </w:r>
+    </w:p>
+    <w:p>
+      <w:pPr>
+        <w:jc w:val="center"/>
+      </w:pPr>
+      <w:r>
+        <w:rPr>
+          <w:noProof/>
+        </w:rPr>
+        <w:drawing>
+          <wp:inline distT="0" distB="0" distL="0" distR="0" wp14:anchorId="4F16084B" wp14:editId="1B490D2D">
+            <wp:extent cx="5943600" cy="630124"/>
+            <wp:effectExtent l="0" t="0" r="0" b="0"/>
+            <wp:docPr id="5" name="Picture 5" descr="C:\Users\nahar.kamrun\Desktop\Sales.jpg"/>
+            <wp:cNvGraphicFramePr>
+              <a:graphicFrameLocks xmlns:a="http://schemas.openxmlformats.org/drawingml/2006/main" noChangeAspect="1"/>
+            </wp:cNvGraphicFramePr>
+            <a:graphic xmlns:a="http://schemas.openxmlformats.org/drawingml/2006/main">
+              <a:graphicData uri="http://schemas.openxmlformats.org/drawingml/2006/picture">
+                <pic:pic xmlns:pic="http://schemas.openxmlformats.org/drawingml/2006/picture">
+                  <pic:nvPicPr>
+                    <pic:cNvPr id="0" name="Picture 5" descr="C:\Users\nahar.kamrun\Desktop\Sales.jpg"/>
+                    <pic:cNvPicPr>
+                      <a:picLocks noChangeAspect="1" noChangeArrowheads="1"/>
+                    </pic:cNvPicPr>
+                  </pic:nvPicPr>
+                  <pic:blipFill>
+                    <a:blip r:embed="rId11" cstate="print">
+                      <a:extLst>
+                        <a:ext uri="{28A0092B-C50C-407E-A947-70E740481C1C}">
+                          <a14:useLocalDpi xmlns:a14="http://schemas.microsoft.com/office/drawing/2010/main" val="0"/>
+                        </a:ext>
+                      </a:extLst>
+                    </a:blip>
+                    <a:srcRect/>
+                    <a:stretch>
+                      <a:fillRect/>
+                    </a:stretch>
+                  </pic:blipFill>
+                  <pic:spPr bwMode="auto">
+                    <a:xfrm>
+                      <a:off x="0" y="0"/>
+                      <a:ext cx="5943600" cy="630124"/>
+                    </a:xfrm>
+                    <a:prstGeom prst="rect">
+                      <a:avLst/>
+                    </a:prstGeom>
+                    <a:noFill/>
+                    <a:ln>
+                      <a:noFill/>
+                    </a:ln>
+                  </pic:spPr>
+                </pic:pic>
+              </a:graphicData>
+            </a:graphic>
+          </wp:inline>
+        </w:drawing>
+      </w:r>
+    </w:p>
+    <w:p>
+      <w:pPr>
+        <w:jc w:val="center"/>
+        <w:rPr>
+          <w:rFonts w:ascii="Times New Roman" w:hAnsi="Times New Roman" w:cs="Times New Roman"/>
+          <w:sz w:val="24"/>
+          <w:szCs w:val="24"/>
+        </w:rPr>
+      </w:pPr>
+      <w:r>
+        <w:rPr>
+          <w:rFonts w:ascii="Times New Roman" w:hAnsi="Times New Roman" w:cs="Times New Roman"/>
+          <w:b/>
+          <w:sz w:val="24"/>
+          <w:szCs w:val="24"/>
+        </w:rPr>
+        <w:t>Fig:</w:t>
+      </w:r>
+      <w:r>
+        <w:rPr>
+          <w:rFonts w:ascii="Times New Roman" w:hAnsi="Times New Roman" w:cs="Times New Roman"/>
+          <w:sz w:val="24"/>
+          <w:szCs w:val="24"/>
+        </w:rPr>
+        <w:t xml:space="preserve"> Sales Order Approval</w:t>
+      </w:r>
+    </w:p>
+    <w:p>
+      <w:pPr>
+        <w:jc w:val="both"/>
+        <w:rPr>
+          <w:rFonts w:ascii="Times New Roman" w:hAnsi="Times New Roman" w:cs="Times New Roman"/>
+          <w:sz w:val="24"/>
+          <w:szCs w:val="24"/>
+        </w:rPr>
+      </w:pPr>
+      <w:r>
+        <w:rPr>
+          <w:rFonts w:ascii="Times New Roman" w:hAnsi="Times New Roman" w:cs="Times New Roman"/>
+          <w:sz w:val="24"/>
+          <w:szCs w:val="24"/>
+        </w:rPr>
+        <w:t>Sales executive will create the sales order. Senior executive will confirm the sales order. There will be no approval option unless they confirm the order.</w:t>
+      </w:r>
+      <w:r>
+        <w:rPr>
+          <w:rFonts w:ascii="Times New Roman" w:hAnsi="Times New Roman" w:cs="Times New Roman"/>
+          <w:sz w:val="24"/>
+          <w:szCs w:val="24"/>
+        </w:rPr>
+        <w:t xml:space="preserve"> After the confirmation of the order head of sales will approve this.</w:t>
+      </w:r>
+    </w:p>
+    <w:p>
+      <w:pPr>
         <w:pStyle w:val="Heading3"/>
         <w:rPr>
           <w:rStyle w:val="Heading3Char"/>
           <w:b/>
         </w:rPr>
       </w:pPr>
-      <w:bookmarkStart w:id="19" w:name="_Toc477170580"/>
+      <w:bookmarkStart w:id="19" w:name="_Toc477257468"/>
       <w:r>
         <w:rPr>
           <w:rStyle w:val="Heading3Char"/>
@@ -6951,6 +7407,7 @@
         <w:pStyle w:val="NormalWeb"/>
         <w:shd w:val="clear" w:color="auto" w:fill="FFFFFF"/>
         <w:spacing w:after="158"/>
+        <w:jc w:val="both"/>
         <w:rPr>
           <w:b/>
           <w:color w:val="000000" w:themeColor="text1"/>
@@ -6980,6 +7437,7 @@
         </w:numPr>
         <w:shd w:val="clear" w:color="auto" w:fill="FFFFFF"/>
         <w:spacing w:before="100" w:beforeAutospacing="1" w:after="100" w:afterAutospacing="1"/>
+        <w:jc w:val="both"/>
         <w:rPr>
           <w:rFonts w:ascii="Times New Roman" w:eastAsia="Times New Roman" w:hAnsi="Times New Roman" w:cs="Times New Roman"/>
           <w:color w:val="000000" w:themeColor="text1"/>
@@ -7005,6 +7463,7 @@
         </w:numPr>
         <w:shd w:val="clear" w:color="auto" w:fill="FFFFFF"/>
         <w:spacing w:before="100" w:beforeAutospacing="1" w:after="100" w:afterAutospacing="1"/>
+        <w:jc w:val="both"/>
         <w:rPr>
           <w:rFonts w:ascii="Times New Roman" w:eastAsia="Times New Roman" w:hAnsi="Times New Roman" w:cs="Times New Roman"/>
           <w:color w:val="000000" w:themeColor="text1"/>
@@ -7030,6 +7489,7 @@
         </w:numPr>
         <w:shd w:val="clear" w:color="auto" w:fill="FFFFFF"/>
         <w:spacing w:before="100" w:beforeAutospacing="1" w:after="100" w:afterAutospacing="1"/>
+        <w:jc w:val="both"/>
         <w:rPr>
           <w:rFonts w:ascii="Times New Roman" w:eastAsia="Times New Roman" w:hAnsi="Times New Roman" w:cs="Times New Roman"/>
           <w:color w:val="000000" w:themeColor="text1"/>
@@ -7055,6 +7515,7 @@
         </w:numPr>
         <w:shd w:val="clear" w:color="auto" w:fill="FFFFFF"/>
         <w:spacing w:before="100" w:beforeAutospacing="1" w:after="100" w:afterAutospacing="1"/>
+        <w:jc w:val="both"/>
         <w:rPr>
           <w:rFonts w:ascii="Times New Roman" w:eastAsia="Times New Roman" w:hAnsi="Times New Roman" w:cs="Times New Roman"/>
           <w:color w:val="000000" w:themeColor="text1"/>
@@ -7076,6 +7537,7 @@
       <w:pPr>
         <w:shd w:val="clear" w:color="auto" w:fill="FFFFFF"/>
         <w:spacing w:before="100" w:beforeAutospacing="1" w:after="100" w:afterAutospacing="1"/>
+        <w:jc w:val="both"/>
         <w:rPr>
           <w:rFonts w:ascii="Times New Roman" w:eastAsia="Times New Roman" w:hAnsi="Times New Roman" w:cs="Times New Roman"/>
           <w:color w:val="000000" w:themeColor="text1"/>
@@ -7132,7 +7594,7 @@
                     </pic:cNvPicPr>
                   </pic:nvPicPr>
                   <pic:blipFill>
-                    <a:blip r:embed="rId11" cstate="print">
+                    <a:blip r:embed="rId12" cstate="print">
                       <a:extLst>
                         <a:ext uri="{28A0092B-C50C-407E-A947-70E740481C1C}">
                           <a14:useLocalDpi xmlns:a14="http://schemas.microsoft.com/office/drawing/2010/main" val="0"/>
@@ -7180,12 +7642,23 @@
       <w:r>
         <w:rPr>
           <w:rFonts w:ascii="Times New Roman" w:eastAsia="Times New Roman" w:hAnsi="Times New Roman" w:cs="Times New Roman"/>
+          <w:b/>
           <w:noProof/>
           <w:color w:val="000000" w:themeColor="text1"/>
           <w:sz w:val="24"/>
           <w:szCs w:val="24"/>
         </w:rPr>
-        <w:t>Fig: Approval Process</w:t>
+        <w:t>Fig:</w:t>
+      </w:r>
+      <w:r>
+        <w:rPr>
+          <w:rFonts w:ascii="Times New Roman" w:eastAsia="Times New Roman" w:hAnsi="Times New Roman" w:cs="Times New Roman"/>
+          <w:noProof/>
+          <w:color w:val="000000" w:themeColor="text1"/>
+          <w:sz w:val="24"/>
+          <w:szCs w:val="24"/>
+        </w:rPr>
+        <w:t xml:space="preserve"> Approval Process</w:t>
       </w:r>
     </w:p>
     <w:p>
@@ -7206,7 +7679,34 @@
           <w:sz w:val="24"/>
           <w:szCs w:val="24"/>
         </w:rPr>
-        <w:t>It will have effective date according to product category.</w:t>
+        <w:t>It will have effective date according to product category</w:t>
+      </w:r>
+      <w:r>
+        <w:rPr>
+          <w:rFonts w:ascii="Times New Roman" w:eastAsia="Times New Roman" w:hAnsi="Times New Roman" w:cs="Times New Roman"/>
+          <w:color w:val="000000" w:themeColor="text1"/>
+          <w:sz w:val="24"/>
+          <w:szCs w:val="24"/>
+        </w:rPr>
+        <w:t xml:space="preserve"> (basic/auxiliary)</w:t>
+      </w:r>
+      <w:r>
+        <w:rPr>
+          <w:rFonts w:ascii="Times New Roman" w:eastAsia="Times New Roman" w:hAnsi="Times New Roman" w:cs="Times New Roman"/>
+          <w:color w:val="000000" w:themeColor="text1"/>
+          <w:sz w:val="24"/>
+          <w:szCs w:val="24"/>
+        </w:rPr>
+        <w:t>.</w:t>
+      </w:r>
+      <w:r>
+        <w:rPr>
+          <w:rFonts w:ascii="Times New Roman" w:eastAsia="Times New Roman" w:hAnsi="Times New Roman" w:cs="Times New Roman"/>
+          <w:color w:val="000000" w:themeColor="text1"/>
+          <w:sz w:val="24"/>
+          <w:szCs w:val="24"/>
+        </w:rPr>
+        <w:t xml:space="preserve"> </w:t>
       </w:r>
     </w:p>
     <w:p>
@@ -7216,7 +7716,7 @@
           <w:b/>
         </w:rPr>
       </w:pPr>
-      <w:bookmarkStart w:id="20" w:name="_Toc477170581"/>
+      <w:bookmarkStart w:id="20" w:name="_Toc477257469"/>
       <w:r>
         <w:rPr>
           <w:b/>
@@ -7320,7 +7820,7 @@
           <w:b/>
         </w:rPr>
       </w:pPr>
-      <w:bookmarkStart w:id="21" w:name="_Toc477170582"/>
+      <w:bookmarkStart w:id="21" w:name="_Toc477257470"/>
       <w:r>
         <w:rPr>
           <w:b/>
@@ -7385,21 +7885,358 @@
           <w:b/>
         </w:rPr>
       </w:pPr>
-      <w:bookmarkStart w:id="22" w:name="_Toc477170583"/>
+      <w:bookmarkStart w:id="22" w:name="_Toc477257471"/>
+      <w:r>
+        <w:rPr>
+          <w:b/>
+        </w:rPr>
+        <w:t xml:space="preserve">3.6 </w:t>
+      </w:r>
+      <w:r>
+        <w:rPr>
+          <w:b/>
+        </w:rPr>
+        <w:t>Gives stock status report to Accounting Department</w:t>
+      </w:r>
+      <w:bookmarkEnd w:id="22"/>
+      <w:r>
+        <w:rPr>
+          <w:b/>
+        </w:rPr>
+        <w:t xml:space="preserve">  </w:t>
+      </w:r>
+    </w:p>
+    <w:p>
+      <w:pPr>
+        <w:jc w:val="both"/>
+        <w:rPr>
+          <w:rFonts w:ascii="Times New Roman" w:hAnsi="Times New Roman" w:cs="Times New Roman"/>
+          <w:sz w:val="24"/>
+          <w:szCs w:val="24"/>
+        </w:rPr>
+      </w:pPr>
+      <w:r>
+        <w:rPr>
+          <w:rFonts w:ascii="Times New Roman" w:hAnsi="Times New Roman" w:cs="Times New Roman"/>
+          <w:sz w:val="24"/>
+          <w:szCs w:val="24"/>
+        </w:rPr>
+        <w:t xml:space="preserve">The Accountant needs a stock status report for checking whether the input and output are matched between the Sales Department, Warehouse, and his/her account record.  </w:t>
+      </w:r>
+    </w:p>
+    <w:p>
+      <w:pPr>
+        <w:pStyle w:val="Heading2"/>
+        <w:rPr>
+          <w:b/>
+        </w:rPr>
+      </w:pPr>
+      <w:bookmarkStart w:id="23" w:name="_Toc477257472"/>
+      <w:r>
+        <w:rPr>
+          <w:b/>
+        </w:rPr>
+        <w:t xml:space="preserve">3.7 </w:t>
+      </w:r>
+      <w:r>
+        <w:rPr>
+          <w:b/>
+        </w:rPr>
+        <w:t>Gives quotation list to Customer and Accounting Department</w:t>
+      </w:r>
+      <w:bookmarkEnd w:id="23"/>
+      <w:r>
+        <w:rPr>
+          <w:b/>
+        </w:rPr>
+        <w:t xml:space="preserve">  </w:t>
+      </w:r>
+    </w:p>
+    <w:p>
+      <w:pPr>
+        <w:jc w:val="both"/>
+        <w:rPr>
+          <w:rFonts w:ascii="Times New Roman" w:hAnsi="Times New Roman" w:cs="Times New Roman"/>
+          <w:sz w:val="24"/>
+          <w:szCs w:val="24"/>
+        </w:rPr>
+      </w:pPr>
+      <w:r>
+        <w:rPr>
+          <w:rFonts w:ascii="Times New Roman" w:hAnsi="Times New Roman" w:cs="Times New Roman"/>
+          <w:sz w:val="24"/>
+          <w:szCs w:val="24"/>
+        </w:rPr>
+        <w:t xml:space="preserve">Every time the new products have been imported to the company, the Salesmen will promote products information as a quotation list of product to the Customer at the company or to Customer’s place. This quotation list usually is printed out in retail price for the Customer but also in wholesale price for the Salesmen. In case the Customer asks for the wholesale price, the Salesmen can follow the quotation list to quote to the Customer.  </w:t>
+      </w:r>
+    </w:p>
+    <w:p>
+      <w:pPr>
+        <w:jc w:val="both"/>
+        <w:rPr>
+          <w:rFonts w:ascii="Times New Roman" w:hAnsi="Times New Roman" w:cs="Times New Roman"/>
+          <w:sz w:val="24"/>
+          <w:szCs w:val="24"/>
+        </w:rPr>
+      </w:pPr>
+      <w:r>
+        <w:rPr>
+          <w:rFonts w:ascii="Times New Roman" w:hAnsi="Times New Roman" w:cs="Times New Roman"/>
+          <w:sz w:val="24"/>
+          <w:szCs w:val="24"/>
+        </w:rPr>
+        <w:t xml:space="preserve">In order to follow the price easily, the Accountant in Accounting Department also needs a quotation list from the Sales Department.  </w:t>
+      </w:r>
+    </w:p>
+    <w:p>
+      <w:pPr>
+        <w:pStyle w:val="Heading2"/>
+        <w:rPr>
+          <w:b/>
+        </w:rPr>
+      </w:pPr>
+      <w:bookmarkStart w:id="24" w:name="_Toc477257473"/>
+      <w:r>
+        <w:rPr>
+          <w:b/>
+        </w:rPr>
+        <w:t xml:space="preserve">3.8 </w:t>
+      </w:r>
+      <w:r>
+        <w:rPr>
+          <w:b/>
+        </w:rPr>
+        <w:t>Gives customer list to Accounting Department</w:t>
+      </w:r>
+      <w:bookmarkEnd w:id="24"/>
+    </w:p>
+    <w:p>
+      <w:pPr>
+        <w:jc w:val="both"/>
+        <w:rPr>
+          <w:rFonts w:ascii="Times New Roman" w:hAnsi="Times New Roman" w:cs="Times New Roman"/>
+          <w:sz w:val="24"/>
+          <w:szCs w:val="24"/>
+        </w:rPr>
+      </w:pPr>
+      <w:r>
+        <w:rPr>
+          <w:rFonts w:ascii="Times New Roman" w:hAnsi="Times New Roman" w:cs="Times New Roman"/>
+          <w:sz w:val="24"/>
+          <w:szCs w:val="24"/>
+        </w:rPr>
+        <w:t>After the customer information has been recorded</w:t>
+      </w:r>
+      <w:r>
+        <w:rPr>
+          <w:rFonts w:ascii="Times New Roman" w:hAnsi="Times New Roman" w:cs="Times New Roman"/>
+          <w:sz w:val="24"/>
+          <w:szCs w:val="24"/>
+        </w:rPr>
+        <w:t xml:space="preserve"> in system, i</w:t>
+      </w:r>
+      <w:r>
+        <w:rPr>
+          <w:rFonts w:ascii="Times New Roman" w:hAnsi="Times New Roman" w:cs="Times New Roman"/>
+          <w:sz w:val="24"/>
+          <w:szCs w:val="24"/>
+        </w:rPr>
+        <w:t xml:space="preserve">t </w:t>
+      </w:r>
+      <w:r>
+        <w:rPr>
+          <w:rFonts w:ascii="Times New Roman" w:hAnsi="Times New Roman" w:cs="Times New Roman"/>
+          <w:sz w:val="24"/>
+          <w:szCs w:val="24"/>
+        </w:rPr>
+        <w:t xml:space="preserve">will be given </w:t>
+      </w:r>
+      <w:r>
+        <w:rPr>
+          <w:rFonts w:ascii="Times New Roman" w:hAnsi="Times New Roman" w:cs="Times New Roman"/>
+          <w:sz w:val="24"/>
+          <w:szCs w:val="24"/>
+        </w:rPr>
+        <w:t xml:space="preserve">to the Accounting Department.  </w:t>
+      </w:r>
+    </w:p>
+    <w:p>
+      <w:pPr>
+        <w:pStyle w:val="Heading2"/>
+        <w:rPr>
+          <w:b/>
+        </w:rPr>
+      </w:pPr>
+      <w:bookmarkStart w:id="25" w:name="_Toc477257474"/>
+      <w:r>
+        <w:rPr>
+          <w:b/>
+        </w:rPr>
+        <w:t xml:space="preserve">3.9 </w:t>
+      </w:r>
+      <w:r>
+        <w:rPr>
+          <w:b/>
+        </w:rPr>
+        <w:t>Gives sales reports to Customer and Accounting Department</w:t>
+      </w:r>
+      <w:bookmarkEnd w:id="25"/>
+      <w:r>
+        <w:rPr>
+          <w:b/>
+        </w:rPr>
+        <w:t xml:space="preserve">  </w:t>
+      </w:r>
+    </w:p>
+    <w:p>
+      <w:pPr>
+        <w:jc w:val="both"/>
+        <w:rPr>
+          <w:rFonts w:ascii="Times New Roman" w:hAnsi="Times New Roman" w:cs="Times New Roman"/>
+          <w:sz w:val="24"/>
+          <w:szCs w:val="24"/>
+        </w:rPr>
+      </w:pPr>
+      <w:r>
+        <w:rPr>
+          <w:rFonts w:ascii="Times New Roman" w:hAnsi="Times New Roman" w:cs="Times New Roman"/>
+          <w:sz w:val="24"/>
+          <w:szCs w:val="24"/>
+        </w:rPr>
+        <w:t xml:space="preserve">The Salesmen have to send the daily sales reports, which show the daily delivery and payment of the Customers, to the Accounting Department. Sometimes the Customers also require having these sales reports in the certain period to check by him or herself whether they are correct or not.  </w:t>
+      </w:r>
+    </w:p>
+    <w:p>
+      <w:pPr>
+        <w:jc w:val="both"/>
+        <w:rPr>
+          <w:rFonts w:ascii="Times New Roman" w:hAnsi="Times New Roman" w:cs="Times New Roman"/>
+          <w:sz w:val="24"/>
+          <w:szCs w:val="24"/>
+        </w:rPr>
+      </w:pPr>
+      <w:r>
+        <w:rPr>
+          <w:rFonts w:ascii="Times New Roman" w:hAnsi="Times New Roman" w:cs="Times New Roman"/>
+          <w:sz w:val="24"/>
+          <w:szCs w:val="24"/>
+        </w:rPr>
+        <w:t xml:space="preserve">There are three kinds of sales as following:  </w:t>
+      </w:r>
+    </w:p>
+    <w:p>
+      <w:pPr>
+        <w:jc w:val="both"/>
+        <w:rPr>
+          <w:rFonts w:ascii="Times New Roman" w:hAnsi="Times New Roman" w:cs="Times New Roman"/>
+          <w:sz w:val="24"/>
+          <w:szCs w:val="24"/>
+        </w:rPr>
+      </w:pPr>
+      <w:r>
+        <w:rPr>
+          <w:rFonts w:ascii="Times New Roman" w:hAnsi="Times New Roman" w:cs="Times New Roman"/>
+          <w:b/>
+          <w:sz w:val="24"/>
+          <w:szCs w:val="24"/>
+        </w:rPr>
+        <w:t>Retail:</w:t>
+      </w:r>
+      <w:r>
+        <w:rPr>
+          <w:rFonts w:ascii="Times New Roman" w:hAnsi="Times New Roman" w:cs="Times New Roman"/>
+          <w:sz w:val="24"/>
+          <w:szCs w:val="24"/>
+        </w:rPr>
+        <w:t xml:space="preserve"> When a Customer buys a small quantity of a certain product.  </w:t>
+      </w:r>
+    </w:p>
+    <w:p>
+      <w:pPr>
+        <w:jc w:val="both"/>
+        <w:rPr>
+          <w:rFonts w:ascii="Times New Roman" w:hAnsi="Times New Roman" w:cs="Times New Roman"/>
+          <w:sz w:val="24"/>
+          <w:szCs w:val="24"/>
+        </w:rPr>
+      </w:pPr>
+      <w:r>
+        <w:rPr>
+          <w:rFonts w:ascii="Times New Roman" w:hAnsi="Times New Roman" w:cs="Times New Roman"/>
+          <w:b/>
+          <w:sz w:val="24"/>
+          <w:szCs w:val="24"/>
+        </w:rPr>
+        <w:t>Wholesale:</w:t>
+      </w:r>
+      <w:r>
+        <w:rPr>
+          <w:rFonts w:ascii="Times New Roman" w:hAnsi="Times New Roman" w:cs="Times New Roman"/>
+          <w:sz w:val="24"/>
+          <w:szCs w:val="24"/>
+        </w:rPr>
+        <w:t xml:space="preserve"> When Customer buys a big quantity of a certain product. This wholesale quantity is usually defined by the company, or sometimes the Customer also gives suggestion. On the other hand, the product delivery time is in a very short period usually less than one week.  </w:t>
+      </w:r>
+    </w:p>
+    <w:p>
+      <w:pPr>
+        <w:jc w:val="both"/>
+        <w:rPr>
+          <w:rFonts w:ascii="Times New Roman" w:hAnsi="Times New Roman" w:cs="Times New Roman"/>
+          <w:sz w:val="24"/>
+          <w:szCs w:val="24"/>
+        </w:rPr>
+      </w:pPr>
+      <w:r>
+        <w:rPr>
+          <w:rFonts w:ascii="Times New Roman" w:hAnsi="Times New Roman" w:cs="Times New Roman"/>
+          <w:b/>
+          <w:sz w:val="24"/>
+          <w:szCs w:val="24"/>
+        </w:rPr>
+        <w:t>Contract sale:</w:t>
+      </w:r>
+      <w:r>
+        <w:rPr>
+          <w:rFonts w:ascii="Times New Roman" w:hAnsi="Times New Roman" w:cs="Times New Roman"/>
+          <w:sz w:val="24"/>
+          <w:szCs w:val="24"/>
+        </w:rPr>
+        <w:t xml:space="preserve"> When a Customer buys a big quantity of a certain product in monopolization. The terms of delivery and payment for the product are signed in the contract. The contract price is the lowest price compared with retail and wholesale price. The delivery time is in long period usually more than one week.  </w:t>
+      </w:r>
+    </w:p>
+    <w:p>
+      <w:pPr>
+        <w:jc w:val="both"/>
+        <w:rPr>
+          <w:rFonts w:ascii="Times New Roman" w:hAnsi="Times New Roman" w:cs="Times New Roman"/>
+          <w:sz w:val="24"/>
+          <w:szCs w:val="24"/>
+        </w:rPr>
+      </w:pPr>
+    </w:p>
+    <w:p>
+      <w:pPr>
+        <w:pStyle w:val="Heading2"/>
+        <w:rPr>
+          <w:b/>
+        </w:rPr>
+      </w:pPr>
+      <w:bookmarkStart w:id="26" w:name="_Toc477257475"/>
       <w:r>
         <w:rPr>
           <w:b/>
         </w:rPr>
         <w:lastRenderedPageBreak/>
-        <w:t xml:space="preserve">3.6 </w:t>
-      </w:r>
-      <w:r>
-        <w:rPr>
-          <w:b/>
-        </w:rPr>
-        <w:t>Gives stock status report to Accounting Department</w:t>
-      </w:r>
-      <w:bookmarkEnd w:id="22"/>
+        <w:t xml:space="preserve">3.10 </w:t>
+      </w:r>
+      <w:r>
+        <w:rPr>
+          <w:b/>
+        </w:rPr>
+        <w:t>Gives contract to Customer and Accounting Department</w:t>
+      </w:r>
+      <w:bookmarkEnd w:id="26"/>
       <w:r>
         <w:rPr>
           <w:b/>
@@ -7412,17 +8249,19 @@
         <w:jc w:val="both"/>
         <w:rPr>
           <w:rFonts w:ascii="Times New Roman" w:hAnsi="Times New Roman" w:cs="Times New Roman"/>
-          <w:sz w:val="24"/>
-          <w:szCs w:val="24"/>
-        </w:rPr>
-      </w:pPr>
-      <w:r>
-        <w:rPr>
-          <w:rFonts w:ascii="Times New Roman" w:hAnsi="Times New Roman" w:cs="Times New Roman"/>
-          <w:sz w:val="24"/>
-          <w:szCs w:val="24"/>
-        </w:rPr>
-        <w:t xml:space="preserve">The Accountant needs a stock status report for checking whether the input and output are matched between the Sales Department, Warehouse, and his/her account record.  </w:t>
+          <w:color w:val="auto"/>
+          <w:sz w:val="24"/>
+          <w:szCs w:val="24"/>
+        </w:rPr>
+      </w:pPr>
+      <w:r>
+        <w:rPr>
+          <w:rFonts w:ascii="Times New Roman" w:hAnsi="Times New Roman" w:cs="Times New Roman"/>
+          <w:color w:val="auto"/>
+          <w:sz w:val="24"/>
+          <w:szCs w:val="24"/>
+        </w:rPr>
+        <w:t xml:space="preserve">After the contract has been made, three copies will be made: first for Customer, second for Accounting Department and third for Sales Department itself.  </w:t>
       </w:r>
     </w:p>
     <w:p>
@@ -7432,20 +8271,20 @@
           <w:b/>
         </w:rPr>
       </w:pPr>
-      <w:bookmarkStart w:id="23" w:name="_Toc477170584"/>
-      <w:r>
-        <w:rPr>
-          <w:b/>
-        </w:rPr>
-        <w:t xml:space="preserve">3.7 </w:t>
-      </w:r>
-      <w:r>
-        <w:rPr>
-          <w:b/>
-        </w:rPr>
-        <w:t>Gives quotation list to Customer and Accounting Department</w:t>
-      </w:r>
-      <w:bookmarkEnd w:id="23"/>
+      <w:bookmarkStart w:id="27" w:name="_Toc477257476"/>
+      <w:r>
+        <w:rPr>
+          <w:b/>
+        </w:rPr>
+        <w:t xml:space="preserve">3.11 </w:t>
+      </w:r>
+      <w:r>
+        <w:rPr>
+          <w:b/>
+        </w:rPr>
+        <w:t>Gives returned product report the Customer and Accounting Department</w:t>
+      </w:r>
+      <w:bookmarkEnd w:id="27"/>
       <w:r>
         <w:rPr>
           <w:b/>
@@ -7468,25 +8307,13 @@
           <w:sz w:val="24"/>
           <w:szCs w:val="24"/>
         </w:rPr>
-        <w:t xml:space="preserve">Every time the new products have been imported to the company, the Salesmen will promote products information as a quotation list of product to the Customer at the company or to Customer’s place. This quotation list usually is printed out in retail price for the Customer but also in wholesale price for the Salesmen. In case the Customer asks for the wholesale price, the Salesmen can follow the quotation list to quote to the Customer.  </w:t>
-      </w:r>
-    </w:p>
-    <w:p>
-      <w:pPr>
-        <w:jc w:val="both"/>
-        <w:rPr>
-          <w:rFonts w:ascii="Times New Roman" w:hAnsi="Times New Roman" w:cs="Times New Roman"/>
-          <w:sz w:val="24"/>
-          <w:szCs w:val="24"/>
-        </w:rPr>
-      </w:pPr>
-      <w:r>
-        <w:rPr>
-          <w:rFonts w:ascii="Times New Roman" w:hAnsi="Times New Roman" w:cs="Times New Roman"/>
-          <w:sz w:val="24"/>
-          <w:szCs w:val="24"/>
-        </w:rPr>
-        <w:t xml:space="preserve">In order to follow the price easily, the Accountant in Accounting Department also needs a quotation list from the Sales Department.  </w:t>
+        <w:t xml:space="preserve">The returned product reflects the quality of the product and influent to the long-term business relationship. On the other hands, the value of the returned product is considered as payment and the debt of the customer will be reduced. The Account needs the returned product report to follow the payment in the account. The customer sometimes requires the returned product report as well.  </w:t>
+      </w:r>
+      <w:r>
+        <w:rPr>
+          <w:b/>
+        </w:rPr>
+        <w:t xml:space="preserve">  </w:t>
       </w:r>
     </w:p>
     <w:p>
@@ -7496,69 +8323,61 @@
           <w:b/>
         </w:rPr>
       </w:pPr>
-      <w:bookmarkStart w:id="24" w:name="_Toc477170585"/>
-      <w:r>
-        <w:rPr>
-          <w:b/>
-        </w:rPr>
-        <w:t xml:space="preserve">3.8 </w:t>
-      </w:r>
-      <w:r>
-        <w:rPr>
-          <w:b/>
-        </w:rPr>
-        <w:t>Gives customer list to Accounting Department</w:t>
-      </w:r>
-      <w:bookmarkEnd w:id="24"/>
-    </w:p>
-    <w:p>
-      <w:pPr>
-        <w:jc w:val="both"/>
-        <w:rPr>
-          <w:rFonts w:ascii="Times New Roman" w:hAnsi="Times New Roman" w:cs="Times New Roman"/>
-          <w:sz w:val="24"/>
-          <w:szCs w:val="24"/>
-        </w:rPr>
-      </w:pPr>
-      <w:r>
-        <w:rPr>
-          <w:rFonts w:ascii="Times New Roman" w:hAnsi="Times New Roman" w:cs="Times New Roman"/>
-          <w:sz w:val="24"/>
-          <w:szCs w:val="24"/>
-        </w:rPr>
-        <w:t>After the customer information has been recorded</w:t>
-      </w:r>
-      <w:r>
-        <w:rPr>
-          <w:rFonts w:ascii="Times New Roman" w:hAnsi="Times New Roman" w:cs="Times New Roman"/>
-          <w:sz w:val="24"/>
-          <w:szCs w:val="24"/>
-        </w:rPr>
-        <w:t xml:space="preserve"> in system, i</w:t>
-      </w:r>
-      <w:r>
-        <w:rPr>
-          <w:rFonts w:ascii="Times New Roman" w:hAnsi="Times New Roman" w:cs="Times New Roman"/>
-          <w:sz w:val="24"/>
-          <w:szCs w:val="24"/>
-        </w:rPr>
-        <w:t xml:space="preserve">t </w:t>
-      </w:r>
-      <w:r>
-        <w:rPr>
-          <w:rFonts w:ascii="Times New Roman" w:hAnsi="Times New Roman" w:cs="Times New Roman"/>
-          <w:sz w:val="24"/>
-          <w:szCs w:val="24"/>
-        </w:rPr>
-        <w:t xml:space="preserve">will be given </w:t>
-      </w:r>
-      <w:r>
-        <w:rPr>
-          <w:rFonts w:ascii="Times New Roman" w:hAnsi="Times New Roman" w:cs="Times New Roman"/>
-          <w:sz w:val="24"/>
-          <w:szCs w:val="24"/>
-        </w:rPr>
-        <w:t xml:space="preserve">to the Accounting Department.  </w:t>
+      <w:bookmarkStart w:id="28" w:name="_Toc477257477"/>
+      <w:r>
+        <w:rPr>
+          <w:b/>
+        </w:rPr>
+        <w:t xml:space="preserve">3.12 </w:t>
+      </w:r>
+      <w:r>
+        <w:rPr>
+          <w:b/>
+        </w:rPr>
+        <w:t>Gets a delivery receipt from Warehouse Keeper</w:t>
+      </w:r>
+      <w:bookmarkEnd w:id="28"/>
+      <w:r>
+        <w:rPr>
+          <w:b/>
+        </w:rPr>
+        <w:t xml:space="preserve">  </w:t>
+      </w:r>
+    </w:p>
+    <w:p>
+      <w:pPr>
+        <w:jc w:val="both"/>
+        <w:rPr>
+          <w:rFonts w:ascii="Times New Roman" w:hAnsi="Times New Roman" w:cs="Times New Roman"/>
+          <w:sz w:val="24"/>
+          <w:szCs w:val="24"/>
+        </w:rPr>
+      </w:pPr>
+      <w:r>
+        <w:rPr>
+          <w:rFonts w:ascii="Times New Roman" w:hAnsi="Times New Roman" w:cs="Times New Roman"/>
+          <w:sz w:val="24"/>
+          <w:szCs w:val="24"/>
+        </w:rPr>
+        <w:t xml:space="preserve">The Customer will sign on the delivery receipt after receiving the products. The Salesman will get the signed delivery receipt from Warehouse Keepers after the product has been delivered.   </w:t>
+      </w:r>
+    </w:p>
+    <w:p>
+      <w:pPr>
+        <w:jc w:val="both"/>
+        <w:rPr>
+          <w:rFonts w:ascii="Times New Roman" w:hAnsi="Times New Roman" w:cs="Times New Roman"/>
+          <w:sz w:val="24"/>
+          <w:szCs w:val="24"/>
+        </w:rPr>
+      </w:pPr>
+      <w:r>
+        <w:rPr>
+          <w:rFonts w:ascii="Times New Roman" w:hAnsi="Times New Roman" w:cs="Times New Roman"/>
+          <w:sz w:val="24"/>
+          <w:szCs w:val="24"/>
+        </w:rPr>
+        <w:t xml:space="preserve">The delivery receipt is made in three copies: first for Customer, second for Salesman, third for Warehouse Keeper him-/herself.  </w:t>
       </w:r>
     </w:p>
     <w:p>
@@ -7568,153 +8387,83 @@
           <w:b/>
         </w:rPr>
       </w:pPr>
-      <w:bookmarkStart w:id="25" w:name="_Toc477170586"/>
-      <w:r>
-        <w:rPr>
-          <w:b/>
-        </w:rPr>
-        <w:t xml:space="preserve">3.9 </w:t>
-      </w:r>
-      <w:r>
-        <w:rPr>
-          <w:b/>
-        </w:rPr>
-        <w:t>Gives sales reports to Customer and Accounting Department</w:t>
-      </w:r>
-      <w:bookmarkEnd w:id="25"/>
-      <w:r>
-        <w:rPr>
-          <w:b/>
-        </w:rPr>
-        <w:t xml:space="preserve">  </w:t>
-      </w:r>
-    </w:p>
-    <w:p>
-      <w:pPr>
-        <w:jc w:val="both"/>
-        <w:rPr>
-          <w:rFonts w:ascii="Times New Roman" w:hAnsi="Times New Roman" w:cs="Times New Roman"/>
-          <w:sz w:val="24"/>
-          <w:szCs w:val="24"/>
-        </w:rPr>
-      </w:pPr>
-      <w:r>
-        <w:rPr>
-          <w:rFonts w:ascii="Times New Roman" w:hAnsi="Times New Roman" w:cs="Times New Roman"/>
-          <w:sz w:val="24"/>
-          <w:szCs w:val="24"/>
-        </w:rPr>
-        <w:t xml:space="preserve">The Salesmen have to send the daily sales reports, which show the daily delivery and payment of the Customers, to the Accounting Department. Sometimes the Customers also require having these sales reports in the certain period to check by him or herself whether they are correct or not.  </w:t>
-      </w:r>
-    </w:p>
-    <w:p>
-      <w:pPr>
-        <w:jc w:val="both"/>
-        <w:rPr>
-          <w:rFonts w:ascii="Times New Roman" w:hAnsi="Times New Roman" w:cs="Times New Roman"/>
-          <w:sz w:val="24"/>
-          <w:szCs w:val="24"/>
-        </w:rPr>
-      </w:pPr>
-      <w:r>
-        <w:rPr>
-          <w:rFonts w:ascii="Times New Roman" w:hAnsi="Times New Roman" w:cs="Times New Roman"/>
-          <w:sz w:val="24"/>
-          <w:szCs w:val="24"/>
-        </w:rPr>
-        <w:t xml:space="preserve">There are three kinds of sales as following:  </w:t>
-      </w:r>
-    </w:p>
-    <w:p>
-      <w:pPr>
-        <w:jc w:val="both"/>
-        <w:rPr>
-          <w:rFonts w:ascii="Times New Roman" w:hAnsi="Times New Roman" w:cs="Times New Roman"/>
-          <w:sz w:val="24"/>
-          <w:szCs w:val="24"/>
-        </w:rPr>
-      </w:pPr>
-      <w:r>
-        <w:rPr>
-          <w:rFonts w:ascii="Times New Roman" w:hAnsi="Times New Roman" w:cs="Times New Roman"/>
-          <w:b/>
-          <w:sz w:val="24"/>
-          <w:szCs w:val="24"/>
-        </w:rPr>
-        <w:t>Retail:</w:t>
-      </w:r>
-      <w:r>
-        <w:rPr>
-          <w:rFonts w:ascii="Times New Roman" w:hAnsi="Times New Roman" w:cs="Times New Roman"/>
-          <w:sz w:val="24"/>
-          <w:szCs w:val="24"/>
-        </w:rPr>
-        <w:t xml:space="preserve"> When a Customer buys a small quantity of a certain product.  </w:t>
-      </w:r>
-    </w:p>
-    <w:p>
-      <w:pPr>
-        <w:jc w:val="both"/>
-        <w:rPr>
-          <w:rFonts w:ascii="Times New Roman" w:hAnsi="Times New Roman" w:cs="Times New Roman"/>
-          <w:sz w:val="24"/>
-          <w:szCs w:val="24"/>
-        </w:rPr>
-      </w:pPr>
-      <w:r>
-        <w:rPr>
-          <w:rFonts w:ascii="Times New Roman" w:hAnsi="Times New Roman" w:cs="Times New Roman"/>
-          <w:b/>
-          <w:sz w:val="24"/>
-          <w:szCs w:val="24"/>
-        </w:rPr>
-        <w:t>Wholesale:</w:t>
-      </w:r>
-      <w:r>
-        <w:rPr>
-          <w:rFonts w:ascii="Times New Roman" w:hAnsi="Times New Roman" w:cs="Times New Roman"/>
-          <w:sz w:val="24"/>
-          <w:szCs w:val="24"/>
-        </w:rPr>
-        <w:t xml:space="preserve"> When Customer buys a big quantity of a certain product. This wholesale quantity is usually defined by the company, or sometimes the Customer also gives suggestion. On the other hand, the product delivery time is in a very short period usually less than one week.  </w:t>
-      </w:r>
-    </w:p>
-    <w:p>
-      <w:pPr>
-        <w:jc w:val="both"/>
-        <w:rPr>
-          <w:rFonts w:ascii="Times New Roman" w:hAnsi="Times New Roman" w:cs="Times New Roman"/>
-          <w:sz w:val="24"/>
-          <w:szCs w:val="24"/>
-        </w:rPr>
-      </w:pPr>
-      <w:r>
-        <w:rPr>
-          <w:rFonts w:ascii="Times New Roman" w:hAnsi="Times New Roman" w:cs="Times New Roman"/>
-          <w:b/>
-          <w:sz w:val="24"/>
-          <w:szCs w:val="24"/>
-        </w:rPr>
-        <w:t>Contract sale:</w:t>
-      </w:r>
-      <w:r>
-        <w:rPr>
-          <w:rFonts w:ascii="Times New Roman" w:hAnsi="Times New Roman" w:cs="Times New Roman"/>
-          <w:sz w:val="24"/>
-          <w:szCs w:val="24"/>
-        </w:rPr>
-        <w:t xml:space="preserve"> When a Customer buys a big quantity of a certain product in monopolization. The terms of delivery and payment for the product are signed in the contract. The contract price is the lowest price compared with retail and wholesale price. The delivery time is in long period usually more than one week.  </w:t>
-      </w:r>
-    </w:p>
-    <w:p>
-      <w:pPr>
-        <w:jc w:val="both"/>
-        <w:rPr>
-          <w:rFonts w:ascii="Times New Roman" w:hAnsi="Times New Roman" w:cs="Times New Roman"/>
-          <w:sz w:val="24"/>
-          <w:szCs w:val="24"/>
-        </w:rPr>
-      </w:pPr>
+      <w:bookmarkStart w:id="29" w:name="_Toc477257478"/>
+      <w:r>
+        <w:rPr>
+          <w:b/>
+        </w:rPr>
+        <w:t>3.13 Sales Target</w:t>
+      </w:r>
+      <w:r>
+        <w:rPr>
+          <w:b/>
+        </w:rPr>
+        <w:t xml:space="preserve"> and Achievement</w:t>
+      </w:r>
+      <w:bookmarkEnd w:id="29"/>
+      <w:r>
+        <w:rPr>
+          <w:b/>
+        </w:rPr>
+        <w:t xml:space="preserve"> </w:t>
+      </w:r>
+    </w:p>
+    <w:p>
+      <w:pPr>
+        <w:pStyle w:val="Bodycopy"/>
+        <w:jc w:val="both"/>
+        <w:rPr>
+          <w:shd w:val="clear" w:color="auto" w:fill="FFFFFF" w:themeFill="background1"/>
+        </w:rPr>
+      </w:pPr>
+      <w:r>
+        <w:rPr>
+          <w:shd w:val="clear" w:color="auto" w:fill="FFFFFF" w:themeFill="background1"/>
+        </w:rPr>
+        <w:t>A specified amount of sales that a management sets for achieving or exceeding within a specified timeframe. Sales targets are apportioned among different sales units such as salespersons, franchisees, distributors, agents, etc.</w:t>
+      </w:r>
+      <w:r>
+        <w:rPr>
+          <w:shd w:val="clear" w:color="auto" w:fill="FFFFFF" w:themeFill="background1"/>
+        </w:rPr>
+        <w:t xml:space="preserve"> There will have volume wise target on the whole sales team. The sales target will be product wise (basic/ auxiliary).</w:t>
+      </w:r>
+      <w:r>
+        <w:rPr>
+          <w:shd w:val="clear" w:color="auto" w:fill="FFFFFF" w:themeFill="background1"/>
+        </w:rPr>
+        <w:t xml:space="preserve"> Every sales executive will have time based target. The target can be yearly/monthly depending on the decision.</w:t>
+      </w:r>
+    </w:p>
+    <w:p>
+      <w:pPr>
+        <w:pStyle w:val="Bodycopy"/>
+        <w:jc w:val="both"/>
+      </w:pPr>
+      <w:r>
+        <w:rPr>
+          <w:shd w:val="clear" w:color="auto" w:fill="FFFFFF" w:themeFill="background1"/>
+        </w:rPr>
+        <w:t>If the sales targets are achieved, then it is considered as achievement. This achievement can be measured yearly/ half-yearly/ quarterly.</w:t>
+      </w:r>
+      <w:r>
+        <w:rPr>
+          <w:shd w:val="clear" w:color="auto" w:fill="FFFFFF" w:themeFill="background1"/>
+        </w:rPr>
+        <w:t xml:space="preserve">  There will be a</w:t>
+      </w:r>
+      <w:r>
+        <w:rPr>
+          <w:shd w:val="clear" w:color="auto" w:fill="FFFFFF" w:themeFill="background1"/>
+        </w:rPr>
+        <w:t xml:space="preserve"> report on target vs. achievement.</w:t>
+      </w:r>
+      <w:r>
+        <w:rPr>
+          <w:shd w:val="clear" w:color="auto" w:fill="FFFFFF" w:themeFill="background1"/>
+        </w:rPr>
+        <w:t xml:space="preserve"> This can be individual or group wise.</w:t>
+      </w:r>
     </w:p>
     <w:p>
       <w:pPr>
@@ -7723,245 +8472,7 @@
           <w:b/>
         </w:rPr>
       </w:pPr>
-      <w:bookmarkStart w:id="26" w:name="_Toc477170587"/>
-      <w:r>
-        <w:rPr>
-          <w:b/>
-        </w:rPr>
-        <w:t xml:space="preserve">3.10 </w:t>
-      </w:r>
-      <w:r>
-        <w:rPr>
-          <w:b/>
-        </w:rPr>
-        <w:t>Gives contract to Customer and Accounting Department</w:t>
-      </w:r>
-      <w:bookmarkEnd w:id="26"/>
-      <w:r>
-        <w:rPr>
-          <w:b/>
-        </w:rPr>
-        <w:t xml:space="preserve">  </w:t>
-      </w:r>
-    </w:p>
-    <w:p>
-      <w:pPr>
-        <w:jc w:val="both"/>
-        <w:rPr>
-          <w:rFonts w:ascii="Times New Roman" w:hAnsi="Times New Roman" w:cs="Times New Roman"/>
-          <w:color w:val="auto"/>
-          <w:sz w:val="24"/>
-          <w:szCs w:val="24"/>
-        </w:rPr>
-      </w:pPr>
-      <w:r>
-        <w:rPr>
-          <w:rFonts w:ascii="Times New Roman" w:hAnsi="Times New Roman" w:cs="Times New Roman"/>
-          <w:color w:val="auto"/>
-          <w:sz w:val="24"/>
-          <w:szCs w:val="24"/>
-        </w:rPr>
-        <w:t xml:space="preserve">After the contract has been made, three copies will be made: first for Customer, second for Accounting Department and third for Sales Department itself.  </w:t>
-      </w:r>
-    </w:p>
-    <w:p>
-      <w:pPr>
-        <w:pStyle w:val="Heading2"/>
-        <w:rPr>
-          <w:b/>
-        </w:rPr>
-      </w:pPr>
-      <w:bookmarkStart w:id="27" w:name="_Toc477170588"/>
-      <w:r>
-        <w:rPr>
-          <w:b/>
-        </w:rPr>
-        <w:t xml:space="preserve">3.11 </w:t>
-      </w:r>
-      <w:r>
-        <w:rPr>
-          <w:b/>
-        </w:rPr>
-        <w:t>Gives returned product report the Customer and Accounting Department</w:t>
-      </w:r>
-      <w:bookmarkEnd w:id="27"/>
-      <w:r>
-        <w:rPr>
-          <w:b/>
-        </w:rPr>
-        <w:t xml:space="preserve">  </w:t>
-      </w:r>
-    </w:p>
-    <w:p>
-      <w:pPr>
-        <w:jc w:val="both"/>
-        <w:rPr>
-          <w:rFonts w:ascii="Times New Roman" w:hAnsi="Times New Roman" w:cs="Times New Roman"/>
-          <w:sz w:val="24"/>
-          <w:szCs w:val="24"/>
-        </w:rPr>
-      </w:pPr>
-      <w:r>
-        <w:rPr>
-          <w:rFonts w:ascii="Times New Roman" w:hAnsi="Times New Roman" w:cs="Times New Roman"/>
-          <w:sz w:val="24"/>
-          <w:szCs w:val="24"/>
-        </w:rPr>
-        <w:t xml:space="preserve">The returned product reflects the quality of the product and influent to the long-term business relationship. On the other hands, the value of the returned product is considered as payment and the debt of the customer will be reduced. The Account needs the returned product report to follow the payment in the account. The customer sometimes requires the returned product report as well.  </w:t>
-      </w:r>
-      <w:r>
-        <w:rPr>
-          <w:b/>
-        </w:rPr>
-        <w:t xml:space="preserve">  </w:t>
-      </w:r>
-    </w:p>
-    <w:p>
-      <w:pPr>
-        <w:pStyle w:val="Heading2"/>
-        <w:rPr>
-          <w:b/>
-        </w:rPr>
-      </w:pPr>
-      <w:bookmarkStart w:id="28" w:name="_Toc477170589"/>
-      <w:r>
-        <w:rPr>
-          <w:b/>
-        </w:rPr>
-        <w:lastRenderedPageBreak/>
-        <w:t xml:space="preserve">3.12 </w:t>
-      </w:r>
-      <w:r>
-        <w:rPr>
-          <w:b/>
-        </w:rPr>
-        <w:t>Gets a delivery receipt from Warehouse Keeper</w:t>
-      </w:r>
-      <w:bookmarkEnd w:id="28"/>
-      <w:r>
-        <w:rPr>
-          <w:b/>
-        </w:rPr>
-        <w:t xml:space="preserve">  </w:t>
-      </w:r>
-    </w:p>
-    <w:p>
-      <w:pPr>
-        <w:jc w:val="both"/>
-        <w:rPr>
-          <w:rFonts w:ascii="Times New Roman" w:hAnsi="Times New Roman" w:cs="Times New Roman"/>
-          <w:sz w:val="24"/>
-          <w:szCs w:val="24"/>
-        </w:rPr>
-      </w:pPr>
-      <w:r>
-        <w:rPr>
-          <w:rFonts w:ascii="Times New Roman" w:hAnsi="Times New Roman" w:cs="Times New Roman"/>
-          <w:sz w:val="24"/>
-          <w:szCs w:val="24"/>
-        </w:rPr>
-        <w:t xml:space="preserve">The Customer will sign on the delivery receipt after receiving the products. The Salesman will get the signed delivery receipt from Warehouse Keepers after the product has been delivered.   </w:t>
-      </w:r>
-    </w:p>
-    <w:p>
-      <w:pPr>
-        <w:jc w:val="both"/>
-        <w:rPr>
-          <w:rFonts w:ascii="Times New Roman" w:hAnsi="Times New Roman" w:cs="Times New Roman"/>
-          <w:sz w:val="24"/>
-          <w:szCs w:val="24"/>
-        </w:rPr>
-      </w:pPr>
-      <w:r>
-        <w:rPr>
-          <w:rFonts w:ascii="Times New Roman" w:hAnsi="Times New Roman" w:cs="Times New Roman"/>
-          <w:sz w:val="24"/>
-          <w:szCs w:val="24"/>
-        </w:rPr>
-        <w:t xml:space="preserve">The delivery receipt is made in three copies: first for Customer, second for Salesman, third for Warehouse Keeper him-/herself.  </w:t>
-      </w:r>
-    </w:p>
-    <w:p>
-      <w:pPr>
-        <w:pStyle w:val="Heading2"/>
-        <w:rPr>
-          <w:b/>
-        </w:rPr>
-      </w:pPr>
-      <w:bookmarkStart w:id="29" w:name="_Toc477170590"/>
-      <w:r>
-        <w:rPr>
-          <w:b/>
-        </w:rPr>
-        <w:t>3.13 Sales Target</w:t>
-      </w:r>
-      <w:bookmarkEnd w:id="29"/>
-    </w:p>
-    <w:p>
-      <w:pPr>
-        <w:pStyle w:val="Bodycopy"/>
-        <w:jc w:val="both"/>
-        <w:rPr>
-          <w:shd w:val="clear" w:color="auto" w:fill="FFFFFF" w:themeFill="background1"/>
-        </w:rPr>
-      </w:pPr>
-      <w:r>
-        <w:rPr>
-          <w:shd w:val="clear" w:color="auto" w:fill="FFFFFF" w:themeFill="background1"/>
-        </w:rPr>
-        <w:t>A specified amount of sales that a management sets for achieving or exceeding within a specified timeframe. Sales targets are apportioned among different sales units such as salespersons, franchisees, distributors, agents, etc.</w:t>
-      </w:r>
-      <w:r>
-        <w:rPr>
-          <w:shd w:val="clear" w:color="auto" w:fill="FFFFFF" w:themeFill="background1"/>
-        </w:rPr>
-        <w:t xml:space="preserve"> There will have volume wise target on the whole sales team. The sales target will be product wise (basic/ auxiliary).</w:t>
-      </w:r>
-      <w:r>
-        <w:rPr>
-          <w:shd w:val="clear" w:color="auto" w:fill="FFFFFF" w:themeFill="background1"/>
-        </w:rPr>
-        <w:t xml:space="preserve"> Every sales executive will have time based target. The target can be yearly/monthly depending on the decision.</w:t>
-      </w:r>
-    </w:p>
-    <w:p>
-      <w:pPr>
-        <w:pStyle w:val="Bodycopy"/>
-        <w:jc w:val="both"/>
-      </w:pPr>
-      <w:r>
-        <w:rPr>
-          <w:shd w:val="clear" w:color="auto" w:fill="FFFFFF" w:themeFill="background1"/>
-        </w:rPr>
-        <w:t>If the sales targets are achieved, then it is considered as achievement. This achievement can be measured yearly/ half-yearly/ quarterly.</w:t>
-      </w:r>
-      <w:r>
-        <w:rPr>
-          <w:shd w:val="clear" w:color="auto" w:fill="FFFFFF" w:themeFill="background1"/>
-        </w:rPr>
-        <w:t xml:space="preserve">  There will be a</w:t>
-      </w:r>
-      <w:r>
-        <w:rPr>
-          <w:shd w:val="clear" w:color="auto" w:fill="FFFFFF" w:themeFill="background1"/>
-        </w:rPr>
-        <w:t xml:space="preserve"> report on target vs. achievement.</w:t>
-      </w:r>
-      <w:r>
-        <w:rPr>
-          <w:shd w:val="clear" w:color="auto" w:fill="FFFFFF" w:themeFill="background1"/>
-        </w:rPr>
-        <w:t xml:space="preserve"> This can be individual or group wise.</w:t>
-      </w:r>
-    </w:p>
-    <w:p>
-      <w:pPr>
-        <w:pStyle w:val="Heading2"/>
-        <w:rPr>
-          <w:b/>
-        </w:rPr>
-      </w:pPr>
-      <w:bookmarkStart w:id="30" w:name="_Toc477170591"/>
+      <w:bookmarkStart w:id="30" w:name="_Toc477257479"/>
       <w:r>
         <w:rPr>
           <w:b/>
@@ -8022,7 +8533,7 @@
           <w:b/>
         </w:rPr>
       </w:pPr>
-      <w:bookmarkStart w:id="31" w:name="_Toc477170592"/>
+      <w:bookmarkStart w:id="31" w:name="_Toc477257480"/>
       <w:r>
         <w:rPr>
           <w:b/>
@@ -8213,12 +8724,18 @@
           <w:b/>
         </w:rPr>
       </w:pPr>
-      <w:bookmarkStart w:id="32" w:name="_Toc477170593"/>
-      <w:r>
-        <w:rPr>
-          <w:b/>
-        </w:rPr>
-        <w:t>3.17 Sales Order</w:t>
+      <w:bookmarkStart w:id="32" w:name="_Toc477257481"/>
+      <w:r>
+        <w:rPr>
+          <w:b/>
+        </w:rPr>
+        <w:t>3.16</w:t>
+      </w:r>
+      <w:r>
+        <w:rPr>
+          <w:b/>
+        </w:rPr>
+        <w:t xml:space="preserve"> Local Sales</w:t>
       </w:r>
       <w:bookmarkEnd w:id="32"/>
     </w:p>
@@ -8237,179 +8754,42 @@
           <w:sz w:val="24"/>
           <w:szCs w:val="24"/>
         </w:rPr>
-        <w:t>Sales order needs two layer approval.</w:t>
-      </w:r>
-    </w:p>
-    <w:p>
-      <w:r>
-        <w:rPr>
-          <w:noProof/>
-        </w:rPr>
-        <w:drawing>
-          <wp:inline distT="0" distB="0" distL="0" distR="0" wp14:anchorId="06E91964" wp14:editId="3A5EAD4A">
-            <wp:extent cx="5943600" cy="630124"/>
-            <wp:effectExtent l="0" t="0" r="0" b="0"/>
-            <wp:docPr id="5" name="Picture 5" descr="C:\Users\nahar.kamrun\Desktop\Sales.jpg"/>
-            <wp:cNvGraphicFramePr>
-              <a:graphicFrameLocks xmlns:a="http://schemas.openxmlformats.org/drawingml/2006/main" noChangeAspect="1"/>
-            </wp:cNvGraphicFramePr>
-            <a:graphic xmlns:a="http://schemas.openxmlformats.org/drawingml/2006/main">
-              <a:graphicData uri="http://schemas.openxmlformats.org/drawingml/2006/picture">
-                <pic:pic xmlns:pic="http://schemas.openxmlformats.org/drawingml/2006/picture">
-                  <pic:nvPicPr>
-                    <pic:cNvPr id="0" name="Picture 5" descr="C:\Users\nahar.kamrun\Desktop\Sales.jpg"/>
-                    <pic:cNvPicPr>
-                      <a:picLocks noChangeAspect="1" noChangeArrowheads="1"/>
-                    </pic:cNvPicPr>
-                  </pic:nvPicPr>
-                  <pic:blipFill>
-                    <a:blip r:embed="rId12" cstate="print">
-                      <a:extLst>
-                        <a:ext uri="{28A0092B-C50C-407E-A947-70E740481C1C}">
-                          <a14:useLocalDpi xmlns:a14="http://schemas.microsoft.com/office/drawing/2010/main" val="0"/>
-                        </a:ext>
-                      </a:extLst>
-                    </a:blip>
-                    <a:srcRect/>
-                    <a:stretch>
-                      <a:fillRect/>
-                    </a:stretch>
-                  </pic:blipFill>
-                  <pic:spPr bwMode="auto">
-                    <a:xfrm>
-                      <a:off x="0" y="0"/>
-                      <a:ext cx="5943600" cy="630124"/>
-                    </a:xfrm>
-                    <a:prstGeom prst="rect">
-                      <a:avLst/>
-                    </a:prstGeom>
-                    <a:noFill/>
-                    <a:ln>
-                      <a:noFill/>
-                    </a:ln>
-                  </pic:spPr>
-                </pic:pic>
-              </a:graphicData>
-            </a:graphic>
-          </wp:inline>
-        </w:drawing>
-      </w:r>
-    </w:p>
-    <w:p>
-      <w:pPr>
-        <w:jc w:val="center"/>
-        <w:rPr>
-          <w:rFonts w:ascii="Times New Roman" w:hAnsi="Times New Roman" w:cs="Times New Roman"/>
-          <w:sz w:val="24"/>
-          <w:szCs w:val="24"/>
-        </w:rPr>
-      </w:pPr>
-      <w:r>
-        <w:rPr>
-          <w:rFonts w:ascii="Times New Roman" w:hAnsi="Times New Roman" w:cs="Times New Roman"/>
-          <w:b/>
-          <w:sz w:val="24"/>
-          <w:szCs w:val="24"/>
-        </w:rPr>
-        <w:t>Fig:</w:t>
-      </w:r>
-      <w:r>
-        <w:rPr>
-          <w:rFonts w:ascii="Times New Roman" w:hAnsi="Times New Roman" w:cs="Times New Roman"/>
-          <w:sz w:val="24"/>
-          <w:szCs w:val="24"/>
-        </w:rPr>
-        <w:t xml:space="preserve"> Sales Order Approval</w:t>
-      </w:r>
-    </w:p>
-    <w:p>
-      <w:pPr>
-        <w:jc w:val="both"/>
-        <w:rPr>
-          <w:rFonts w:ascii="Times New Roman" w:hAnsi="Times New Roman" w:cs="Times New Roman"/>
-          <w:sz w:val="24"/>
-          <w:szCs w:val="24"/>
-        </w:rPr>
-      </w:pPr>
-      <w:r>
-        <w:rPr>
-          <w:rFonts w:ascii="Times New Roman" w:hAnsi="Times New Roman" w:cs="Times New Roman"/>
-          <w:sz w:val="24"/>
-          <w:szCs w:val="24"/>
-        </w:rPr>
-        <w:t>Sales executive will create the sales order. Senior executive will confirm the sales order. There will be no approval option unless they confirm the order.</w:t>
-      </w:r>
-      <w:r>
-        <w:rPr>
-          <w:rFonts w:ascii="Times New Roman" w:hAnsi="Times New Roman" w:cs="Times New Roman"/>
-          <w:sz w:val="24"/>
-          <w:szCs w:val="24"/>
-        </w:rPr>
-        <w:t xml:space="preserve"> After the confirmation of the order head of sales will approve this.</w:t>
-      </w:r>
-    </w:p>
-    <w:p>
-      <w:pPr>
-        <w:jc w:val="both"/>
-        <w:rPr>
-          <w:rFonts w:ascii="Times New Roman" w:hAnsi="Times New Roman" w:cs="Times New Roman"/>
-          <w:sz w:val="24"/>
-          <w:szCs w:val="24"/>
-        </w:rPr>
-      </w:pPr>
-    </w:p>
-    <w:p>
-      <w:pPr>
-        <w:pStyle w:val="Heading2"/>
-        <w:rPr>
-          <w:b/>
-        </w:rPr>
-      </w:pPr>
-      <w:bookmarkStart w:id="33" w:name="_Toc477170594"/>
+        <w:t>Every customer will have a credit limit. The credit limit can be increased or decreased</w:t>
+      </w:r>
+      <w:r>
+        <w:rPr>
+          <w:rFonts w:ascii="Times New Roman" w:hAnsi="Times New Roman" w:cs="Times New Roman"/>
+          <w:sz w:val="24"/>
+          <w:szCs w:val="24"/>
+        </w:rPr>
+        <w:t>. Both process has policy for increase/ decrease and have approval process as well.</w:t>
+      </w:r>
+    </w:p>
+    <w:p>
+      <w:pPr>
+        <w:rPr>
+          <w:b/>
+        </w:rPr>
+      </w:pPr>
+    </w:p>
+    <w:p>
+      <w:pPr>
+        <w:rPr>
+          <w:b/>
+        </w:rPr>
+      </w:pPr>
+    </w:p>
+    <w:p>
+      <w:pPr>
+        <w:rPr>
+          <w:b/>
+        </w:rPr>
+      </w:pPr>
       <w:r>
         <w:rPr>
           <w:b/>
         </w:rPr>
         <w:lastRenderedPageBreak/>
-        <w:t>3.18 Local Sales</w:t>
-      </w:r>
-      <w:bookmarkEnd w:id="33"/>
-    </w:p>
-    <w:p>
-      <w:pPr>
-        <w:rPr>
-          <w:rFonts w:ascii="Times New Roman" w:hAnsi="Times New Roman" w:cs="Times New Roman"/>
-          <w:sz w:val="24"/>
-          <w:szCs w:val="24"/>
-        </w:rPr>
-      </w:pPr>
-      <w:r>
-        <w:rPr>
-          <w:rFonts w:ascii="Times New Roman" w:hAnsi="Times New Roman" w:cs="Times New Roman"/>
-          <w:sz w:val="24"/>
-          <w:szCs w:val="24"/>
-        </w:rPr>
-        <w:t>Every customer will have a credit limit. The credit limit can be increased or decreased</w:t>
-      </w:r>
-      <w:r>
-        <w:rPr>
-          <w:rFonts w:ascii="Times New Roman" w:hAnsi="Times New Roman" w:cs="Times New Roman"/>
-          <w:sz w:val="24"/>
-          <w:szCs w:val="24"/>
-        </w:rPr>
-        <w:t>. Both process has policy for increase/ decrease and have approval process as well.</w:t>
-      </w:r>
-    </w:p>
-    <w:p>
-      <w:pPr>
-        <w:rPr>
-          <w:b/>
-        </w:rPr>
-      </w:pPr>
-      <w:r>
-        <w:rPr>
-          <w:b/>
-        </w:rPr>
         <w:t>Credit Limit Increase</w:t>
       </w:r>
       <w:r>
@@ -8524,29 +8904,70 @@
       </w:pPr>
     </w:p>
     <w:p>
-      <w:r>
-        <w:t>For the credit limit increase it need 2 layers of approval. Sales executive will make the request for increase. First level approval will be done by head of sales.</w:t>
-      </w:r>
-      <w:r>
-        <w:t xml:space="preserve"> </w:t>
-      </w:r>
-      <w:r>
-        <w:t xml:space="preserve">Second level approval will be done by MD/CEO. </w:t>
-      </w:r>
-    </w:p>
-    <w:p>
-      <w:r>
-        <w:rPr>
-          <w:b/>
+      <w:pPr>
+        <w:jc w:val="both"/>
+        <w:rPr>
+          <w:rFonts w:ascii="Times New Roman" w:hAnsi="Times New Roman" w:cs="Times New Roman"/>
+          <w:sz w:val="24"/>
+          <w:szCs w:val="24"/>
+        </w:rPr>
+      </w:pPr>
+      <w:r>
+        <w:rPr>
+          <w:rFonts w:ascii="Times New Roman" w:hAnsi="Times New Roman" w:cs="Times New Roman"/>
+          <w:sz w:val="24"/>
+          <w:szCs w:val="24"/>
+        </w:rPr>
+        <w:t xml:space="preserve">For the credit limit increase it need 2 layers of approval. Sales executive will make the request for increase. First level approval will be done by head of sales. Second level approval will be done by MD/CEO. </w:t>
+      </w:r>
+      <w:r>
+        <w:rPr>
+          <w:rFonts w:ascii="Times New Roman" w:hAnsi="Times New Roman" w:cs="Times New Roman"/>
+          <w:sz w:val="24"/>
+          <w:szCs w:val="24"/>
+        </w:rPr>
+        <w:t>After the process credit limit will be increased.</w:t>
+      </w:r>
+    </w:p>
+    <w:p>
+      <w:pPr>
+        <w:jc w:val="both"/>
+        <w:rPr>
+          <w:rFonts w:ascii="Times New Roman" w:hAnsi="Times New Roman" w:cs="Times New Roman"/>
+          <w:sz w:val="24"/>
+          <w:szCs w:val="24"/>
+        </w:rPr>
+      </w:pPr>
+      <w:r>
+        <w:rPr>
+          <w:rFonts w:ascii="Times New Roman" w:hAnsi="Times New Roman" w:cs="Times New Roman"/>
+          <w:b/>
+          <w:sz w:val="24"/>
+          <w:szCs w:val="24"/>
         </w:rPr>
         <w:t xml:space="preserve">Credit Limit Decrease Approval: </w:t>
       </w:r>
       <w:r>
+        <w:rPr>
+          <w:rFonts w:ascii="Times New Roman" w:hAnsi="Times New Roman" w:cs="Times New Roman"/>
+          <w:sz w:val="24"/>
+          <w:szCs w:val="24"/>
+        </w:rPr>
         <w:t>For the credit limit decrease it needs only one level approval.</w:t>
       </w:r>
     </w:p>
     <w:p>
       <w:pPr>
+        <w:jc w:val="both"/>
+        <w:rPr>
+          <w:rFonts w:ascii="Times New Roman" w:hAnsi="Times New Roman" w:cs="Times New Roman"/>
+          <w:sz w:val="24"/>
+          <w:szCs w:val="24"/>
+        </w:rPr>
+      </w:pPr>
+    </w:p>
+    <w:p>
+      <w:pPr>
         <w:jc w:val="center"/>
         <w:rPr>
           <w:b/>
@@ -8558,10 +8979,10 @@
           <w:noProof/>
         </w:rPr>
         <w:drawing>
-          <wp:inline distT="0" distB="0" distL="0" distR="0" wp14:anchorId="2D52A58B" wp14:editId="49E80D20">
+          <wp:inline distT="0" distB="0" distL="0" distR="0" wp14:anchorId="641993B3" wp14:editId="146C94A3">
             <wp:extent cx="2533650" cy="704850"/>
             <wp:effectExtent l="0" t="0" r="0" b="0"/>
-            <wp:docPr id="2" name="Picture 2" descr="C:\Users\nahar.kamrun\Desktop\Dec.jpg"/>
+            <wp:docPr id="10" name="Picture 10" descr="C:\Users\nahar.kamrun\Desktop\77.jpg"/>
             <wp:cNvGraphicFramePr>
               <a:graphicFrameLocks xmlns:a="http://schemas.openxmlformats.org/drawingml/2006/main" noChangeAspect="1"/>
             </wp:cNvGraphicFramePr>
@@ -8569,7 +8990,7 @@
               <a:graphicData uri="http://schemas.openxmlformats.org/drawingml/2006/picture">
                 <pic:pic xmlns:pic="http://schemas.openxmlformats.org/drawingml/2006/picture">
                   <pic:nvPicPr>
-                    <pic:cNvPr id="0" name="Picture 3" descr="C:\Users\nahar.kamrun\Desktop\Dec.jpg"/>
+                    <pic:cNvPr id="0" name="Picture 5" descr="C:\Users\nahar.kamrun\Desktop\77.jpg"/>
                     <pic:cNvPicPr>
                       <a:picLocks noChangeAspect="1" noChangeArrowheads="1"/>
                     </pic:cNvPicPr>
@@ -8652,6 +9073,91 @@
     </w:p>
     <w:p>
       <w:pPr>
+        <w:jc w:val="both"/>
+        <w:rPr>
+          <w:rFonts w:ascii="Times New Roman" w:hAnsi="Times New Roman" w:cs="Times New Roman"/>
+          <w:b/>
+          <w:sz w:val="24"/>
+          <w:szCs w:val="24"/>
+        </w:rPr>
+      </w:pPr>
+      <w:r>
+        <w:rPr>
+          <w:rFonts w:ascii="Times New Roman" w:hAnsi="Times New Roman" w:cs="Times New Roman"/>
+          <w:sz w:val="24"/>
+          <w:szCs w:val="24"/>
+        </w:rPr>
+        <w:t>For the credit limit decrease it needs only one</w:t>
+      </w:r>
+      <w:r>
+        <w:rPr>
+          <w:rFonts w:ascii="Times New Roman" w:hAnsi="Times New Roman" w:cs="Times New Roman"/>
+          <w:sz w:val="24"/>
+          <w:szCs w:val="24"/>
+        </w:rPr>
+        <w:t xml:space="preserve"> approval. Sales execut</w:t>
+      </w:r>
+      <w:r>
+        <w:rPr>
+          <w:rFonts w:ascii="Times New Roman" w:hAnsi="Times New Roman" w:cs="Times New Roman"/>
+          <w:sz w:val="24"/>
+          <w:szCs w:val="24"/>
+        </w:rPr>
+        <w:t>ive will make the request for de</w:t>
+      </w:r>
+      <w:r>
+        <w:rPr>
+          <w:rFonts w:ascii="Times New Roman" w:hAnsi="Times New Roman" w:cs="Times New Roman"/>
+          <w:sz w:val="24"/>
+          <w:szCs w:val="24"/>
+        </w:rPr>
+        <w:t>crease. First level approval will be done by head of sales</w:t>
+      </w:r>
+      <w:r>
+        <w:rPr>
+          <w:rFonts w:ascii="Times New Roman" w:hAnsi="Times New Roman" w:cs="Times New Roman"/>
+          <w:sz w:val="24"/>
+          <w:szCs w:val="24"/>
+        </w:rPr>
+        <w:t xml:space="preserve">. </w:t>
+      </w:r>
+      <w:r>
+        <w:rPr>
+          <w:rFonts w:ascii="Times New Roman" w:hAnsi="Times New Roman" w:cs="Times New Roman"/>
+          <w:sz w:val="24"/>
+          <w:szCs w:val="24"/>
+        </w:rPr>
+        <w:t>After the</w:t>
+      </w:r>
+      <w:r>
+        <w:rPr>
+          <w:rFonts w:ascii="Times New Roman" w:hAnsi="Times New Roman" w:cs="Times New Roman"/>
+          <w:sz w:val="24"/>
+          <w:szCs w:val="24"/>
+        </w:rPr>
+        <w:t xml:space="preserve"> process credit limit will be de</w:t>
+      </w:r>
+      <w:r>
+        <w:rPr>
+          <w:rFonts w:ascii="Times New Roman" w:hAnsi="Times New Roman" w:cs="Times New Roman"/>
+          <w:sz w:val="24"/>
+          <w:szCs w:val="24"/>
+        </w:rPr>
+        <w:t>creased.</w:t>
+      </w:r>
+    </w:p>
+    <w:p>
+      <w:pPr>
+        <w:rPr>
+          <w:rFonts w:ascii="Times New Roman" w:hAnsi="Times New Roman" w:cs="Times New Roman"/>
+          <w:b/>
+          <w:sz w:val="24"/>
+          <w:szCs w:val="24"/>
+        </w:rPr>
+      </w:pPr>
+    </w:p>
+    <w:p>
+      <w:pPr>
         <w:rPr>
           <w:rFonts w:ascii="Times New Roman" w:hAnsi="Times New Roman" w:cs="Times New Roman"/>
           <w:b/>
@@ -8688,52 +9194,245 @@
       </w:r>
     </w:p>
     <w:p>
-      <w:r>
-        <w:rPr>
-          <w:rFonts w:ascii="Times New Roman" w:hAnsi="Times New Roman" w:cs="Times New Roman"/>
-          <w:sz w:val="24"/>
-          <w:szCs w:val="24"/>
-        </w:rPr>
-        <w:t xml:space="preserve">If anyone wants to purchase more than credit limit, it will have option for grace amount. Usually grace amount is approved by head of sales. Sales </w:t>
-      </w:r>
-      <w:r>
-        <w:rPr>
-          <w:rFonts w:ascii="Times New Roman" w:hAnsi="Times New Roman" w:cs="Times New Roman"/>
-          <w:sz w:val="24"/>
-          <w:szCs w:val="24"/>
-        </w:rPr>
-        <w:t>executive</w:t>
-      </w:r>
-      <w:r>
-        <w:rPr>
-          <w:b/>
+      <w:pPr>
+        <w:rPr>
+          <w:rFonts w:ascii="Times New Roman" w:hAnsi="Times New Roman" w:cs="Times New Roman"/>
+          <w:sz w:val="24"/>
+          <w:szCs w:val="24"/>
+        </w:rPr>
+      </w:pPr>
+      <w:r>
+        <w:rPr>
+          <w:rFonts w:ascii="Times New Roman" w:hAnsi="Times New Roman" w:cs="Times New Roman"/>
+          <w:sz w:val="24"/>
+          <w:szCs w:val="24"/>
+        </w:rPr>
+        <w:t>If anyone wants to purchase more than credit limit, it will have option for grace amount. Usually grace amount is approved by head of sales. Sales executive</w:t>
+      </w:r>
+      <w:r>
+        <w:rPr>
+          <w:rFonts w:ascii="Times New Roman" w:hAnsi="Times New Roman" w:cs="Times New Roman"/>
+          <w:b/>
+          <w:sz w:val="24"/>
+          <w:szCs w:val="24"/>
         </w:rPr>
         <w:t xml:space="preserve"> </w:t>
       </w:r>
       <w:r>
+        <w:rPr>
+          <w:rFonts w:ascii="Times New Roman" w:hAnsi="Times New Roman" w:cs="Times New Roman"/>
+          <w:sz w:val="24"/>
+          <w:szCs w:val="24"/>
+        </w:rPr>
         <w:t>can’t process this amount. If anyone wants to purchase more than grace amount, no one will be able to approve the grace amount. To handle that particular situation, credit limit needs to be increased.</w:t>
       </w:r>
     </w:p>
     <w:p>
       <w:pPr>
-        <w:rPr>
-          <w:b/>
-        </w:rPr>
-      </w:pPr>
-    </w:p>
-    <w:p>
-      <w:pPr>
         <w:pStyle w:val="Heading2"/>
         <w:rPr>
           <w:b/>
         </w:rPr>
       </w:pPr>
-      <w:bookmarkStart w:id="34" w:name="_Toc477170595"/>
-      <w:r>
-        <w:rPr>
-          <w:b/>
-        </w:rPr>
-        <w:t xml:space="preserve">3.16 </w:t>
+      <w:bookmarkStart w:id="33" w:name="_Toc477257482"/>
+      <w:r>
+        <w:rPr>
+          <w:b/>
+        </w:rPr>
+        <w:t>3.17 Payment Policy</w:t>
+      </w:r>
+      <w:bookmarkEnd w:id="33"/>
+    </w:p>
+    <w:p>
+      <w:pPr>
+        <w:jc w:val="both"/>
+        <w:rPr>
+          <w:rFonts w:ascii="Times New Roman" w:hAnsi="Times New Roman" w:cs="Times New Roman"/>
+          <w:sz w:val="24"/>
+          <w:szCs w:val="24"/>
+        </w:rPr>
+      </w:pPr>
+      <w:r>
+        <w:rPr>
+          <w:rFonts w:ascii="Times New Roman" w:hAnsi="Times New Roman" w:cs="Times New Roman"/>
+          <w:sz w:val="24"/>
+          <w:szCs w:val="24"/>
+        </w:rPr>
+        <w:t>The following are the options for payment policy.</w:t>
+      </w:r>
+    </w:p>
+    <w:p>
+      <w:pPr>
+        <w:pStyle w:val="ListParagraph"/>
+        <w:numPr>
+          <w:ilvl w:val="0"/>
+          <w:numId w:val="14"/>
+        </w:numPr>
+        <w:jc w:val="both"/>
+        <w:rPr>
+          <w:rFonts w:ascii="Times New Roman" w:hAnsi="Times New Roman" w:cs="Times New Roman"/>
+          <w:sz w:val="24"/>
+          <w:szCs w:val="24"/>
+        </w:rPr>
+      </w:pPr>
+      <w:r>
+        <w:rPr>
+          <w:rFonts w:ascii="Times New Roman" w:hAnsi="Times New Roman" w:cs="Times New Roman"/>
+          <w:sz w:val="24"/>
+          <w:szCs w:val="24"/>
+        </w:rPr>
+        <w:t>LC</w:t>
+      </w:r>
+    </w:p>
+    <w:p>
+      <w:pPr>
+        <w:pStyle w:val="ListParagraph"/>
+        <w:numPr>
+          <w:ilvl w:val="0"/>
+          <w:numId w:val="14"/>
+        </w:numPr>
+        <w:jc w:val="both"/>
+        <w:rPr>
+          <w:rFonts w:ascii="Times New Roman" w:hAnsi="Times New Roman" w:cs="Times New Roman"/>
+          <w:sz w:val="24"/>
+          <w:szCs w:val="24"/>
+        </w:rPr>
+      </w:pPr>
+      <w:r>
+        <w:rPr>
+          <w:rFonts w:ascii="Times New Roman" w:hAnsi="Times New Roman" w:cs="Times New Roman"/>
+          <w:sz w:val="24"/>
+          <w:szCs w:val="24"/>
+        </w:rPr>
+        <w:t>TT</w:t>
+      </w:r>
+    </w:p>
+    <w:p>
+      <w:pPr>
+        <w:pStyle w:val="ListParagraph"/>
+        <w:numPr>
+          <w:ilvl w:val="0"/>
+          <w:numId w:val="14"/>
+        </w:numPr>
+        <w:jc w:val="both"/>
+        <w:rPr>
+          <w:rFonts w:ascii="Times New Roman" w:hAnsi="Times New Roman" w:cs="Times New Roman"/>
+          <w:sz w:val="24"/>
+          <w:szCs w:val="24"/>
+        </w:rPr>
+      </w:pPr>
+      <w:r>
+        <w:rPr>
+          <w:rFonts w:ascii="Times New Roman" w:hAnsi="Times New Roman" w:cs="Times New Roman"/>
+          <w:sz w:val="24"/>
+          <w:szCs w:val="24"/>
+        </w:rPr>
+        <w:t>Credit Sale</w:t>
+      </w:r>
+    </w:p>
+    <w:p>
+      <w:pPr>
+        <w:pStyle w:val="ListParagraph"/>
+        <w:numPr>
+          <w:ilvl w:val="0"/>
+          <w:numId w:val="14"/>
+        </w:numPr>
+        <w:jc w:val="both"/>
+        <w:rPr>
+          <w:rFonts w:ascii="Times New Roman" w:hAnsi="Times New Roman" w:cs="Times New Roman"/>
+          <w:sz w:val="24"/>
+          <w:szCs w:val="24"/>
+        </w:rPr>
+      </w:pPr>
+      <w:r>
+        <w:rPr>
+          <w:rFonts w:ascii="Times New Roman" w:hAnsi="Times New Roman" w:cs="Times New Roman"/>
+          <w:sz w:val="24"/>
+          <w:szCs w:val="24"/>
+        </w:rPr>
+        <w:t>Advanced Payment</w:t>
+      </w:r>
+    </w:p>
+    <w:p>
+      <w:pPr>
+        <w:pStyle w:val="ListParagraph"/>
+        <w:jc w:val="both"/>
+        <w:rPr>
+          <w:rFonts w:ascii="Times New Roman" w:hAnsi="Times New Roman" w:cs="Times New Roman"/>
+          <w:sz w:val="24"/>
+          <w:szCs w:val="24"/>
+        </w:rPr>
+      </w:pPr>
+    </w:p>
+    <w:p>
+      <w:pPr>
+        <w:pStyle w:val="ListParagraph"/>
+        <w:jc w:val="both"/>
+        <w:rPr>
+          <w:rFonts w:ascii="Times New Roman" w:hAnsi="Times New Roman" w:cs="Times New Roman"/>
+          <w:sz w:val="24"/>
+          <w:szCs w:val="24"/>
+        </w:rPr>
+      </w:pPr>
+    </w:p>
+    <w:p>
+      <w:pPr>
+        <w:pStyle w:val="ListParagraph"/>
+        <w:jc w:val="both"/>
+        <w:rPr>
+          <w:rFonts w:ascii="Times New Roman" w:hAnsi="Times New Roman" w:cs="Times New Roman"/>
+          <w:sz w:val="24"/>
+          <w:szCs w:val="24"/>
+        </w:rPr>
+      </w:pPr>
+    </w:p>
+    <w:p>
+      <w:pPr>
+        <w:pStyle w:val="ListParagraph"/>
+        <w:jc w:val="both"/>
+        <w:rPr>
+          <w:rFonts w:ascii="Times New Roman" w:hAnsi="Times New Roman" w:cs="Times New Roman"/>
+          <w:sz w:val="24"/>
+          <w:szCs w:val="24"/>
+        </w:rPr>
+      </w:pPr>
+    </w:p>
+    <w:p>
+      <w:pPr>
+        <w:pStyle w:val="ListParagraph"/>
+        <w:jc w:val="both"/>
+        <w:rPr>
+          <w:rFonts w:ascii="Times New Roman" w:hAnsi="Times New Roman" w:cs="Times New Roman"/>
+          <w:sz w:val="24"/>
+          <w:szCs w:val="24"/>
+        </w:rPr>
+      </w:pPr>
+    </w:p>
+    <w:p>
+      <w:pPr>
+        <w:pStyle w:val="Heading2"/>
+        <w:rPr>
+          <w:b/>
+        </w:rPr>
+      </w:pPr>
+      <w:bookmarkStart w:id="34" w:name="_Toc477257483"/>
+      <w:r>
+        <w:rPr>
+          <w:b/>
+        </w:rPr>
+        <w:t>3</w:t>
+      </w:r>
+      <w:r>
+        <w:rPr>
+          <w:b/>
+        </w:rPr>
+        <w:t>.18</w:t>
+      </w:r>
+      <w:r>
+        <w:rPr>
+          <w:b/>
+        </w:rPr>
+        <w:t xml:space="preserve"> </w:t>
       </w:r>
       <w:r>
         <w:rPr>
@@ -8854,7 +9553,6 @@
           <w:sz w:val="24"/>
           <w:szCs w:val="24"/>
         </w:rPr>
-        <w:lastRenderedPageBreak/>
         <w:t xml:space="preserve">A supplier is a manufacturer or an exporter who supplies products to the company.   </w:t>
       </w:r>
     </w:p>
@@ -9096,149 +9794,8 @@
           <w:u w:val="single"/>
         </w:rPr>
       </w:pPr>
-    </w:p>
-    <w:p>
-      <w:pPr>
-        <w:pStyle w:val="NormalWeb"/>
-        <w:shd w:val="clear" w:color="auto" w:fill="FFFFFF"/>
-        <w:spacing w:after="158"/>
-        <w:jc w:val="both"/>
-        <w:rPr>
-          <w:b/>
-          <w:color w:val="000000" w:themeColor="text1"/>
-          <w:u w:val="single"/>
-        </w:rPr>
-      </w:pPr>
-    </w:p>
-    <w:p>
-      <w:pPr>
-        <w:pStyle w:val="NormalWeb"/>
-        <w:shd w:val="clear" w:color="auto" w:fill="FFFFFF"/>
-        <w:spacing w:after="158"/>
-        <w:jc w:val="both"/>
-        <w:rPr>
-          <w:b/>
-          <w:color w:val="000000" w:themeColor="text1"/>
-          <w:u w:val="single"/>
-        </w:rPr>
-      </w:pPr>
-    </w:p>
-    <w:p>
-      <w:pPr>
-        <w:pStyle w:val="NormalWeb"/>
-        <w:shd w:val="clear" w:color="auto" w:fill="FFFFFF"/>
-        <w:spacing w:after="158"/>
-        <w:jc w:val="both"/>
-        <w:rPr>
-          <w:b/>
-          <w:color w:val="000000" w:themeColor="text1"/>
-          <w:u w:val="single"/>
-        </w:rPr>
-      </w:pPr>
-    </w:p>
-    <w:p>
-      <w:pPr>
-        <w:pStyle w:val="NormalWeb"/>
-        <w:shd w:val="clear" w:color="auto" w:fill="FFFFFF"/>
-        <w:spacing w:after="158"/>
-        <w:jc w:val="both"/>
-        <w:rPr>
-          <w:b/>
-          <w:color w:val="000000" w:themeColor="text1"/>
-          <w:u w:val="single"/>
-        </w:rPr>
-      </w:pPr>
-    </w:p>
-    <w:p>
-      <w:pPr>
-        <w:pStyle w:val="NormalWeb"/>
-        <w:shd w:val="clear" w:color="auto" w:fill="FFFFFF"/>
-        <w:spacing w:after="158"/>
-        <w:jc w:val="both"/>
-        <w:rPr>
-          <w:b/>
-          <w:color w:val="000000" w:themeColor="text1"/>
-          <w:u w:val="single"/>
-        </w:rPr>
-      </w:pPr>
-    </w:p>
-    <w:p>
-      <w:pPr>
-        <w:pStyle w:val="NormalWeb"/>
-        <w:shd w:val="clear" w:color="auto" w:fill="FFFFFF"/>
-        <w:spacing w:after="158"/>
-        <w:jc w:val="both"/>
-        <w:rPr>
-          <w:b/>
-          <w:color w:val="000000" w:themeColor="text1"/>
-          <w:u w:val="single"/>
-        </w:rPr>
-      </w:pPr>
-    </w:p>
-    <w:p>
-      <w:pPr>
-        <w:pStyle w:val="NormalWeb"/>
-        <w:shd w:val="clear" w:color="auto" w:fill="FFFFFF"/>
-        <w:spacing w:after="158"/>
-        <w:jc w:val="both"/>
-        <w:rPr>
-          <w:b/>
-          <w:color w:val="000000" w:themeColor="text1"/>
-          <w:u w:val="single"/>
-        </w:rPr>
-      </w:pPr>
-    </w:p>
-    <w:p>
-      <w:pPr>
-        <w:pStyle w:val="NormalWeb"/>
-        <w:shd w:val="clear" w:color="auto" w:fill="FFFFFF"/>
-        <w:spacing w:after="158"/>
-        <w:jc w:val="both"/>
-        <w:rPr>
-          <w:b/>
-          <w:color w:val="000000" w:themeColor="text1"/>
-          <w:u w:val="single"/>
-        </w:rPr>
-      </w:pPr>
-    </w:p>
-    <w:p>
-      <w:pPr>
-        <w:pStyle w:val="NormalWeb"/>
-        <w:shd w:val="clear" w:color="auto" w:fill="FFFFFF"/>
-        <w:spacing w:after="158"/>
-        <w:jc w:val="both"/>
-        <w:rPr>
-          <w:b/>
-          <w:color w:val="000000" w:themeColor="text1"/>
-          <w:u w:val="single"/>
-        </w:rPr>
-      </w:pPr>
-    </w:p>
-    <w:p>
-      <w:pPr>
-        <w:pStyle w:val="NormalWeb"/>
-        <w:shd w:val="clear" w:color="auto" w:fill="FFFFFF"/>
-        <w:spacing w:after="158"/>
-        <w:jc w:val="both"/>
-        <w:rPr>
-          <w:b/>
-          <w:color w:val="000000" w:themeColor="text1"/>
-          <w:u w:val="single"/>
-        </w:rPr>
-      </w:pPr>
-    </w:p>
-    <w:p>
-      <w:pPr>
-        <w:pStyle w:val="NormalWeb"/>
-        <w:shd w:val="clear" w:color="auto" w:fill="FFFFFF"/>
-        <w:spacing w:after="158"/>
-        <w:jc w:val="both"/>
-        <w:rPr>
-          <w:b/>
-          <w:color w:val="000000" w:themeColor="text1"/>
-          <w:u w:val="single"/>
-        </w:rPr>
-      </w:pPr>
+      <w:bookmarkStart w:id="35" w:name="_GoBack"/>
+      <w:bookmarkEnd w:id="35"/>
     </w:p>
     <w:p>
       <w:pPr>
@@ -9247,7 +9804,8 @@
           <w:b/>
         </w:rPr>
       </w:pPr>
-      <w:bookmarkStart w:id="35" w:name="_Toc477167867"/>
+      <w:bookmarkStart w:id="36" w:name="_Toc477167867"/>
+      <w:bookmarkStart w:id="37" w:name="_Toc477257484"/>
       <w:r>
         <w:rPr>
           <w:b/>
@@ -9261,23 +9819,42 @@
         </w:rPr>
         <w:t>. Appendix</w:t>
       </w:r>
-      <w:bookmarkEnd w:id="35"/>
-    </w:p>
-    <w:p>
-      <w:pPr>
-        <w:rPr>
-          <w:rFonts w:ascii="Times New Roman" w:hAnsi="Times New Roman" w:cs="Times New Roman"/>
-          <w:sz w:val="24"/>
-          <w:szCs w:val="24"/>
-        </w:rPr>
-      </w:pPr>
-      <w:r>
-        <w:rPr>
-          <w:rFonts w:ascii="Times New Roman" w:hAnsi="Times New Roman" w:cs="Times New Roman"/>
-          <w:sz w:val="24"/>
-          <w:szCs w:val="24"/>
-        </w:rPr>
-        <w:t xml:space="preserve">Forms of Samuda maintain for its </w:t>
+      <w:bookmarkEnd w:id="36"/>
+      <w:bookmarkEnd w:id="37"/>
+    </w:p>
+    <w:p>
+      <w:pPr>
+        <w:rPr>
+          <w:rFonts w:ascii="Times New Roman" w:hAnsi="Times New Roman" w:cs="Times New Roman"/>
+          <w:sz w:val="24"/>
+          <w:szCs w:val="24"/>
+        </w:rPr>
+      </w:pPr>
+      <w:r>
+        <w:rPr>
+          <w:rFonts w:ascii="Times New Roman" w:hAnsi="Times New Roman" w:cs="Times New Roman"/>
+          <w:sz w:val="24"/>
+          <w:szCs w:val="24"/>
+        </w:rPr>
+        <w:t xml:space="preserve">Forms of </w:t>
+      </w:r>
+      <w:proofErr w:type="spellStart"/>
+      <w:r>
+        <w:rPr>
+          <w:rFonts w:ascii="Times New Roman" w:hAnsi="Times New Roman" w:cs="Times New Roman"/>
+          <w:sz w:val="24"/>
+          <w:szCs w:val="24"/>
+        </w:rPr>
+        <w:t>Samuda</w:t>
+      </w:r>
+      <w:proofErr w:type="spellEnd"/>
+      <w:r>
+        <w:rPr>
+          <w:rFonts w:ascii="Times New Roman" w:hAnsi="Times New Roman" w:cs="Times New Roman"/>
+          <w:sz w:val="24"/>
+          <w:szCs w:val="24"/>
+        </w:rPr>
+        <w:t xml:space="preserve"> maintain for its </w:t>
       </w:r>
       <w:r>
         <w:rPr>
@@ -9505,8 +10082,6 @@
           <w:u w:val="single"/>
         </w:rPr>
       </w:pPr>
-      <w:bookmarkStart w:id="36" w:name="_GoBack"/>
-      <w:bookmarkEnd w:id="36"/>
     </w:p>
     <w:p>
       <w:pPr>
@@ -9528,8 +10103,8 @@
           <w:b/>
         </w:rPr>
       </w:pPr>
-      <w:bookmarkStart w:id="37" w:name="_Toc473540526"/>
-      <w:bookmarkStart w:id="38" w:name="_Toc477170596"/>
+      <w:bookmarkStart w:id="38" w:name="_Toc473540526"/>
+      <w:bookmarkStart w:id="39" w:name="_Toc477257485"/>
       <w:r>
         <w:rPr>
           <w:b/>
@@ -9541,10 +10116,24 @@
         <w:rPr>
           <w:b/>
         </w:rPr>
-        <w:t>. To be Determined</w:t>
-      </w:r>
-      <w:bookmarkEnd w:id="37"/>
+        <w:t xml:space="preserve">. </w:t>
+      </w:r>
+      <w:proofErr w:type="gramStart"/>
+      <w:r>
+        <w:rPr>
+          <w:b/>
+        </w:rPr>
+        <w:t>To</w:t>
+      </w:r>
+      <w:proofErr w:type="gramEnd"/>
+      <w:r>
+        <w:rPr>
+          <w:b/>
+        </w:rPr>
+        <w:t xml:space="preserve"> be Determined</w:t>
+      </w:r>
       <w:bookmarkEnd w:id="38"/>
+      <w:bookmarkEnd w:id="39"/>
     </w:p>
     <w:p>
       <w:pPr>
@@ -9848,11 +10437,19 @@
           <w:lang w:val="en-GB"/>
         </w:rPr>
       </w:pPr>
+      <w:proofErr w:type="spellStart"/>
       <w:r>
         <w:rPr>
           <w:rFonts w:ascii="AvantGarde" w:hAnsi="AvantGarde" w:cs="Arial"/>
         </w:rPr>
-        <w:t>Samuda Chemicals Ltd.</w:t>
+        <w:t>Samuda</w:t>
+      </w:r>
+      <w:proofErr w:type="spellEnd"/>
+      <w:r>
+        <w:rPr>
+          <w:rFonts w:ascii="AvantGarde" w:hAnsi="AvantGarde" w:cs="Arial"/>
+        </w:rPr>
+        <w:t xml:space="preserve"> Chemicals Ltd.</w:t>
       </w:r>
       <w:r>
         <w:rPr>
@@ -10301,16 +10898,6 @@
         <w:rPr>
           <w:rFonts w:ascii="Times New Roman" w:hAnsi="Times New Roman" w:cs="Times New Roman"/>
           <w:color w:val="auto"/>
-          <w:sz w:val="24"/>
-          <w:szCs w:val="24"/>
-        </w:rPr>
-      </w:pPr>
-    </w:p>
-    <w:p>
-      <w:pPr>
-        <w:ind w:left="-360"/>
-        <w:rPr>
-          <w:rFonts w:ascii="Times New Roman" w:hAnsi="Times New Roman" w:cs="Times New Roman"/>
           <w:sz w:val="24"/>
           <w:szCs w:val="24"/>
         </w:rPr>
@@ -10381,7 +10968,7 @@
       <w:rPr>
         <w:noProof/>
       </w:rPr>
-      <w:t>18</w:t>
+      <w:t>17</w:t>
     </w:r>
     <w:r>
       <w:fldChar w:fldCharType="end"/>
@@ -10402,7 +10989,7 @@
       <w:rPr>
         <w:noProof/>
       </w:rPr>
-      <w:t>18</w:t>
+      <w:t>17</w:t>
     </w:r>
     <w:r>
       <w:fldChar w:fldCharType="end"/>
@@ -10514,6 +11101,7 @@
         </wp:anchor>
       </w:drawing>
     </w:r>
+    <w:proofErr w:type="spellStart"/>
     <w:r>
       <w:rPr>
         <w:rFonts w:ascii="Arial" w:eastAsia="Arial" w:hAnsi="Arial" w:cs="Arial"/>
@@ -10521,7 +11109,17 @@
         <w:sz w:val="18"/>
         <w:szCs w:val="18"/>
       </w:rPr>
-      <w:t>Samuda Chemicals</w:t>
+      <w:t>Samuda</w:t>
+    </w:r>
+    <w:proofErr w:type="spellEnd"/>
+    <w:r>
+      <w:rPr>
+        <w:rFonts w:ascii="Arial" w:eastAsia="Arial" w:hAnsi="Arial" w:cs="Arial"/>
+        <w:b/>
+        <w:sz w:val="18"/>
+        <w:szCs w:val="18"/>
+      </w:rPr>
+      <w:t xml:space="preserve"> Chemicals</w:t>
     </w:r>
     <w:r>
       <w:rPr>
@@ -10563,7 +11161,7 @@
         <v:path o:extrusionok="f" gradientshapeok="t" o:connecttype="rect"/>
         <o:lock v:ext="edit" aspectratio="t"/>
       </v:shapetype>
-      <v:shape id="_x0000_i1033" type="#_x0000_t75" style="width:11.25pt;height:11.25pt" o:bullet="t">
+      <v:shape id="_x0000_i1062" type="#_x0000_t75" style="width:11.25pt;height:11.25pt" o:bullet="t">
         <v:imagedata r:id="rId1" o:title="mso5CFD"/>
       </v:shape>
     </w:pict>
@@ -11089,6 +11687,119 @@
     </w:lvl>
   </w:abstractNum>
   <w:abstractNum w:abstractNumId="5">
+    <w:nsid w:val="3EAE58ED"/>
+    <w:multiLevelType w:val="hybridMultilevel"/>
+    <w:tmpl w:val="9196CBD8"/>
+    <w:lvl w:ilvl="0" w:tplc="04090001">
+      <w:start w:val="1"/>
+      <w:numFmt w:val="bullet"/>
+      <w:lvlText w:val=""/>
+      <w:lvlJc w:val="left"/>
+      <w:pPr>
+        <w:ind w:left="720" w:hanging="360"/>
+      </w:pPr>
+      <w:rPr>
+        <w:rFonts w:ascii="Symbol" w:hAnsi="Symbol" w:hint="default"/>
+      </w:rPr>
+    </w:lvl>
+    <w:lvl w:ilvl="1" w:tplc="04090003" w:tentative="1">
+      <w:start w:val="1"/>
+      <w:numFmt w:val="bullet"/>
+      <w:lvlText w:val="o"/>
+      <w:lvlJc w:val="left"/>
+      <w:pPr>
+        <w:ind w:left="1440" w:hanging="360"/>
+      </w:pPr>
+      <w:rPr>
+        <w:rFonts w:ascii="Courier New" w:hAnsi="Courier New" w:cs="Courier New" w:hint="default"/>
+      </w:rPr>
+    </w:lvl>
+    <w:lvl w:ilvl="2" w:tplc="04090005" w:tentative="1">
+      <w:start w:val="1"/>
+      <w:numFmt w:val="bullet"/>
+      <w:lvlText w:val=""/>
+      <w:lvlJc w:val="left"/>
+      <w:pPr>
+        <w:ind w:left="2160" w:hanging="360"/>
+      </w:pPr>
+      <w:rPr>
+        <w:rFonts w:ascii="Wingdings" w:hAnsi="Wingdings" w:hint="default"/>
+      </w:rPr>
+    </w:lvl>
+    <w:lvl w:ilvl="3" w:tplc="04090001" w:tentative="1">
+      <w:start w:val="1"/>
+      <w:numFmt w:val="bullet"/>
+      <w:lvlText w:val=""/>
+      <w:lvlJc w:val="left"/>
+      <w:pPr>
+        <w:ind w:left="2880" w:hanging="360"/>
+      </w:pPr>
+      <w:rPr>
+        <w:rFonts w:ascii="Symbol" w:hAnsi="Symbol" w:hint="default"/>
+      </w:rPr>
+    </w:lvl>
+    <w:lvl w:ilvl="4" w:tplc="04090003" w:tentative="1">
+      <w:start w:val="1"/>
+      <w:numFmt w:val="bullet"/>
+      <w:lvlText w:val="o"/>
+      <w:lvlJc w:val="left"/>
+      <w:pPr>
+        <w:ind w:left="3600" w:hanging="360"/>
+      </w:pPr>
+      <w:rPr>
+        <w:rFonts w:ascii="Courier New" w:hAnsi="Courier New" w:cs="Courier New" w:hint="default"/>
+      </w:rPr>
+    </w:lvl>
+    <w:lvl w:ilvl="5" w:tplc="04090005" w:tentative="1">
+      <w:start w:val="1"/>
+      <w:numFmt w:val="bullet"/>
+      <w:lvlText w:val=""/>
+      <w:lvlJc w:val="left"/>
+      <w:pPr>
+        <w:ind w:left="4320" w:hanging="360"/>
+      </w:pPr>
+      <w:rPr>
+        <w:rFonts w:ascii="Wingdings" w:hAnsi="Wingdings" w:hint="default"/>
+      </w:rPr>
+    </w:lvl>
+    <w:lvl w:ilvl="6" w:tplc="04090001" w:tentative="1">
+      <w:start w:val="1"/>
+      <w:numFmt w:val="bullet"/>
+      <w:lvlText w:val=""/>
+      <w:lvlJc w:val="left"/>
+      <w:pPr>
+        <w:ind w:left="5040" w:hanging="360"/>
+      </w:pPr>
+      <w:rPr>
+        <w:rFonts w:ascii="Symbol" w:hAnsi="Symbol" w:hint="default"/>
+      </w:rPr>
+    </w:lvl>
+    <w:lvl w:ilvl="7" w:tplc="04090003" w:tentative="1">
+      <w:start w:val="1"/>
+      <w:numFmt w:val="bullet"/>
+      <w:lvlText w:val="o"/>
+      <w:lvlJc w:val="left"/>
+      <w:pPr>
+        <w:ind w:left="5760" w:hanging="360"/>
+      </w:pPr>
+      <w:rPr>
+        <w:rFonts w:ascii="Courier New" w:hAnsi="Courier New" w:cs="Courier New" w:hint="default"/>
+      </w:rPr>
+    </w:lvl>
+    <w:lvl w:ilvl="8" w:tplc="04090005" w:tentative="1">
+      <w:start w:val="1"/>
+      <w:numFmt w:val="bullet"/>
+      <w:lvlText w:val=""/>
+      <w:lvlJc w:val="left"/>
+      <w:pPr>
+        <w:ind w:left="6480" w:hanging="360"/>
+      </w:pPr>
+      <w:rPr>
+        <w:rFonts w:ascii="Wingdings" w:hAnsi="Wingdings" w:hint="default"/>
+      </w:rPr>
+    </w:lvl>
+  </w:abstractNum>
+  <w:abstractNum w:abstractNumId="6">
     <w:nsid w:val="47763CA1"/>
     <w:multiLevelType w:val="multilevel"/>
     <w:tmpl w:val="45D0A588"/>
@@ -11237,7 +11948,7 @@
       </w:rPr>
     </w:lvl>
   </w:abstractNum>
-  <w:abstractNum w:abstractNumId="6">
+  <w:abstractNum w:abstractNumId="7">
     <w:nsid w:val="4A1602E7"/>
     <w:multiLevelType w:val="hybridMultilevel"/>
     <w:tmpl w:val="1598CC34"/>
@@ -11351,7 +12062,7 @@
       </w:rPr>
     </w:lvl>
   </w:abstractNum>
-  <w:abstractNum w:abstractNumId="7">
+  <w:abstractNum w:abstractNumId="8">
     <w:nsid w:val="598502D6"/>
     <w:multiLevelType w:val="multilevel"/>
     <w:tmpl w:val="066A854C"/>
@@ -11464,7 +12175,7 @@
       </w:rPr>
     </w:lvl>
   </w:abstractNum>
-  <w:abstractNum w:abstractNumId="8">
+  <w:abstractNum w:abstractNumId="9">
     <w:nsid w:val="5E176C7F"/>
     <w:multiLevelType w:val="multilevel"/>
     <w:tmpl w:val="0E94A126"/>
@@ -11613,7 +12324,7 @@
       </w:rPr>
     </w:lvl>
   </w:abstractNum>
-  <w:abstractNum w:abstractNumId="9">
+  <w:abstractNum w:abstractNumId="10">
     <w:nsid w:val="71226A18"/>
     <w:multiLevelType w:val="hybridMultilevel"/>
     <w:tmpl w:val="BAFCF74A"/>
@@ -11726,7 +12437,7 @@
       </w:rPr>
     </w:lvl>
   </w:abstractNum>
-  <w:abstractNum w:abstractNumId="10">
+  <w:abstractNum w:abstractNumId="11">
     <w:nsid w:val="792004BD"/>
     <w:multiLevelType w:val="multilevel"/>
     <w:tmpl w:val="89A63D16"/>
@@ -11842,7 +12553,7 @@
       </w:pPr>
     </w:lvl>
   </w:abstractNum>
-  <w:abstractNum w:abstractNumId="11">
+  <w:abstractNum w:abstractNumId="12">
     <w:nsid w:val="7B5A6DC5"/>
     <w:multiLevelType w:val="hybridMultilevel"/>
     <w:tmpl w:val="FFEC971E"/>
@@ -11931,7 +12642,7 @@
       </w:pPr>
     </w:lvl>
   </w:abstractNum>
-  <w:abstractNum w:abstractNumId="12">
+  <w:abstractNum w:abstractNumId="13">
     <w:nsid w:val="7C4F37F9"/>
     <w:multiLevelType w:val="hybridMultilevel"/>
     <w:tmpl w:val="B26A37C0"/>
@@ -12021,34 +12732,34 @@
     </w:lvl>
   </w:abstractNum>
   <w:num w:numId="1">
-    <w:abstractNumId w:val="7"/>
+    <w:abstractNumId w:val="8"/>
   </w:num>
   <w:num w:numId="2">
-    <w:abstractNumId w:val="10"/>
+    <w:abstractNumId w:val="11"/>
   </w:num>
   <w:num w:numId="3">
-    <w:abstractNumId w:val="5"/>
+    <w:abstractNumId w:val="6"/>
   </w:num>
   <w:num w:numId="4">
     <w:abstractNumId w:val="3"/>
   </w:num>
   <w:num w:numId="5">
-    <w:abstractNumId w:val="6"/>
+    <w:abstractNumId w:val="7"/>
   </w:num>
   <w:num w:numId="6">
-    <w:abstractNumId w:val="12"/>
+    <w:abstractNumId w:val="13"/>
   </w:num>
   <w:num w:numId="7">
     <w:abstractNumId w:val="2"/>
   </w:num>
   <w:num w:numId="8">
-    <w:abstractNumId w:val="9"/>
+    <w:abstractNumId w:val="10"/>
   </w:num>
   <w:num w:numId="9">
     <w:abstractNumId w:val="0"/>
   </w:num>
   <w:num w:numId="10">
-    <w:abstractNumId w:val="8"/>
+    <w:abstractNumId w:val="9"/>
   </w:num>
   <w:num w:numId="11">
     <w:abstractNumId w:val="1"/>
@@ -12057,7 +12768,10 @@
     <w:abstractNumId w:val="4"/>
   </w:num>
   <w:num w:numId="13">
-    <w:abstractNumId w:val="11"/>
+    <w:abstractNumId w:val="12"/>
+  </w:num>
+  <w:num w:numId="14">
+    <w:abstractNumId w:val="5"/>
   </w:num>
 </w:numbering>
 </file>

</xml_diff>

<commit_message>
Updated by review question.
</commit_message>
<xml_diff>
--- a/CRS-Documents/Sales/CRS/Samuda-CRS-Sales-V-0.2.docx
+++ b/CRS-Documents/Sales/CRS/Samuda-CRS-Sales-V-0.2.docx
@@ -2,9 +2,9 @@
 <file path=word/document.xml><?xml version="1.0" encoding="utf-8"?>
 <w:document xmlns:wpc="http://schemas.microsoft.com/office/word/2010/wordprocessingCanvas" xmlns:mc="http://schemas.openxmlformats.org/markup-compatibility/2006" xmlns:o="urn:schemas-microsoft-com:office:office" xmlns:r="http://schemas.openxmlformats.org/officeDocument/2006/relationships" xmlns:m="http://schemas.openxmlformats.org/officeDocument/2006/math" xmlns:v="urn:schemas-microsoft-com:vml" xmlns:wp14="http://schemas.microsoft.com/office/word/2010/wordprocessingDrawing" xmlns:wp="http://schemas.openxmlformats.org/drawingml/2006/wordprocessingDrawing" xmlns:w10="urn:schemas-microsoft-com:office:word" xmlns:w="http://schemas.openxmlformats.org/wordprocessingml/2006/main" xmlns:w14="http://schemas.microsoft.com/office/word/2010/wordml" xmlns:w15="http://schemas.microsoft.com/office/word/2012/wordml" xmlns:wpg="http://schemas.microsoft.com/office/word/2010/wordprocessingGroup" xmlns:wpi="http://schemas.microsoft.com/office/word/2010/wordprocessingInk" xmlns:wne="http://schemas.microsoft.com/office/word/2006/wordml" xmlns:wps="http://schemas.microsoft.com/office/word/2010/wordprocessingShape" mc:Ignorable="w14 w15 wp14">
   <w:body>
-    <w:p>
-      <w:bookmarkStart w:id="0" w:name="_Toc314731207"/>
-      <w:bookmarkStart w:id="1" w:name="_Toc471908380"/>
+    <w:bookmarkStart w:id="0" w:name="_Toc314731207"/>
+    <w:bookmarkStart w:id="1" w:name="_Toc471908380"/>
+    <w:p>
       <w:r>
         <w:rPr>
           <w:noProof/>
@@ -449,21 +449,7 @@
               <w:rPr>
                 <w:rFonts w:ascii="AvantGarde" w:hAnsi="AvantGarde" w:cs="Arial"/>
               </w:rPr>
-              <w:t xml:space="preserve">CRS of Sales Management for </w:t>
-            </w:r>
-            <w:proofErr w:type="spellStart"/>
-            <w:r>
-              <w:rPr>
-                <w:rFonts w:ascii="AvantGarde" w:hAnsi="AvantGarde" w:cs="Arial"/>
-              </w:rPr>
-              <w:t>Samuda</w:t>
-            </w:r>
-            <w:proofErr w:type="spellEnd"/>
-            <w:r>
-              <w:rPr>
-                <w:rFonts w:ascii="AvantGarde" w:hAnsi="AvantGarde" w:cs="Arial"/>
-              </w:rPr>
-              <w:t xml:space="preserve"> Chemicals Ltd.</w:t>
+              <w:t>CRS of Sales Management for Samuda Chemicals Ltd.</w:t>
             </w:r>
           </w:p>
         </w:tc>
@@ -677,21 +663,7 @@
               <w:rPr>
                 <w:rFonts w:ascii="AvantGarde" w:hAnsi="AvantGarde" w:cs="Arial"/>
               </w:rPr>
-              <w:t xml:space="preserve">Md. </w:t>
-            </w:r>
-            <w:proofErr w:type="spellStart"/>
-            <w:r>
-              <w:rPr>
-                <w:rFonts w:ascii="AvantGarde" w:hAnsi="AvantGarde" w:cs="Arial"/>
-              </w:rPr>
-              <w:t>Mahfuzur</w:t>
-            </w:r>
-            <w:proofErr w:type="spellEnd"/>
-            <w:r>
-              <w:rPr>
-                <w:rFonts w:ascii="AvantGarde" w:hAnsi="AvantGarde" w:cs="Arial"/>
-              </w:rPr>
-              <w:t xml:space="preserve"> Rahman</w:t>
+              <w:t>Md. Mahfuzur Rahman</w:t>
             </w:r>
           </w:p>
         </w:tc>
@@ -795,21 +767,12 @@
                 <w:sz w:val="20"/>
               </w:rPr>
             </w:pPr>
-            <w:proofErr w:type="spellStart"/>
             <w:r>
               <w:rPr>
                 <w:rFonts w:ascii="AvantGarde" w:hAnsi="AvantGarde" w:cs="Arial"/>
                 <w:sz w:val="20"/>
               </w:rPr>
-              <w:t>Matiar</w:t>
-            </w:r>
-            <w:proofErr w:type="spellEnd"/>
-            <w:r>
-              <w:rPr>
-                <w:rFonts w:ascii="AvantGarde" w:hAnsi="AvantGarde" w:cs="Arial"/>
-                <w:sz w:val="20"/>
-              </w:rPr>
-              <w:t xml:space="preserve"> Rahman</w:t>
+              <w:t>Matiar Rahman</w:t>
             </w:r>
           </w:p>
         </w:tc>
@@ -1034,19 +997,11 @@
           <w:lang w:val="en-GB"/>
         </w:rPr>
       </w:pPr>
-      <w:proofErr w:type="spellStart"/>
       <w:r>
         <w:rPr>
           <w:rFonts w:ascii="AvantGarde" w:hAnsi="AvantGarde" w:cs="Arial"/>
         </w:rPr>
-        <w:t>Samuda</w:t>
-      </w:r>
-      <w:proofErr w:type="spellEnd"/>
-      <w:r>
-        <w:rPr>
-          <w:rFonts w:ascii="AvantGarde" w:hAnsi="AvantGarde" w:cs="Arial"/>
-        </w:rPr>
-        <w:t xml:space="preserve"> Chemicals Ltd.</w:t>
+        <w:t>Samuda Chemicals Ltd.</w:t>
       </w:r>
       <w:r>
         <w:rPr>
@@ -4769,6 +4724,7 @@
           <w:szCs w:val="24"/>
         </w:rPr>
       </w:pPr>
+      <w:commentRangeStart w:id="11"/>
       <w:r>
         <w:rPr>
           <w:rFonts w:ascii="Times New Roman" w:hAnsi="Times New Roman" w:cs="Times New Roman"/>
@@ -4776,6 +4732,13 @@
           <w:szCs w:val="24"/>
         </w:rPr>
         <w:t>Distribution requirement planning under planning module for just in time delivery and supplying to channels partners.</w:t>
+      </w:r>
+      <w:commentRangeEnd w:id="11"/>
+      <w:r>
+        <w:rPr>
+          <w:rStyle w:val="CommentReference"/>
+        </w:rPr>
+        <w:commentReference w:id="11"/>
       </w:r>
     </w:p>
     <w:p>
@@ -5179,7 +5142,7 @@
           <w:b/>
         </w:rPr>
       </w:pPr>
-      <w:bookmarkStart w:id="11" w:name="_Toc477257461"/>
+      <w:bookmarkStart w:id="12" w:name="_Toc477257461"/>
       <w:r>
         <w:rPr>
           <w:b/>
@@ -5187,42 +5150,24 @@
         <w:lastRenderedPageBreak/>
         <w:t>Features of Sales Modules</w:t>
       </w:r>
-      <w:bookmarkEnd w:id="11"/>
-    </w:p>
-    <w:p>
-      <w:pPr>
-        <w:jc w:val="both"/>
-        <w:rPr>
-          <w:rFonts w:ascii="Times New Roman" w:hAnsi="Times New Roman" w:cs="Times New Roman"/>
-          <w:sz w:val="24"/>
-          <w:szCs w:val="24"/>
-        </w:rPr>
-      </w:pPr>
-      <w:r>
-        <w:rPr>
-          <w:rFonts w:ascii="Times New Roman" w:hAnsi="Times New Roman" w:cs="Times New Roman"/>
-          <w:sz w:val="24"/>
-          <w:szCs w:val="24"/>
-        </w:rPr>
-        <w:t xml:space="preserve">This module will help </w:t>
-      </w:r>
-      <w:proofErr w:type="spellStart"/>
-      <w:r>
-        <w:rPr>
-          <w:rFonts w:ascii="Times New Roman" w:hAnsi="Times New Roman" w:cs="Times New Roman"/>
-          <w:sz w:val="24"/>
-          <w:szCs w:val="24"/>
-        </w:rPr>
-        <w:t>Samuda</w:t>
-      </w:r>
-      <w:proofErr w:type="spellEnd"/>
-      <w:r>
-        <w:rPr>
-          <w:rFonts w:ascii="Times New Roman" w:hAnsi="Times New Roman" w:cs="Times New Roman"/>
-          <w:sz w:val="24"/>
-          <w:szCs w:val="24"/>
-        </w:rPr>
-        <w:t xml:space="preserve"> to manages its sales process very efficiently and give full feature list to customize according to business needs. Following are the feat</w:t>
+      <w:bookmarkEnd w:id="12"/>
+    </w:p>
+    <w:p>
+      <w:pPr>
+        <w:jc w:val="both"/>
+        <w:rPr>
+          <w:rFonts w:ascii="Times New Roman" w:hAnsi="Times New Roman" w:cs="Times New Roman"/>
+          <w:sz w:val="24"/>
+          <w:szCs w:val="24"/>
+        </w:rPr>
+      </w:pPr>
+      <w:r>
+        <w:rPr>
+          <w:rFonts w:ascii="Times New Roman" w:hAnsi="Times New Roman" w:cs="Times New Roman"/>
+          <w:sz w:val="24"/>
+          <w:szCs w:val="24"/>
+        </w:rPr>
+        <w:t>This module will help Samuda to manages its sales process very efficiently and give full feature list to customize according to business needs. Following are the feat</w:t>
       </w:r>
       <w:r>
         <w:rPr>
@@ -5251,7 +5196,7 @@
           <w:b/>
         </w:rPr>
       </w:pPr>
-      <w:bookmarkStart w:id="12" w:name="_Toc477257462"/>
+      <w:bookmarkStart w:id="13" w:name="_Toc477257462"/>
       <w:r>
         <w:rPr>
           <w:b/>
@@ -5270,7 +5215,7 @@
         </w:rPr>
         <w:t>Process</w:t>
       </w:r>
-      <w:bookmarkEnd w:id="12"/>
+      <w:bookmarkEnd w:id="13"/>
     </w:p>
     <w:p>
       <w:pPr>
@@ -5756,7 +5701,7 @@
                     </pic:cNvPicPr>
                   </pic:nvPicPr>
                   <pic:blipFill>
-                    <a:blip r:embed="rId9" cstate="print">
+                    <a:blip r:embed="rId11" cstate="print">
                       <a:extLst>
                         <a:ext uri="{28A0092B-C50C-407E-A947-70E740481C1C}">
                           <a14:useLocalDpi xmlns:a14="http://schemas.microsoft.com/office/drawing/2010/main" val="0"/>
@@ -5931,7 +5876,7 @@
           <w:b/>
         </w:rPr>
       </w:pPr>
-      <w:bookmarkStart w:id="13" w:name="_Toc477257463"/>
+      <w:bookmarkStart w:id="14" w:name="_Toc477257463"/>
       <w:r>
         <w:rPr>
           <w:b/>
@@ -5945,7 +5890,7 @@
         </w:rPr>
         <w:t>Master Data Management</w:t>
       </w:r>
-      <w:bookmarkEnd w:id="13"/>
+      <w:bookmarkEnd w:id="14"/>
     </w:p>
     <w:p>
       <w:pPr>
@@ -5954,41 +5899,31 @@
           <w:b/>
         </w:rPr>
       </w:pPr>
-      <w:bookmarkStart w:id="14" w:name="_Toc477257464"/>
+      <w:bookmarkStart w:id="15" w:name="_Toc477257464"/>
       <w:r>
         <w:rPr>
           <w:b/>
         </w:rPr>
         <w:t>3.2.1 Product</w:t>
       </w:r>
-      <w:bookmarkEnd w:id="14"/>
-    </w:p>
-    <w:p>
-      <w:pPr>
-        <w:jc w:val="both"/>
-        <w:rPr>
-          <w:rFonts w:ascii="Times New Roman" w:hAnsi="Times New Roman" w:cs="Times New Roman"/>
-          <w:sz w:val="24"/>
-          <w:szCs w:val="24"/>
-        </w:rPr>
-      </w:pPr>
-      <w:proofErr w:type="spellStart"/>
-      <w:r>
-        <w:rPr>
-          <w:rFonts w:ascii="Times New Roman" w:hAnsi="Times New Roman" w:cs="Times New Roman"/>
-          <w:sz w:val="24"/>
-          <w:szCs w:val="24"/>
-        </w:rPr>
-        <w:t>Samuda</w:t>
-      </w:r>
-      <w:proofErr w:type="spellEnd"/>
-      <w:r>
-        <w:rPr>
-          <w:rFonts w:ascii="Times New Roman" w:hAnsi="Times New Roman" w:cs="Times New Roman"/>
-          <w:sz w:val="24"/>
-          <w:szCs w:val="24"/>
-        </w:rPr>
-        <w:t xml:space="preserve"> has two types of product.</w:t>
+      <w:bookmarkEnd w:id="15"/>
+    </w:p>
+    <w:p>
+      <w:pPr>
+        <w:jc w:val="both"/>
+        <w:rPr>
+          <w:rFonts w:ascii="Times New Roman" w:hAnsi="Times New Roman" w:cs="Times New Roman"/>
+          <w:sz w:val="24"/>
+          <w:szCs w:val="24"/>
+        </w:rPr>
+      </w:pPr>
+      <w:r>
+        <w:rPr>
+          <w:rFonts w:ascii="Times New Roman" w:hAnsi="Times New Roman" w:cs="Times New Roman"/>
+          <w:sz w:val="24"/>
+          <w:szCs w:val="24"/>
+        </w:rPr>
+        <w:t>Samuda has two types of product.</w:t>
       </w:r>
       <w:r>
         <w:rPr>
@@ -6063,6 +5998,7 @@
           <w:color w:val="auto"/>
         </w:rPr>
       </w:pPr>
+      <w:commentRangeStart w:id="16"/>
       <w:r>
         <w:rPr>
           <w:color w:val="auto"/>
@@ -6073,7 +6009,21 @@
         <w:rPr>
           <w:color w:val="auto"/>
         </w:rPr>
-        <w:t>service on the product form itself in order to generate a task every time it will be sold. From the</w:t>
+        <w:t>service on the product form itself in order to generate a task every time it will be sold.</w:t>
+      </w:r>
+      <w:commentRangeEnd w:id="16"/>
+      <w:r>
+        <w:rPr>
+          <w:rStyle w:val="CommentReference"/>
+          <w:rFonts w:ascii="Calibri" w:hAnsi="Calibri" w:cs="Calibri"/>
+        </w:rPr>
+        <w:commentReference w:id="16"/>
+      </w:r>
+      <w:r>
+        <w:rPr>
+          <w:color w:val="auto"/>
+        </w:rPr>
+        <w:t xml:space="preserve"> From the</w:t>
       </w:r>
       <w:r>
         <w:rPr>
@@ -6179,6 +6129,7 @@
           <w:szCs w:val="24"/>
         </w:rPr>
       </w:pPr>
+      <w:commentRangeStart w:id="17"/>
       <w:r>
         <w:rPr>
           <w:rStyle w:val="Strong"/>
@@ -6342,6 +6293,13 @@
         </w:rPr>
         <w:t>: Create a task and track hours, as your product is a service invoice able by hours you have to set the units of measures of the product to hours as well.</w:t>
       </w:r>
+      <w:commentRangeEnd w:id="17"/>
+      <w:r>
+        <w:rPr>
+          <w:rStyle w:val="CommentReference"/>
+        </w:rPr>
+        <w:commentReference w:id="17"/>
+      </w:r>
     </w:p>
     <w:p>
       <w:pPr>
@@ -6350,7 +6308,7 @@
           <w:b/>
         </w:rPr>
       </w:pPr>
-      <w:bookmarkStart w:id="15" w:name="_Toc477257465"/>
+      <w:bookmarkStart w:id="18" w:name="_Toc477257465"/>
       <w:r>
         <w:rPr>
           <w:rStyle w:val="Strong"/>
@@ -6367,7 +6325,7 @@
         </w:rPr>
         <w:t>2.2 Customer</w:t>
       </w:r>
-      <w:bookmarkEnd w:id="15"/>
+      <w:bookmarkEnd w:id="18"/>
     </w:p>
     <w:p>
       <w:pPr>
@@ -6456,14 +6414,14 @@
           <w:b/>
         </w:rPr>
       </w:pPr>
-      <w:bookmarkStart w:id="16" w:name="_Toc477257466"/>
+      <w:bookmarkStart w:id="19" w:name="_Toc477257466"/>
       <w:r>
         <w:rPr>
           <w:b/>
         </w:rPr>
         <w:t>3.2.3 Sales Team</w:t>
       </w:r>
-      <w:bookmarkEnd w:id="16"/>
+      <w:bookmarkEnd w:id="19"/>
     </w:p>
     <w:p>
       <w:pPr>
@@ -6549,7 +6507,7 @@
                     </pic:cNvPicPr>
                   </pic:nvPicPr>
                   <pic:blipFill>
-                    <a:blip r:embed="rId10" cstate="print">
+                    <a:blip r:embed="rId12" cstate="print">
                       <a:extLst>
                         <a:ext uri="{28A0092B-C50C-407E-A947-70E740481C1C}">
                           <a14:useLocalDpi xmlns:a14="http://schemas.microsoft.com/office/drawing/2010/main" val="0"/>
@@ -6666,7 +6624,7 @@
           <w:b/>
         </w:rPr>
       </w:pPr>
-      <w:bookmarkStart w:id="17" w:name="_Toc477257467"/>
+      <w:bookmarkStart w:id="20" w:name="_Toc477257467"/>
       <w:r>
         <w:rPr>
           <w:b/>
@@ -6679,8 +6637,8 @@
         </w:rPr>
         <w:t>Create the Sales Order</w:t>
       </w:r>
-      <w:bookmarkEnd w:id="17"/>
-      <w:ins w:id="18" w:author="Mahfuzur Rahman" w:date="2017-01-30T18:37:00Z">
+      <w:bookmarkEnd w:id="20"/>
+      <w:ins w:id="21" w:author="Mahfuzur Rahman" w:date="2017-01-30T18:37:00Z">
         <w:r>
           <w:rPr>
             <w:b/>
@@ -6831,10 +6789,6 @@
         <w:t> </w:t>
       </w:r>
       <w:r>
-        <w:rPr>
-          <w:i/>
-          <w:iCs/>
-        </w:rPr>
         <w:t>quotation.</w:t>
       </w:r>
     </w:p>
@@ -6853,9 +6807,6 @@
         <w:jc w:val="both"/>
       </w:pPr>
       <w:r>
-        <w:rPr>
-          <w:iCs/>
-        </w:rPr>
         <w:t>Select a customer </w:t>
       </w:r>
     </w:p>
@@ -6871,10 +6822,6 @@
         <w:t> on “</w:t>
       </w:r>
       <w:r>
-        <w:rPr>
-          <w:i/>
-          <w:iCs/>
-        </w:rPr>
         <w:t>add an item” button.</w:t>
       </w:r>
     </w:p>
@@ -6890,10 +6837,6 @@
         <w:t> </w:t>
       </w:r>
       <w:r>
-        <w:rPr>
-          <w:i/>
-          <w:iCs/>
-        </w:rPr>
         <w:t>Unit Price </w:t>
       </w:r>
       <w:r>
@@ -6921,10 +6864,6 @@
         <w:t> </w:t>
       </w:r>
       <w:r>
-        <w:rPr>
-          <w:i/>
-          <w:iCs/>
-        </w:rPr>
         <w:t>Other Information</w:t>
       </w:r>
       <w:r>
@@ -6937,10 +6876,6 @@
         <w:t> </w:t>
       </w:r>
       <w:r>
-        <w:rPr>
-          <w:i/>
-          <w:iCs/>
-        </w:rPr>
         <w:t>Shipping Policy</w:t>
       </w:r>
       <w:r>
@@ -6953,10 +6888,6 @@
         <w:t> </w:t>
       </w:r>
       <w:r>
-        <w:rPr>
-          <w:i/>
-          <w:iCs/>
-        </w:rPr>
         <w:t>Create Invoice. </w:t>
       </w:r>
       <w:r>
@@ -7053,10 +6984,6 @@
         <w:t> </w:t>
       </w:r>
       <w:r>
-        <w:rPr>
-          <w:i/>
-          <w:iCs/>
-        </w:rPr>
         <w:t>Create Invoice </w:t>
       </w:r>
       <w:r>
@@ -7073,7 +7000,10 @@
           <w:b/>
           <w:bCs/>
         </w:rPr>
-        <w:t>On Demand – </w:t>
+        <w:t xml:space="preserve">On Demand </w:t>
+      </w:r>
+      <w:r>
+        <w:t>– </w:t>
       </w:r>
       <w:r>
         <w:t>we</w:t>
@@ -7085,10 +7015,6 @@
         <w:t> </w:t>
       </w:r>
       <w:r>
-        <w:rPr>
-          <w:i/>
-          <w:iCs/>
-        </w:rPr>
         <w:t>Create Invoice</w:t>
       </w:r>
       <w:r>
@@ -7101,10 +7027,6 @@
         <w:t> </w:t>
       </w:r>
       <w:r>
-        <w:rPr>
-          <w:i/>
-          <w:iCs/>
-        </w:rPr>
         <w:t>Delivery Order</w:t>
       </w:r>
       <w:r>
@@ -7136,10 +7058,6 @@
         <w:t> </w:t>
       </w:r>
       <w:r>
-        <w:rPr>
-          <w:i/>
-          <w:iCs/>
-        </w:rPr>
         <w:t>Delivery Order </w:t>
       </w:r>
       <w:r>
@@ -7162,7 +7080,10 @@
           <w:b/>
           <w:bCs/>
         </w:rPr>
-        <w:t>Before Delivery – </w:t>
+        <w:t xml:space="preserve">Before Delivery </w:t>
+      </w:r>
+      <w:r>
+        <w:t>– </w:t>
       </w:r>
       <w:r>
         <w:t xml:space="preserve">In this option, first one will have to pay the invoice. After that we can deliver the </w:t>
@@ -7170,6 +7091,9 @@
       <w:r>
         <w:t>product</w:t>
       </w:r>
+      <w:r>
+        <w:t>.</w:t>
+      </w:r>
     </w:p>
     <w:p>
       <w:pPr>
@@ -7180,47 +7104,8 @@
         </w:rPr>
       </w:pPr>
       <w:r>
-        <w:rPr>
-          <w:i/>
-          <w:iCs/>
-          <w:color w:val="000000" w:themeColor="text1"/>
-        </w:rPr>
         <w:lastRenderedPageBreak/>
-        <w:t>Paid</w:t>
-      </w:r>
-      <w:r>
-        <w:rPr>
-          <w:color w:val="000000" w:themeColor="text1"/>
-        </w:rPr>
-        <w:t> and </w:t>
-      </w:r>
-      <w:r>
-        <w:rPr>
-          <w:i/>
-          <w:iCs/>
-          <w:color w:val="000000" w:themeColor="text1"/>
-        </w:rPr>
-        <w:t>Delivered </w:t>
-      </w:r>
-      <w:r>
-        <w:rPr>
-          <w:color w:val="000000" w:themeColor="text1"/>
-        </w:rPr>
-        <w:t>Fields, inside the O</w:t>
-      </w:r>
-      <w:r>
-        <w:rPr>
-          <w:i/>
-          <w:iCs/>
-          <w:color w:val="000000" w:themeColor="text1"/>
-        </w:rPr>
-        <w:t>ther Information</w:t>
-      </w:r>
-      <w:r>
-        <w:rPr>
-          <w:color w:val="000000" w:themeColor="text1"/>
-        </w:rPr>
-        <w:t> tab shows the status of invoice and delivery order. After completing these steps your Sale Order workflow will be completed. We can cancel the Sales Order inside any step mentioned above.</w:t>
+        <w:t>Paid and Delivered Fields, inside the Other Information tab shows the status of invoice and delivery order. After completing these steps your Sale Order workflow will be completed. We can cancel the Sales Order inside any step mentioned above.</w:t>
       </w:r>
     </w:p>
     <w:p>
@@ -7292,7 +7177,7 @@
                     </pic:cNvPicPr>
                   </pic:nvPicPr>
                   <pic:blipFill>
-                    <a:blip r:embed="rId11" cstate="print">
+                    <a:blip r:embed="rId13" cstate="print">
                       <a:extLst>
                         <a:ext uri="{28A0092B-C50C-407E-A947-70E740481C1C}">
                           <a14:useLocalDpi xmlns:a14="http://schemas.microsoft.com/office/drawing/2010/main" val="0"/>
@@ -7385,7 +7270,7 @@
           <w:b/>
         </w:rPr>
       </w:pPr>
-      <w:bookmarkStart w:id="19" w:name="_Toc477257468"/>
+      <w:bookmarkStart w:id="22" w:name="_Toc477257468"/>
       <w:r>
         <w:rPr>
           <w:rStyle w:val="Heading3Char"/>
@@ -7400,7 +7285,7 @@
         </w:rPr>
         <w:t>Sales Price</w:t>
       </w:r>
-      <w:bookmarkEnd w:id="19"/>
+      <w:bookmarkEnd w:id="22"/>
     </w:p>
     <w:p>
       <w:pPr>
@@ -7589,1408 +7474,6 @@
                 <pic:pic xmlns:pic="http://schemas.openxmlformats.org/drawingml/2006/picture">
                   <pic:nvPicPr>
                     <pic:cNvPr id="0" name="Picture 2" descr="C:\Users\nahar.kamrun\Desktop\app.jpg"/>
-                    <pic:cNvPicPr>
-                      <a:picLocks noChangeAspect="1" noChangeArrowheads="1"/>
-                    </pic:cNvPicPr>
-                  </pic:nvPicPr>
-                  <pic:blipFill>
-                    <a:blip r:embed="rId12" cstate="print">
-                      <a:extLst>
-                        <a:ext uri="{28A0092B-C50C-407E-A947-70E740481C1C}">
-                          <a14:useLocalDpi xmlns:a14="http://schemas.microsoft.com/office/drawing/2010/main" val="0"/>
-                        </a:ext>
-                      </a:extLst>
-                    </a:blip>
-                    <a:srcRect/>
-                    <a:stretch>
-                      <a:fillRect/>
-                    </a:stretch>
-                  </pic:blipFill>
-                  <pic:spPr bwMode="auto">
-                    <a:xfrm>
-                      <a:off x="0" y="0"/>
-                      <a:ext cx="2533650" cy="704850"/>
-                    </a:xfrm>
-                    <a:prstGeom prst="rect">
-                      <a:avLst/>
-                    </a:prstGeom>
-                    <a:noFill/>
-                    <a:ln>
-                      <a:noFill/>
-                    </a:ln>
-                  </pic:spPr>
-                </pic:pic>
-              </a:graphicData>
-            </a:graphic>
-          </wp:inline>
-        </w:drawing>
-      </w:r>
-    </w:p>
-    <w:p>
-      <w:pPr>
-        <w:shd w:val="clear" w:color="auto" w:fill="FFFFFF"/>
-        <w:spacing w:before="100" w:beforeAutospacing="1" w:after="100" w:afterAutospacing="1"/>
-        <w:jc w:val="center"/>
-        <w:rPr>
-          <w:rFonts w:ascii="Times New Roman" w:eastAsia="Times New Roman" w:hAnsi="Times New Roman" w:cs="Times New Roman"/>
-          <w:noProof/>
-          <w:color w:val="000000" w:themeColor="text1"/>
-          <w:sz w:val="24"/>
-          <w:szCs w:val="24"/>
-        </w:rPr>
-      </w:pPr>
-      <w:r>
-        <w:rPr>
-          <w:rFonts w:ascii="Times New Roman" w:eastAsia="Times New Roman" w:hAnsi="Times New Roman" w:cs="Times New Roman"/>
-          <w:b/>
-          <w:noProof/>
-          <w:color w:val="000000" w:themeColor="text1"/>
-          <w:sz w:val="24"/>
-          <w:szCs w:val="24"/>
-        </w:rPr>
-        <w:t>Fig:</w:t>
-      </w:r>
-      <w:r>
-        <w:rPr>
-          <w:rFonts w:ascii="Times New Roman" w:eastAsia="Times New Roman" w:hAnsi="Times New Roman" w:cs="Times New Roman"/>
-          <w:noProof/>
-          <w:color w:val="000000" w:themeColor="text1"/>
-          <w:sz w:val="24"/>
-          <w:szCs w:val="24"/>
-        </w:rPr>
-        <w:t xml:space="preserve"> Approval Process</w:t>
-      </w:r>
-    </w:p>
-    <w:p>
-      <w:pPr>
-        <w:shd w:val="clear" w:color="auto" w:fill="FFFFFF"/>
-        <w:spacing w:before="100" w:beforeAutospacing="1" w:after="100" w:afterAutospacing="1"/>
-        <w:rPr>
-          <w:rFonts w:ascii="Times New Roman" w:eastAsia="Times New Roman" w:hAnsi="Times New Roman" w:cs="Times New Roman"/>
-          <w:color w:val="000000" w:themeColor="text1"/>
-          <w:sz w:val="24"/>
-          <w:szCs w:val="24"/>
-        </w:rPr>
-      </w:pPr>
-      <w:r>
-        <w:rPr>
-          <w:rFonts w:ascii="Times New Roman" w:eastAsia="Times New Roman" w:hAnsi="Times New Roman" w:cs="Times New Roman"/>
-          <w:color w:val="000000" w:themeColor="text1"/>
-          <w:sz w:val="24"/>
-          <w:szCs w:val="24"/>
-        </w:rPr>
-        <w:t>It will have effective date according to product category</w:t>
-      </w:r>
-      <w:r>
-        <w:rPr>
-          <w:rFonts w:ascii="Times New Roman" w:eastAsia="Times New Roman" w:hAnsi="Times New Roman" w:cs="Times New Roman"/>
-          <w:color w:val="000000" w:themeColor="text1"/>
-          <w:sz w:val="24"/>
-          <w:szCs w:val="24"/>
-        </w:rPr>
-        <w:t xml:space="preserve"> (basic/auxiliary)</w:t>
-      </w:r>
-      <w:r>
-        <w:rPr>
-          <w:rFonts w:ascii="Times New Roman" w:eastAsia="Times New Roman" w:hAnsi="Times New Roman" w:cs="Times New Roman"/>
-          <w:color w:val="000000" w:themeColor="text1"/>
-          <w:sz w:val="24"/>
-          <w:szCs w:val="24"/>
-        </w:rPr>
-        <w:t>.</w:t>
-      </w:r>
-      <w:r>
-        <w:rPr>
-          <w:rFonts w:ascii="Times New Roman" w:eastAsia="Times New Roman" w:hAnsi="Times New Roman" w:cs="Times New Roman"/>
-          <w:color w:val="000000" w:themeColor="text1"/>
-          <w:sz w:val="24"/>
-          <w:szCs w:val="24"/>
-        </w:rPr>
-        <w:t xml:space="preserve"> </w:t>
-      </w:r>
-    </w:p>
-    <w:p>
-      <w:pPr>
-        <w:pStyle w:val="Heading2"/>
-        <w:rPr>
-          <w:b/>
-        </w:rPr>
-      </w:pPr>
-      <w:bookmarkStart w:id="20" w:name="_Toc477257469"/>
-      <w:r>
-        <w:rPr>
-          <w:b/>
-        </w:rPr>
-        <w:t>3.4 Receive feedback from the Customer</w:t>
-      </w:r>
-      <w:bookmarkEnd w:id="20"/>
-      <w:r>
-        <w:rPr>
-          <w:b/>
-        </w:rPr>
-        <w:t xml:space="preserve">  </w:t>
-      </w:r>
-    </w:p>
-    <w:p>
-      <w:pPr>
-        <w:rPr>
-          <w:rFonts w:ascii="Times New Roman" w:hAnsi="Times New Roman" w:cs="Times New Roman"/>
-          <w:sz w:val="24"/>
-          <w:szCs w:val="24"/>
-        </w:rPr>
-      </w:pPr>
-      <w:r>
-        <w:rPr>
-          <w:rFonts w:ascii="Times New Roman" w:hAnsi="Times New Roman" w:cs="Times New Roman"/>
-          <w:sz w:val="24"/>
-          <w:szCs w:val="24"/>
-        </w:rPr>
-        <w:t>The Customer may contact the Salesman by phone or directly. The feedback of the Customer will be stored in the system and it will be viewable by authorized user only.</w:t>
-      </w:r>
-    </w:p>
-    <w:p>
-      <w:pPr>
-        <w:pStyle w:val="NormalWeb"/>
-        <w:shd w:val="clear" w:color="auto" w:fill="FFFFFF"/>
-        <w:spacing w:after="158"/>
-        <w:jc w:val="both"/>
-        <w:rPr>
-          <w:b/>
-          <w:color w:val="000000" w:themeColor="text1"/>
-          <w:u w:val="single"/>
-        </w:rPr>
-      </w:pPr>
-    </w:p>
-    <w:p>
-      <w:pPr>
-        <w:pStyle w:val="NormalWeb"/>
-        <w:shd w:val="clear" w:color="auto" w:fill="FFFFFF"/>
-        <w:spacing w:after="158"/>
-        <w:jc w:val="both"/>
-        <w:rPr>
-          <w:b/>
-          <w:color w:val="000000" w:themeColor="text1"/>
-          <w:u w:val="single"/>
-        </w:rPr>
-      </w:pPr>
-    </w:p>
-    <w:p>
-      <w:pPr>
-        <w:pStyle w:val="NormalWeb"/>
-        <w:shd w:val="clear" w:color="auto" w:fill="FFFFFF"/>
-        <w:spacing w:after="158"/>
-        <w:jc w:val="both"/>
-        <w:rPr>
-          <w:b/>
-          <w:color w:val="000000" w:themeColor="text1"/>
-          <w:u w:val="single"/>
-        </w:rPr>
-      </w:pPr>
-    </w:p>
-    <w:p>
-      <w:pPr>
-        <w:pStyle w:val="NormalWeb"/>
-        <w:shd w:val="clear" w:color="auto" w:fill="FFFFFF"/>
-        <w:spacing w:after="158"/>
-        <w:jc w:val="both"/>
-        <w:rPr>
-          <w:b/>
-          <w:color w:val="000000" w:themeColor="text1"/>
-          <w:u w:val="single"/>
-        </w:rPr>
-      </w:pPr>
-    </w:p>
-    <w:p>
-      <w:pPr>
-        <w:pStyle w:val="NormalWeb"/>
-        <w:shd w:val="clear" w:color="auto" w:fill="FFFFFF"/>
-        <w:spacing w:after="158"/>
-        <w:jc w:val="both"/>
-        <w:rPr>
-          <w:b/>
-          <w:color w:val="000000" w:themeColor="text1"/>
-          <w:u w:val="single"/>
-        </w:rPr>
-      </w:pPr>
-    </w:p>
-    <w:p>
-      <w:pPr>
-        <w:pStyle w:val="Heading2"/>
-        <w:rPr>
-          <w:b/>
-        </w:rPr>
-      </w:pPr>
-      <w:bookmarkStart w:id="21" w:name="_Toc477257470"/>
-      <w:r>
-        <w:rPr>
-          <w:b/>
-        </w:rPr>
-        <w:t>3.5 Handles the returned product from Customer</w:t>
-      </w:r>
-      <w:bookmarkEnd w:id="21"/>
-    </w:p>
-    <w:p>
-      <w:pPr>
-        <w:jc w:val="both"/>
-        <w:rPr>
-          <w:rFonts w:ascii="Times New Roman" w:hAnsi="Times New Roman" w:cs="Times New Roman"/>
-          <w:sz w:val="24"/>
-          <w:szCs w:val="24"/>
-        </w:rPr>
-      </w:pPr>
-      <w:r>
-        <w:rPr>
-          <w:b/>
-        </w:rPr>
-        <w:t xml:space="preserve"> </w:t>
-      </w:r>
-      <w:r>
-        <w:rPr>
-          <w:rFonts w:ascii="Times New Roman" w:hAnsi="Times New Roman" w:cs="Times New Roman"/>
-          <w:sz w:val="24"/>
-          <w:szCs w:val="24"/>
-        </w:rPr>
-        <w:t xml:space="preserve">The Customer may return the product with bad quality. The time limit for the return product depends on different situations, such as the returned product still exists in the market but may not exist at the company. </w:t>
-      </w:r>
-    </w:p>
-    <w:p>
-      <w:pPr>
-        <w:rPr>
-          <w:b/>
-        </w:rPr>
-      </w:pPr>
-      <w:r>
-        <w:rPr>
-          <w:b/>
-        </w:rPr>
-        <w:t>TBD</w:t>
-      </w:r>
-      <w:r>
-        <w:rPr>
-          <w:b/>
-        </w:rPr>
-        <w:t xml:space="preserve"> </w:t>
-      </w:r>
-      <w:r>
-        <w:rPr>
-          <w:b/>
-        </w:rPr>
-        <w:t>(will it come from inventory)</w:t>
-      </w:r>
-    </w:p>
-    <w:p>
-      <w:pPr>
-        <w:pStyle w:val="Heading2"/>
-        <w:rPr>
-          <w:b/>
-        </w:rPr>
-      </w:pPr>
-      <w:bookmarkStart w:id="22" w:name="_Toc477257471"/>
-      <w:r>
-        <w:rPr>
-          <w:b/>
-        </w:rPr>
-        <w:t xml:space="preserve">3.6 </w:t>
-      </w:r>
-      <w:r>
-        <w:rPr>
-          <w:b/>
-        </w:rPr>
-        <w:t>Gives stock status report to Accounting Department</w:t>
-      </w:r>
-      <w:bookmarkEnd w:id="22"/>
-      <w:r>
-        <w:rPr>
-          <w:b/>
-        </w:rPr>
-        <w:t xml:space="preserve">  </w:t>
-      </w:r>
-    </w:p>
-    <w:p>
-      <w:pPr>
-        <w:jc w:val="both"/>
-        <w:rPr>
-          <w:rFonts w:ascii="Times New Roman" w:hAnsi="Times New Roman" w:cs="Times New Roman"/>
-          <w:sz w:val="24"/>
-          <w:szCs w:val="24"/>
-        </w:rPr>
-      </w:pPr>
-      <w:r>
-        <w:rPr>
-          <w:rFonts w:ascii="Times New Roman" w:hAnsi="Times New Roman" w:cs="Times New Roman"/>
-          <w:sz w:val="24"/>
-          <w:szCs w:val="24"/>
-        </w:rPr>
-        <w:t xml:space="preserve">The Accountant needs a stock status report for checking whether the input and output are matched between the Sales Department, Warehouse, and his/her account record.  </w:t>
-      </w:r>
-    </w:p>
-    <w:p>
-      <w:pPr>
-        <w:pStyle w:val="Heading2"/>
-        <w:rPr>
-          <w:b/>
-        </w:rPr>
-      </w:pPr>
-      <w:bookmarkStart w:id="23" w:name="_Toc477257472"/>
-      <w:r>
-        <w:rPr>
-          <w:b/>
-        </w:rPr>
-        <w:t xml:space="preserve">3.7 </w:t>
-      </w:r>
-      <w:r>
-        <w:rPr>
-          <w:b/>
-        </w:rPr>
-        <w:t>Gives quotation list to Customer and Accounting Department</w:t>
-      </w:r>
-      <w:bookmarkEnd w:id="23"/>
-      <w:r>
-        <w:rPr>
-          <w:b/>
-        </w:rPr>
-        <w:t xml:space="preserve">  </w:t>
-      </w:r>
-    </w:p>
-    <w:p>
-      <w:pPr>
-        <w:jc w:val="both"/>
-        <w:rPr>
-          <w:rFonts w:ascii="Times New Roman" w:hAnsi="Times New Roman" w:cs="Times New Roman"/>
-          <w:sz w:val="24"/>
-          <w:szCs w:val="24"/>
-        </w:rPr>
-      </w:pPr>
-      <w:r>
-        <w:rPr>
-          <w:rFonts w:ascii="Times New Roman" w:hAnsi="Times New Roman" w:cs="Times New Roman"/>
-          <w:sz w:val="24"/>
-          <w:szCs w:val="24"/>
-        </w:rPr>
-        <w:t xml:space="preserve">Every time the new products have been imported to the company, the Salesmen will promote products information as a quotation list of product to the Customer at the company or to Customer’s place. This quotation list usually is printed out in retail price for the Customer but also in wholesale price for the Salesmen. In case the Customer asks for the wholesale price, the Salesmen can follow the quotation list to quote to the Customer.  </w:t>
-      </w:r>
-    </w:p>
-    <w:p>
-      <w:pPr>
-        <w:jc w:val="both"/>
-        <w:rPr>
-          <w:rFonts w:ascii="Times New Roman" w:hAnsi="Times New Roman" w:cs="Times New Roman"/>
-          <w:sz w:val="24"/>
-          <w:szCs w:val="24"/>
-        </w:rPr>
-      </w:pPr>
-      <w:r>
-        <w:rPr>
-          <w:rFonts w:ascii="Times New Roman" w:hAnsi="Times New Roman" w:cs="Times New Roman"/>
-          <w:sz w:val="24"/>
-          <w:szCs w:val="24"/>
-        </w:rPr>
-        <w:t xml:space="preserve">In order to follow the price easily, the Accountant in Accounting Department also needs a quotation list from the Sales Department.  </w:t>
-      </w:r>
-    </w:p>
-    <w:p>
-      <w:pPr>
-        <w:pStyle w:val="Heading2"/>
-        <w:rPr>
-          <w:b/>
-        </w:rPr>
-      </w:pPr>
-      <w:bookmarkStart w:id="24" w:name="_Toc477257473"/>
-      <w:r>
-        <w:rPr>
-          <w:b/>
-        </w:rPr>
-        <w:t xml:space="preserve">3.8 </w:t>
-      </w:r>
-      <w:r>
-        <w:rPr>
-          <w:b/>
-        </w:rPr>
-        <w:t>Gives customer list to Accounting Department</w:t>
-      </w:r>
-      <w:bookmarkEnd w:id="24"/>
-    </w:p>
-    <w:p>
-      <w:pPr>
-        <w:jc w:val="both"/>
-        <w:rPr>
-          <w:rFonts w:ascii="Times New Roman" w:hAnsi="Times New Roman" w:cs="Times New Roman"/>
-          <w:sz w:val="24"/>
-          <w:szCs w:val="24"/>
-        </w:rPr>
-      </w:pPr>
-      <w:r>
-        <w:rPr>
-          <w:rFonts w:ascii="Times New Roman" w:hAnsi="Times New Roman" w:cs="Times New Roman"/>
-          <w:sz w:val="24"/>
-          <w:szCs w:val="24"/>
-        </w:rPr>
-        <w:t>After the customer information has been recorded</w:t>
-      </w:r>
-      <w:r>
-        <w:rPr>
-          <w:rFonts w:ascii="Times New Roman" w:hAnsi="Times New Roman" w:cs="Times New Roman"/>
-          <w:sz w:val="24"/>
-          <w:szCs w:val="24"/>
-        </w:rPr>
-        <w:t xml:space="preserve"> in system, i</w:t>
-      </w:r>
-      <w:r>
-        <w:rPr>
-          <w:rFonts w:ascii="Times New Roman" w:hAnsi="Times New Roman" w:cs="Times New Roman"/>
-          <w:sz w:val="24"/>
-          <w:szCs w:val="24"/>
-        </w:rPr>
-        <w:t xml:space="preserve">t </w:t>
-      </w:r>
-      <w:r>
-        <w:rPr>
-          <w:rFonts w:ascii="Times New Roman" w:hAnsi="Times New Roman" w:cs="Times New Roman"/>
-          <w:sz w:val="24"/>
-          <w:szCs w:val="24"/>
-        </w:rPr>
-        <w:t xml:space="preserve">will be given </w:t>
-      </w:r>
-      <w:r>
-        <w:rPr>
-          <w:rFonts w:ascii="Times New Roman" w:hAnsi="Times New Roman" w:cs="Times New Roman"/>
-          <w:sz w:val="24"/>
-          <w:szCs w:val="24"/>
-        </w:rPr>
-        <w:t xml:space="preserve">to the Accounting Department.  </w:t>
-      </w:r>
-    </w:p>
-    <w:p>
-      <w:pPr>
-        <w:pStyle w:val="Heading2"/>
-        <w:rPr>
-          <w:b/>
-        </w:rPr>
-      </w:pPr>
-      <w:bookmarkStart w:id="25" w:name="_Toc477257474"/>
-      <w:r>
-        <w:rPr>
-          <w:b/>
-        </w:rPr>
-        <w:t xml:space="preserve">3.9 </w:t>
-      </w:r>
-      <w:r>
-        <w:rPr>
-          <w:b/>
-        </w:rPr>
-        <w:t>Gives sales reports to Customer and Accounting Department</w:t>
-      </w:r>
-      <w:bookmarkEnd w:id="25"/>
-      <w:r>
-        <w:rPr>
-          <w:b/>
-        </w:rPr>
-        <w:t xml:space="preserve">  </w:t>
-      </w:r>
-    </w:p>
-    <w:p>
-      <w:pPr>
-        <w:jc w:val="both"/>
-        <w:rPr>
-          <w:rFonts w:ascii="Times New Roman" w:hAnsi="Times New Roman" w:cs="Times New Roman"/>
-          <w:sz w:val="24"/>
-          <w:szCs w:val="24"/>
-        </w:rPr>
-      </w:pPr>
-      <w:r>
-        <w:rPr>
-          <w:rFonts w:ascii="Times New Roman" w:hAnsi="Times New Roman" w:cs="Times New Roman"/>
-          <w:sz w:val="24"/>
-          <w:szCs w:val="24"/>
-        </w:rPr>
-        <w:t xml:space="preserve">The Salesmen have to send the daily sales reports, which show the daily delivery and payment of the Customers, to the Accounting Department. Sometimes the Customers also require having these sales reports in the certain period to check by him or herself whether they are correct or not.  </w:t>
-      </w:r>
-    </w:p>
-    <w:p>
-      <w:pPr>
-        <w:jc w:val="both"/>
-        <w:rPr>
-          <w:rFonts w:ascii="Times New Roman" w:hAnsi="Times New Roman" w:cs="Times New Roman"/>
-          <w:sz w:val="24"/>
-          <w:szCs w:val="24"/>
-        </w:rPr>
-      </w:pPr>
-      <w:r>
-        <w:rPr>
-          <w:rFonts w:ascii="Times New Roman" w:hAnsi="Times New Roman" w:cs="Times New Roman"/>
-          <w:sz w:val="24"/>
-          <w:szCs w:val="24"/>
-        </w:rPr>
-        <w:t xml:space="preserve">There are three kinds of sales as following:  </w:t>
-      </w:r>
-    </w:p>
-    <w:p>
-      <w:pPr>
-        <w:jc w:val="both"/>
-        <w:rPr>
-          <w:rFonts w:ascii="Times New Roman" w:hAnsi="Times New Roman" w:cs="Times New Roman"/>
-          <w:sz w:val="24"/>
-          <w:szCs w:val="24"/>
-        </w:rPr>
-      </w:pPr>
-      <w:r>
-        <w:rPr>
-          <w:rFonts w:ascii="Times New Roman" w:hAnsi="Times New Roman" w:cs="Times New Roman"/>
-          <w:b/>
-          <w:sz w:val="24"/>
-          <w:szCs w:val="24"/>
-        </w:rPr>
-        <w:t>Retail:</w:t>
-      </w:r>
-      <w:r>
-        <w:rPr>
-          <w:rFonts w:ascii="Times New Roman" w:hAnsi="Times New Roman" w:cs="Times New Roman"/>
-          <w:sz w:val="24"/>
-          <w:szCs w:val="24"/>
-        </w:rPr>
-        <w:t xml:space="preserve"> When a Customer buys a small quantity of a certain product.  </w:t>
-      </w:r>
-    </w:p>
-    <w:p>
-      <w:pPr>
-        <w:jc w:val="both"/>
-        <w:rPr>
-          <w:rFonts w:ascii="Times New Roman" w:hAnsi="Times New Roman" w:cs="Times New Roman"/>
-          <w:sz w:val="24"/>
-          <w:szCs w:val="24"/>
-        </w:rPr>
-      </w:pPr>
-      <w:r>
-        <w:rPr>
-          <w:rFonts w:ascii="Times New Roman" w:hAnsi="Times New Roman" w:cs="Times New Roman"/>
-          <w:b/>
-          <w:sz w:val="24"/>
-          <w:szCs w:val="24"/>
-        </w:rPr>
-        <w:t>Wholesale:</w:t>
-      </w:r>
-      <w:r>
-        <w:rPr>
-          <w:rFonts w:ascii="Times New Roman" w:hAnsi="Times New Roman" w:cs="Times New Roman"/>
-          <w:sz w:val="24"/>
-          <w:szCs w:val="24"/>
-        </w:rPr>
-        <w:t xml:space="preserve"> When Customer buys a big quantity of a certain product. This wholesale quantity is usually defined by the company, or sometimes the Customer also gives suggestion. On the other hand, the product delivery time is in a very short period usually less than one week.  </w:t>
-      </w:r>
-    </w:p>
-    <w:p>
-      <w:pPr>
-        <w:jc w:val="both"/>
-        <w:rPr>
-          <w:rFonts w:ascii="Times New Roman" w:hAnsi="Times New Roman" w:cs="Times New Roman"/>
-          <w:sz w:val="24"/>
-          <w:szCs w:val="24"/>
-        </w:rPr>
-      </w:pPr>
-      <w:r>
-        <w:rPr>
-          <w:rFonts w:ascii="Times New Roman" w:hAnsi="Times New Roman" w:cs="Times New Roman"/>
-          <w:b/>
-          <w:sz w:val="24"/>
-          <w:szCs w:val="24"/>
-        </w:rPr>
-        <w:t>Contract sale:</w:t>
-      </w:r>
-      <w:r>
-        <w:rPr>
-          <w:rFonts w:ascii="Times New Roman" w:hAnsi="Times New Roman" w:cs="Times New Roman"/>
-          <w:sz w:val="24"/>
-          <w:szCs w:val="24"/>
-        </w:rPr>
-        <w:t xml:space="preserve"> When a Customer buys a big quantity of a certain product in monopolization. The terms of delivery and payment for the product are signed in the contract. The contract price is the lowest price compared with retail and wholesale price. The delivery time is in long period usually more than one week.  </w:t>
-      </w:r>
-    </w:p>
-    <w:p>
-      <w:pPr>
-        <w:jc w:val="both"/>
-        <w:rPr>
-          <w:rFonts w:ascii="Times New Roman" w:hAnsi="Times New Roman" w:cs="Times New Roman"/>
-          <w:sz w:val="24"/>
-          <w:szCs w:val="24"/>
-        </w:rPr>
-      </w:pPr>
-    </w:p>
-    <w:p>
-      <w:pPr>
-        <w:pStyle w:val="Heading2"/>
-        <w:rPr>
-          <w:b/>
-        </w:rPr>
-      </w:pPr>
-      <w:bookmarkStart w:id="26" w:name="_Toc477257475"/>
-      <w:r>
-        <w:rPr>
-          <w:b/>
-        </w:rPr>
-        <w:lastRenderedPageBreak/>
-        <w:t xml:space="preserve">3.10 </w:t>
-      </w:r>
-      <w:r>
-        <w:rPr>
-          <w:b/>
-        </w:rPr>
-        <w:t>Gives contract to Customer and Accounting Department</w:t>
-      </w:r>
-      <w:bookmarkEnd w:id="26"/>
-      <w:r>
-        <w:rPr>
-          <w:b/>
-        </w:rPr>
-        <w:t xml:space="preserve">  </w:t>
-      </w:r>
-    </w:p>
-    <w:p>
-      <w:pPr>
-        <w:jc w:val="both"/>
-        <w:rPr>
-          <w:rFonts w:ascii="Times New Roman" w:hAnsi="Times New Roman" w:cs="Times New Roman"/>
-          <w:color w:val="auto"/>
-          <w:sz w:val="24"/>
-          <w:szCs w:val="24"/>
-        </w:rPr>
-      </w:pPr>
-      <w:r>
-        <w:rPr>
-          <w:rFonts w:ascii="Times New Roman" w:hAnsi="Times New Roman" w:cs="Times New Roman"/>
-          <w:color w:val="auto"/>
-          <w:sz w:val="24"/>
-          <w:szCs w:val="24"/>
-        </w:rPr>
-        <w:t xml:space="preserve">After the contract has been made, three copies will be made: first for Customer, second for Accounting Department and third for Sales Department itself.  </w:t>
-      </w:r>
-    </w:p>
-    <w:p>
-      <w:pPr>
-        <w:pStyle w:val="Heading2"/>
-        <w:rPr>
-          <w:b/>
-        </w:rPr>
-      </w:pPr>
-      <w:bookmarkStart w:id="27" w:name="_Toc477257476"/>
-      <w:r>
-        <w:rPr>
-          <w:b/>
-        </w:rPr>
-        <w:t xml:space="preserve">3.11 </w:t>
-      </w:r>
-      <w:r>
-        <w:rPr>
-          <w:b/>
-        </w:rPr>
-        <w:t>Gives returned product report the Customer and Accounting Department</w:t>
-      </w:r>
-      <w:bookmarkEnd w:id="27"/>
-      <w:r>
-        <w:rPr>
-          <w:b/>
-        </w:rPr>
-        <w:t xml:space="preserve">  </w:t>
-      </w:r>
-    </w:p>
-    <w:p>
-      <w:pPr>
-        <w:jc w:val="both"/>
-        <w:rPr>
-          <w:rFonts w:ascii="Times New Roman" w:hAnsi="Times New Roman" w:cs="Times New Roman"/>
-          <w:sz w:val="24"/>
-          <w:szCs w:val="24"/>
-        </w:rPr>
-      </w:pPr>
-      <w:r>
-        <w:rPr>
-          <w:rFonts w:ascii="Times New Roman" w:hAnsi="Times New Roman" w:cs="Times New Roman"/>
-          <w:sz w:val="24"/>
-          <w:szCs w:val="24"/>
-        </w:rPr>
-        <w:t xml:space="preserve">The returned product reflects the quality of the product and influent to the long-term business relationship. On the other hands, the value of the returned product is considered as payment and the debt of the customer will be reduced. The Account needs the returned product report to follow the payment in the account. The customer sometimes requires the returned product report as well.  </w:t>
-      </w:r>
-      <w:r>
-        <w:rPr>
-          <w:b/>
-        </w:rPr>
-        <w:t xml:space="preserve">  </w:t>
-      </w:r>
-    </w:p>
-    <w:p>
-      <w:pPr>
-        <w:pStyle w:val="Heading2"/>
-        <w:rPr>
-          <w:b/>
-        </w:rPr>
-      </w:pPr>
-      <w:bookmarkStart w:id="28" w:name="_Toc477257477"/>
-      <w:r>
-        <w:rPr>
-          <w:b/>
-        </w:rPr>
-        <w:t xml:space="preserve">3.12 </w:t>
-      </w:r>
-      <w:r>
-        <w:rPr>
-          <w:b/>
-        </w:rPr>
-        <w:t>Gets a delivery receipt from Warehouse Keeper</w:t>
-      </w:r>
-      <w:bookmarkEnd w:id="28"/>
-      <w:r>
-        <w:rPr>
-          <w:b/>
-        </w:rPr>
-        <w:t xml:space="preserve">  </w:t>
-      </w:r>
-    </w:p>
-    <w:p>
-      <w:pPr>
-        <w:jc w:val="both"/>
-        <w:rPr>
-          <w:rFonts w:ascii="Times New Roman" w:hAnsi="Times New Roman" w:cs="Times New Roman"/>
-          <w:sz w:val="24"/>
-          <w:szCs w:val="24"/>
-        </w:rPr>
-      </w:pPr>
-      <w:r>
-        <w:rPr>
-          <w:rFonts w:ascii="Times New Roman" w:hAnsi="Times New Roman" w:cs="Times New Roman"/>
-          <w:sz w:val="24"/>
-          <w:szCs w:val="24"/>
-        </w:rPr>
-        <w:t xml:space="preserve">The Customer will sign on the delivery receipt after receiving the products. The Salesman will get the signed delivery receipt from Warehouse Keepers after the product has been delivered.   </w:t>
-      </w:r>
-    </w:p>
-    <w:p>
-      <w:pPr>
-        <w:jc w:val="both"/>
-        <w:rPr>
-          <w:rFonts w:ascii="Times New Roman" w:hAnsi="Times New Roman" w:cs="Times New Roman"/>
-          <w:sz w:val="24"/>
-          <w:szCs w:val="24"/>
-        </w:rPr>
-      </w:pPr>
-      <w:r>
-        <w:rPr>
-          <w:rFonts w:ascii="Times New Roman" w:hAnsi="Times New Roman" w:cs="Times New Roman"/>
-          <w:sz w:val="24"/>
-          <w:szCs w:val="24"/>
-        </w:rPr>
-        <w:t xml:space="preserve">The delivery receipt is made in three copies: first for Customer, second for Salesman, third for Warehouse Keeper him-/herself.  </w:t>
-      </w:r>
-    </w:p>
-    <w:p>
-      <w:pPr>
-        <w:pStyle w:val="Heading2"/>
-        <w:rPr>
-          <w:b/>
-        </w:rPr>
-      </w:pPr>
-      <w:bookmarkStart w:id="29" w:name="_Toc477257478"/>
-      <w:r>
-        <w:rPr>
-          <w:b/>
-        </w:rPr>
-        <w:t>3.13 Sales Target</w:t>
-      </w:r>
-      <w:r>
-        <w:rPr>
-          <w:b/>
-        </w:rPr>
-        <w:t xml:space="preserve"> and Achievement</w:t>
-      </w:r>
-      <w:bookmarkEnd w:id="29"/>
-      <w:r>
-        <w:rPr>
-          <w:b/>
-        </w:rPr>
-        <w:t xml:space="preserve"> </w:t>
-      </w:r>
-    </w:p>
-    <w:p>
-      <w:pPr>
-        <w:pStyle w:val="Bodycopy"/>
-        <w:jc w:val="both"/>
-        <w:rPr>
-          <w:shd w:val="clear" w:color="auto" w:fill="FFFFFF" w:themeFill="background1"/>
-        </w:rPr>
-      </w:pPr>
-      <w:r>
-        <w:rPr>
-          <w:shd w:val="clear" w:color="auto" w:fill="FFFFFF" w:themeFill="background1"/>
-        </w:rPr>
-        <w:t>A specified amount of sales that a management sets for achieving or exceeding within a specified timeframe. Sales targets are apportioned among different sales units such as salespersons, franchisees, distributors, agents, etc.</w:t>
-      </w:r>
-      <w:r>
-        <w:rPr>
-          <w:shd w:val="clear" w:color="auto" w:fill="FFFFFF" w:themeFill="background1"/>
-        </w:rPr>
-        <w:t xml:space="preserve"> There will have volume wise target on the whole sales team. The sales target will be product wise (basic/ auxiliary).</w:t>
-      </w:r>
-      <w:r>
-        <w:rPr>
-          <w:shd w:val="clear" w:color="auto" w:fill="FFFFFF" w:themeFill="background1"/>
-        </w:rPr>
-        <w:t xml:space="preserve"> Every sales executive will have time based target. The target can be yearly/monthly depending on the decision.</w:t>
-      </w:r>
-    </w:p>
-    <w:p>
-      <w:pPr>
-        <w:pStyle w:val="Bodycopy"/>
-        <w:jc w:val="both"/>
-      </w:pPr>
-      <w:r>
-        <w:rPr>
-          <w:shd w:val="clear" w:color="auto" w:fill="FFFFFF" w:themeFill="background1"/>
-        </w:rPr>
-        <w:t>If the sales targets are achieved, then it is considered as achievement. This achievement can be measured yearly/ half-yearly/ quarterly.</w:t>
-      </w:r>
-      <w:r>
-        <w:rPr>
-          <w:shd w:val="clear" w:color="auto" w:fill="FFFFFF" w:themeFill="background1"/>
-        </w:rPr>
-        <w:t xml:space="preserve">  There will be a</w:t>
-      </w:r>
-      <w:r>
-        <w:rPr>
-          <w:shd w:val="clear" w:color="auto" w:fill="FFFFFF" w:themeFill="background1"/>
-        </w:rPr>
-        <w:t xml:space="preserve"> report on target vs. achievement.</w:t>
-      </w:r>
-      <w:r>
-        <w:rPr>
-          <w:shd w:val="clear" w:color="auto" w:fill="FFFFFF" w:themeFill="background1"/>
-        </w:rPr>
-        <w:t xml:space="preserve"> This can be individual or group wise.</w:t>
-      </w:r>
-    </w:p>
-    <w:p>
-      <w:pPr>
-        <w:pStyle w:val="Heading2"/>
-        <w:rPr>
-          <w:b/>
-        </w:rPr>
-      </w:pPr>
-      <w:bookmarkStart w:id="30" w:name="_Toc477257479"/>
-      <w:r>
-        <w:rPr>
-          <w:b/>
-        </w:rPr>
-        <w:t>3.14 Sales Discount</w:t>
-      </w:r>
-      <w:bookmarkEnd w:id="30"/>
-    </w:p>
-    <w:p>
-      <w:pPr>
-        <w:jc w:val="both"/>
-        <w:rPr>
-          <w:rFonts w:ascii="Times New Roman" w:hAnsi="Times New Roman" w:cs="Times New Roman"/>
-          <w:b/>
-          <w:color w:val="auto"/>
-          <w:sz w:val="24"/>
-          <w:szCs w:val="24"/>
-          <w:shd w:val="clear" w:color="auto" w:fill="FFFFFF"/>
-        </w:rPr>
-      </w:pPr>
-      <w:r>
-        <w:rPr>
-          <w:rStyle w:val="apple-converted-space"/>
-          <w:rFonts w:ascii="Verdana" w:hAnsi="Verdana"/>
-          <w:color w:val="auto"/>
-          <w:sz w:val="18"/>
-          <w:szCs w:val="18"/>
-          <w:shd w:val="clear" w:color="auto" w:fill="FFFFFF"/>
-        </w:rPr>
-        <w:t> </w:t>
-      </w:r>
-      <w:r>
-        <w:rPr>
-          <w:rFonts w:ascii="Times New Roman" w:hAnsi="Times New Roman" w:cs="Times New Roman"/>
-          <w:color w:val="auto"/>
-          <w:sz w:val="24"/>
-          <w:szCs w:val="24"/>
-          <w:shd w:val="clear" w:color="auto" w:fill="FFFFFF"/>
-        </w:rPr>
-        <w:t xml:space="preserve">A sales discount is a reduction in the price of a product or service that is offered by the seller, in exchange for early payment by the buyer. This discount may be fixed or percentage. Debit note </w:t>
-      </w:r>
-      <w:r>
-        <w:rPr>
-          <w:rFonts w:ascii="Times New Roman" w:hAnsi="Times New Roman" w:cs="Times New Roman"/>
-          <w:b/>
-          <w:color w:val="auto"/>
-          <w:sz w:val="24"/>
-          <w:szCs w:val="24"/>
-          <w:shd w:val="clear" w:color="auto" w:fill="FFFFFF"/>
-        </w:rPr>
-        <w:t>(TBD)</w:t>
-      </w:r>
-    </w:p>
-    <w:p>
-      <w:pPr>
-        <w:pStyle w:val="Heading2"/>
-        <w:rPr>
-          <w:b/>
-        </w:rPr>
-      </w:pPr>
-      <w:bookmarkStart w:id="31" w:name="_Toc477257480"/>
-      <w:r>
-        <w:rPr>
-          <w:b/>
-        </w:rPr>
-        <w:t>3.15</w:t>
-      </w:r>
-      <w:r>
-        <w:rPr>
-          <w:b/>
-        </w:rPr>
-        <w:t xml:space="preserve"> Reports</w:t>
-      </w:r>
-      <w:bookmarkEnd w:id="31"/>
-    </w:p>
-    <w:p>
-      <w:pPr>
-        <w:pStyle w:val="ListParagraph"/>
-        <w:numPr>
-          <w:ilvl w:val="0"/>
-          <w:numId w:val="8"/>
-        </w:numPr>
-        <w:jc w:val="both"/>
-        <w:rPr>
-          <w:rFonts w:ascii="Times New Roman" w:hAnsi="Times New Roman" w:cs="Times New Roman"/>
-          <w:sz w:val="24"/>
-          <w:szCs w:val="24"/>
-        </w:rPr>
-      </w:pPr>
-      <w:r>
-        <w:rPr>
-          <w:rFonts w:ascii="Times New Roman" w:hAnsi="Times New Roman" w:cs="Times New Roman"/>
-          <w:sz w:val="24"/>
-          <w:szCs w:val="24"/>
-        </w:rPr>
-        <w:t>A report of product list with stock status.</w:t>
-      </w:r>
-    </w:p>
-    <w:p>
-      <w:pPr>
-        <w:pStyle w:val="ListParagraph"/>
-        <w:numPr>
-          <w:ilvl w:val="0"/>
-          <w:numId w:val="8"/>
-        </w:numPr>
-        <w:jc w:val="both"/>
-        <w:rPr>
-          <w:rFonts w:ascii="Times New Roman" w:hAnsi="Times New Roman" w:cs="Times New Roman"/>
-          <w:sz w:val="24"/>
-          <w:szCs w:val="24"/>
-        </w:rPr>
-      </w:pPr>
-      <w:r>
-        <w:rPr>
-          <w:rFonts w:ascii="Times New Roman" w:hAnsi="Times New Roman" w:cs="Times New Roman"/>
-          <w:sz w:val="24"/>
-          <w:szCs w:val="24"/>
-        </w:rPr>
-        <w:t>A report of product list with retail price.</w:t>
-      </w:r>
-    </w:p>
-    <w:p>
-      <w:pPr>
-        <w:pStyle w:val="ListParagraph"/>
-        <w:numPr>
-          <w:ilvl w:val="0"/>
-          <w:numId w:val="8"/>
-        </w:numPr>
-        <w:jc w:val="both"/>
-        <w:rPr>
-          <w:rFonts w:ascii="Times New Roman" w:hAnsi="Times New Roman" w:cs="Times New Roman"/>
-          <w:sz w:val="24"/>
-          <w:szCs w:val="24"/>
-        </w:rPr>
-      </w:pPr>
-      <w:r>
-        <w:rPr>
-          <w:rFonts w:ascii="Times New Roman" w:hAnsi="Times New Roman" w:cs="Times New Roman"/>
-          <w:sz w:val="24"/>
-          <w:szCs w:val="24"/>
-        </w:rPr>
-        <w:t>A report of product list with wholesale price and wholesale quantity.</w:t>
-      </w:r>
-    </w:p>
-    <w:p>
-      <w:pPr>
-        <w:pStyle w:val="ListParagraph"/>
-        <w:numPr>
-          <w:ilvl w:val="0"/>
-          <w:numId w:val="8"/>
-        </w:numPr>
-        <w:jc w:val="both"/>
-        <w:rPr>
-          <w:rFonts w:ascii="Times New Roman" w:hAnsi="Times New Roman" w:cs="Times New Roman"/>
-          <w:sz w:val="24"/>
-          <w:szCs w:val="24"/>
-        </w:rPr>
-      </w:pPr>
-      <w:r>
-        <w:rPr>
-          <w:rFonts w:ascii="Times New Roman" w:hAnsi="Times New Roman" w:cs="Times New Roman"/>
-          <w:sz w:val="24"/>
-          <w:szCs w:val="24"/>
-        </w:rPr>
-        <w:t>A report of customer list sorted by selection criteria.</w:t>
-      </w:r>
-    </w:p>
-    <w:p>
-      <w:pPr>
-        <w:pStyle w:val="ListParagraph"/>
-        <w:numPr>
-          <w:ilvl w:val="0"/>
-          <w:numId w:val="8"/>
-        </w:numPr>
-        <w:jc w:val="both"/>
-        <w:rPr>
-          <w:rFonts w:ascii="Times New Roman" w:hAnsi="Times New Roman" w:cs="Times New Roman"/>
-          <w:sz w:val="24"/>
-          <w:szCs w:val="24"/>
-        </w:rPr>
-      </w:pPr>
-      <w:r>
-        <w:rPr>
-          <w:rFonts w:ascii="Times New Roman" w:hAnsi="Times New Roman" w:cs="Times New Roman"/>
-          <w:sz w:val="24"/>
-          <w:szCs w:val="24"/>
-        </w:rPr>
-        <w:t>A report of delivery list in detail information in a certain period for one customer.</w:t>
-      </w:r>
-    </w:p>
-    <w:p>
-      <w:pPr>
-        <w:pStyle w:val="ListParagraph"/>
-        <w:numPr>
-          <w:ilvl w:val="0"/>
-          <w:numId w:val="8"/>
-        </w:numPr>
-        <w:jc w:val="both"/>
-        <w:rPr>
-          <w:rFonts w:ascii="Times New Roman" w:hAnsi="Times New Roman" w:cs="Times New Roman"/>
-          <w:sz w:val="24"/>
-          <w:szCs w:val="24"/>
-        </w:rPr>
-      </w:pPr>
-      <w:r>
-        <w:rPr>
-          <w:rFonts w:ascii="Times New Roman" w:hAnsi="Times New Roman" w:cs="Times New Roman"/>
-          <w:sz w:val="24"/>
-          <w:szCs w:val="24"/>
-        </w:rPr>
-        <w:t>A report of payment list in detail information in a certain period for one customer.</w:t>
-      </w:r>
-    </w:p>
-    <w:p>
-      <w:pPr>
-        <w:pStyle w:val="ListParagraph"/>
-        <w:numPr>
-          <w:ilvl w:val="0"/>
-          <w:numId w:val="8"/>
-        </w:numPr>
-        <w:jc w:val="both"/>
-        <w:rPr>
-          <w:rFonts w:ascii="Times New Roman" w:hAnsi="Times New Roman" w:cs="Times New Roman"/>
-          <w:sz w:val="24"/>
-          <w:szCs w:val="24"/>
-        </w:rPr>
-      </w:pPr>
-      <w:r>
-        <w:rPr>
-          <w:rFonts w:ascii="Times New Roman" w:hAnsi="Times New Roman" w:cs="Times New Roman"/>
-          <w:sz w:val="24"/>
-          <w:szCs w:val="24"/>
-        </w:rPr>
-        <w:t xml:space="preserve">A report on target </w:t>
-      </w:r>
-      <w:r>
-        <w:rPr>
-          <w:rFonts w:ascii="Times New Roman" w:hAnsi="Times New Roman" w:cs="Times New Roman"/>
-          <w:sz w:val="24"/>
-          <w:szCs w:val="24"/>
-        </w:rPr>
-        <w:t>vs. achievement.</w:t>
-      </w:r>
-    </w:p>
-    <w:p>
-      <w:pPr>
-        <w:pStyle w:val="Heading2"/>
-        <w:rPr>
-          <w:b/>
-        </w:rPr>
-      </w:pPr>
-      <w:bookmarkStart w:id="32" w:name="_Toc477257481"/>
-      <w:r>
-        <w:rPr>
-          <w:b/>
-        </w:rPr>
-        <w:t>3.16</w:t>
-      </w:r>
-      <w:r>
-        <w:rPr>
-          <w:b/>
-        </w:rPr>
-        <w:t xml:space="preserve"> Local Sales</w:t>
-      </w:r>
-      <w:bookmarkEnd w:id="32"/>
-    </w:p>
-    <w:p>
-      <w:pPr>
-        <w:jc w:val="both"/>
-        <w:rPr>
-          <w:rFonts w:ascii="Times New Roman" w:hAnsi="Times New Roman" w:cs="Times New Roman"/>
-          <w:sz w:val="24"/>
-          <w:szCs w:val="24"/>
-        </w:rPr>
-      </w:pPr>
-      <w:r>
-        <w:rPr>
-          <w:rFonts w:ascii="Times New Roman" w:hAnsi="Times New Roman" w:cs="Times New Roman"/>
-          <w:sz w:val="24"/>
-          <w:szCs w:val="24"/>
-        </w:rPr>
-        <w:t>Every customer will have a credit limit. The credit limit can be increased or decreased</w:t>
-      </w:r>
-      <w:r>
-        <w:rPr>
-          <w:rFonts w:ascii="Times New Roman" w:hAnsi="Times New Roman" w:cs="Times New Roman"/>
-          <w:sz w:val="24"/>
-          <w:szCs w:val="24"/>
-        </w:rPr>
-        <w:t>. Both process has policy for increase/ decrease and have approval process as well.</w:t>
-      </w:r>
-    </w:p>
-    <w:p>
-      <w:pPr>
-        <w:rPr>
-          <w:b/>
-        </w:rPr>
-      </w:pPr>
-    </w:p>
-    <w:p>
-      <w:pPr>
-        <w:rPr>
-          <w:b/>
-        </w:rPr>
-      </w:pPr>
-    </w:p>
-    <w:p>
-      <w:pPr>
-        <w:rPr>
-          <w:b/>
-        </w:rPr>
-      </w:pPr>
-      <w:r>
-        <w:rPr>
-          <w:b/>
-        </w:rPr>
-        <w:lastRenderedPageBreak/>
-        <w:t>Credit Limit Increase</w:t>
-      </w:r>
-      <w:r>
-        <w:rPr>
-          <w:b/>
-        </w:rPr>
-        <w:t xml:space="preserve"> Approval:</w:t>
-      </w:r>
-    </w:p>
-    <w:p>
-      <w:pPr>
-        <w:jc w:val="center"/>
-        <w:rPr>
-          <w:rFonts w:ascii="Times New Roman" w:hAnsi="Times New Roman" w:cs="Times New Roman"/>
-          <w:b/>
-          <w:sz w:val="24"/>
-          <w:szCs w:val="24"/>
-        </w:rPr>
-      </w:pPr>
-      <w:r>
-        <w:rPr>
-          <w:rFonts w:ascii="Times New Roman" w:hAnsi="Times New Roman" w:cs="Times New Roman"/>
-          <w:b/>
-          <w:noProof/>
-          <w:sz w:val="24"/>
-          <w:szCs w:val="24"/>
-        </w:rPr>
-        <w:drawing>
-          <wp:inline distT="0" distB="0" distL="0" distR="0" wp14:anchorId="59CF7C49" wp14:editId="5574B943">
-            <wp:extent cx="4133850" cy="704850"/>
-            <wp:effectExtent l="0" t="0" r="0" b="0"/>
-            <wp:docPr id="1" name="Picture 1" descr="C:\Users\nahar.kamrun\Desktop\Increase.jpg"/>
-            <wp:cNvGraphicFramePr>
-              <a:graphicFrameLocks xmlns:a="http://schemas.openxmlformats.org/drawingml/2006/main" noChangeAspect="1"/>
-            </wp:cNvGraphicFramePr>
-            <a:graphic xmlns:a="http://schemas.openxmlformats.org/drawingml/2006/main">
-              <a:graphicData uri="http://schemas.openxmlformats.org/drawingml/2006/picture">
-                <pic:pic xmlns:pic="http://schemas.openxmlformats.org/drawingml/2006/picture">
-                  <pic:nvPicPr>
-                    <pic:cNvPr id="0" name="Picture 2" descr="C:\Users\nahar.kamrun\Desktop\Increase.jpg"/>
-                    <pic:cNvPicPr>
-                      <a:picLocks noChangeAspect="1" noChangeArrowheads="1"/>
-                    </pic:cNvPicPr>
-                  </pic:nvPicPr>
-                  <pic:blipFill>
-                    <a:blip r:embed="rId13" cstate="print">
-                      <a:extLst>
-                        <a:ext uri="{28A0092B-C50C-407E-A947-70E740481C1C}">
-                          <a14:useLocalDpi xmlns:a14="http://schemas.microsoft.com/office/drawing/2010/main" val="0"/>
-                        </a:ext>
-                      </a:extLst>
-                    </a:blip>
-                    <a:srcRect/>
-                    <a:stretch>
-                      <a:fillRect/>
-                    </a:stretch>
-                  </pic:blipFill>
-                  <pic:spPr bwMode="auto">
-                    <a:xfrm>
-                      <a:off x="0" y="0"/>
-                      <a:ext cx="4133850" cy="704850"/>
-                    </a:xfrm>
-                    <a:prstGeom prst="rect">
-                      <a:avLst/>
-                    </a:prstGeom>
-                    <a:noFill/>
-                    <a:ln>
-                      <a:noFill/>
-                    </a:ln>
-                  </pic:spPr>
-                </pic:pic>
-              </a:graphicData>
-            </a:graphic>
-          </wp:inline>
-        </w:drawing>
-      </w:r>
-    </w:p>
-    <w:p>
-      <w:pPr>
-        <w:jc w:val="center"/>
-        <w:rPr>
-          <w:rFonts w:ascii="Times New Roman" w:hAnsi="Times New Roman" w:cs="Times New Roman"/>
-          <w:b/>
-          <w:sz w:val="24"/>
-          <w:szCs w:val="24"/>
-        </w:rPr>
-      </w:pPr>
-      <w:r>
-        <w:rPr>
-          <w:rFonts w:ascii="Times New Roman" w:hAnsi="Times New Roman" w:cs="Times New Roman"/>
-          <w:b/>
-          <w:sz w:val="24"/>
-          <w:szCs w:val="24"/>
-        </w:rPr>
-        <w:t xml:space="preserve">Fig: </w:t>
-      </w:r>
-      <w:r>
-        <w:rPr>
-          <w:rFonts w:ascii="Times New Roman" w:hAnsi="Times New Roman" w:cs="Times New Roman"/>
-          <w:sz w:val="24"/>
-          <w:szCs w:val="24"/>
-        </w:rPr>
-        <w:t>Credit Limit Increase Approval</w:t>
-      </w:r>
-    </w:p>
-    <w:p>
-      <w:pPr>
-        <w:jc w:val="center"/>
-        <w:rPr>
-          <w:b/>
-        </w:rPr>
-      </w:pPr>
-    </w:p>
-    <w:p>
-      <w:pPr>
-        <w:jc w:val="both"/>
-        <w:rPr>
-          <w:rFonts w:ascii="Times New Roman" w:hAnsi="Times New Roman" w:cs="Times New Roman"/>
-          <w:sz w:val="24"/>
-          <w:szCs w:val="24"/>
-        </w:rPr>
-      </w:pPr>
-      <w:r>
-        <w:rPr>
-          <w:rFonts w:ascii="Times New Roman" w:hAnsi="Times New Roman" w:cs="Times New Roman"/>
-          <w:sz w:val="24"/>
-          <w:szCs w:val="24"/>
-        </w:rPr>
-        <w:t xml:space="preserve">For the credit limit increase it need 2 layers of approval. Sales executive will make the request for increase. First level approval will be done by head of sales. Second level approval will be done by MD/CEO. </w:t>
-      </w:r>
-      <w:r>
-        <w:rPr>
-          <w:rFonts w:ascii="Times New Roman" w:hAnsi="Times New Roman" w:cs="Times New Roman"/>
-          <w:sz w:val="24"/>
-          <w:szCs w:val="24"/>
-        </w:rPr>
-        <w:t>After the process credit limit will be increased.</w:t>
-      </w:r>
-    </w:p>
-    <w:p>
-      <w:pPr>
-        <w:jc w:val="both"/>
-        <w:rPr>
-          <w:rFonts w:ascii="Times New Roman" w:hAnsi="Times New Roman" w:cs="Times New Roman"/>
-          <w:sz w:val="24"/>
-          <w:szCs w:val="24"/>
-        </w:rPr>
-      </w:pPr>
-      <w:r>
-        <w:rPr>
-          <w:rFonts w:ascii="Times New Roman" w:hAnsi="Times New Roman" w:cs="Times New Roman"/>
-          <w:b/>
-          <w:sz w:val="24"/>
-          <w:szCs w:val="24"/>
-        </w:rPr>
-        <w:t xml:space="preserve">Credit Limit Decrease Approval: </w:t>
-      </w:r>
-      <w:r>
-        <w:rPr>
-          <w:rFonts w:ascii="Times New Roman" w:hAnsi="Times New Roman" w:cs="Times New Roman"/>
-          <w:sz w:val="24"/>
-          <w:szCs w:val="24"/>
-        </w:rPr>
-        <w:t>For the credit limit decrease it needs only one level approval.</w:t>
-      </w:r>
-    </w:p>
-    <w:p>
-      <w:pPr>
-        <w:jc w:val="both"/>
-        <w:rPr>
-          <w:rFonts w:ascii="Times New Roman" w:hAnsi="Times New Roman" w:cs="Times New Roman"/>
-          <w:sz w:val="24"/>
-          <w:szCs w:val="24"/>
-        </w:rPr>
-      </w:pPr>
-    </w:p>
-    <w:p>
-      <w:pPr>
-        <w:jc w:val="center"/>
-        <w:rPr>
-          <w:b/>
-        </w:rPr>
-      </w:pPr>
-      <w:r>
-        <w:rPr>
-          <w:b/>
-          <w:noProof/>
-        </w:rPr>
-        <w:drawing>
-          <wp:inline distT="0" distB="0" distL="0" distR="0" wp14:anchorId="641993B3" wp14:editId="146C94A3">
-            <wp:extent cx="2533650" cy="704850"/>
-            <wp:effectExtent l="0" t="0" r="0" b="0"/>
-            <wp:docPr id="10" name="Picture 10" descr="C:\Users\nahar.kamrun\Desktop\77.jpg"/>
-            <wp:cNvGraphicFramePr>
-              <a:graphicFrameLocks xmlns:a="http://schemas.openxmlformats.org/drawingml/2006/main" noChangeAspect="1"/>
-            </wp:cNvGraphicFramePr>
-            <a:graphic xmlns:a="http://schemas.openxmlformats.org/drawingml/2006/main">
-              <a:graphicData uri="http://schemas.openxmlformats.org/drawingml/2006/picture">
-                <pic:pic xmlns:pic="http://schemas.openxmlformats.org/drawingml/2006/picture">
-                  <pic:nvPicPr>
-                    <pic:cNvPr id="0" name="Picture 5" descr="C:\Users\nahar.kamrun\Desktop\77.jpg"/>
                     <pic:cNvPicPr>
                       <a:picLocks noChangeAspect="1" noChangeArrowheads="1"/>
                     </pic:cNvPicPr>
@@ -9030,9 +7513,1339 @@
     </w:p>
     <w:p>
       <w:pPr>
+        <w:shd w:val="clear" w:color="auto" w:fill="FFFFFF"/>
+        <w:spacing w:before="100" w:beforeAutospacing="1" w:after="100" w:afterAutospacing="1"/>
         <w:jc w:val="center"/>
         <w:rPr>
-          <w:rFonts w:ascii="Times New Roman" w:hAnsi="Times New Roman" w:cs="Times New Roman"/>
+          <w:rFonts w:ascii="Times New Roman" w:eastAsia="Times New Roman" w:hAnsi="Times New Roman" w:cs="Times New Roman"/>
+          <w:noProof/>
+          <w:color w:val="000000" w:themeColor="text1"/>
+          <w:sz w:val="24"/>
+          <w:szCs w:val="24"/>
+        </w:rPr>
+      </w:pPr>
+      <w:r>
+        <w:rPr>
+          <w:rFonts w:ascii="Times New Roman" w:eastAsia="Times New Roman" w:hAnsi="Times New Roman" w:cs="Times New Roman"/>
+          <w:b/>
+          <w:noProof/>
+          <w:color w:val="000000" w:themeColor="text1"/>
+          <w:sz w:val="24"/>
+          <w:szCs w:val="24"/>
+        </w:rPr>
+        <w:t>Fig:</w:t>
+      </w:r>
+      <w:r>
+        <w:rPr>
+          <w:rFonts w:ascii="Times New Roman" w:eastAsia="Times New Roman" w:hAnsi="Times New Roman" w:cs="Times New Roman"/>
+          <w:noProof/>
+          <w:color w:val="000000" w:themeColor="text1"/>
+          <w:sz w:val="24"/>
+          <w:szCs w:val="24"/>
+        </w:rPr>
+        <w:t xml:space="preserve"> Approval Process</w:t>
+      </w:r>
+    </w:p>
+    <w:p>
+      <w:pPr>
+        <w:shd w:val="clear" w:color="auto" w:fill="FFFFFF"/>
+        <w:spacing w:before="100" w:beforeAutospacing="1" w:after="100" w:afterAutospacing="1"/>
+        <w:rPr>
+          <w:rFonts w:ascii="Times New Roman" w:eastAsia="Times New Roman" w:hAnsi="Times New Roman" w:cs="Times New Roman"/>
+          <w:color w:val="000000" w:themeColor="text1"/>
+          <w:sz w:val="24"/>
+          <w:szCs w:val="24"/>
+        </w:rPr>
+      </w:pPr>
+      <w:r>
+        <w:rPr>
+          <w:rFonts w:ascii="Times New Roman" w:eastAsia="Times New Roman" w:hAnsi="Times New Roman" w:cs="Times New Roman"/>
+          <w:color w:val="000000" w:themeColor="text1"/>
+          <w:sz w:val="24"/>
+          <w:szCs w:val="24"/>
+        </w:rPr>
+        <w:t>It will have effective date according to product category</w:t>
+      </w:r>
+      <w:r>
+        <w:rPr>
+          <w:rFonts w:ascii="Times New Roman" w:eastAsia="Times New Roman" w:hAnsi="Times New Roman" w:cs="Times New Roman"/>
+          <w:color w:val="000000" w:themeColor="text1"/>
+          <w:sz w:val="24"/>
+          <w:szCs w:val="24"/>
+        </w:rPr>
+        <w:t xml:space="preserve"> (basic/auxiliary)</w:t>
+      </w:r>
+      <w:r>
+        <w:rPr>
+          <w:rFonts w:ascii="Times New Roman" w:eastAsia="Times New Roman" w:hAnsi="Times New Roman" w:cs="Times New Roman"/>
+          <w:color w:val="000000" w:themeColor="text1"/>
+          <w:sz w:val="24"/>
+          <w:szCs w:val="24"/>
+        </w:rPr>
+        <w:t>.</w:t>
+      </w:r>
+      <w:r>
+        <w:rPr>
+          <w:rFonts w:ascii="Times New Roman" w:eastAsia="Times New Roman" w:hAnsi="Times New Roman" w:cs="Times New Roman"/>
+          <w:color w:val="000000" w:themeColor="text1"/>
+          <w:sz w:val="24"/>
+          <w:szCs w:val="24"/>
+        </w:rPr>
+        <w:t xml:space="preserve"> </w:t>
+      </w:r>
+    </w:p>
+    <w:p>
+      <w:pPr>
+        <w:pStyle w:val="Heading2"/>
+        <w:rPr>
+          <w:b/>
+        </w:rPr>
+      </w:pPr>
+      <w:bookmarkStart w:id="23" w:name="_Toc477257469"/>
+      <w:r>
+        <w:rPr>
+          <w:b/>
+        </w:rPr>
+        <w:t>3.4 Receive feedback from the Customer</w:t>
+      </w:r>
+      <w:bookmarkEnd w:id="23"/>
+      <w:r>
+        <w:rPr>
+          <w:b/>
+        </w:rPr>
+        <w:t xml:space="preserve">  </w:t>
+      </w:r>
+    </w:p>
+    <w:p>
+      <w:pPr>
+        <w:rPr>
+          <w:rFonts w:ascii="Times New Roman" w:hAnsi="Times New Roman" w:cs="Times New Roman"/>
+          <w:sz w:val="24"/>
+          <w:szCs w:val="24"/>
+        </w:rPr>
+      </w:pPr>
+      <w:r>
+        <w:rPr>
+          <w:rFonts w:ascii="Times New Roman" w:hAnsi="Times New Roman" w:cs="Times New Roman"/>
+          <w:sz w:val="24"/>
+          <w:szCs w:val="24"/>
+        </w:rPr>
+        <w:t>The Customer may contact the Salesman by phone or directly. The feedback of the Customer will be stored in the system and it will be viewable by authorized user only.</w:t>
+      </w:r>
+    </w:p>
+    <w:p>
+      <w:pPr>
+        <w:pStyle w:val="NormalWeb"/>
+        <w:shd w:val="clear" w:color="auto" w:fill="FFFFFF"/>
+        <w:spacing w:after="158"/>
+        <w:jc w:val="both"/>
+        <w:rPr>
+          <w:b/>
+          <w:color w:val="000000" w:themeColor="text1"/>
+          <w:u w:val="single"/>
+        </w:rPr>
+      </w:pPr>
+    </w:p>
+    <w:p>
+      <w:pPr>
+        <w:pStyle w:val="NormalWeb"/>
+        <w:shd w:val="clear" w:color="auto" w:fill="FFFFFF"/>
+        <w:spacing w:after="158"/>
+        <w:jc w:val="both"/>
+        <w:rPr>
+          <w:b/>
+          <w:color w:val="000000" w:themeColor="text1"/>
+          <w:u w:val="single"/>
+        </w:rPr>
+      </w:pPr>
+    </w:p>
+    <w:p>
+      <w:pPr>
+        <w:pStyle w:val="NormalWeb"/>
+        <w:shd w:val="clear" w:color="auto" w:fill="FFFFFF"/>
+        <w:spacing w:after="158"/>
+        <w:jc w:val="both"/>
+        <w:rPr>
+          <w:b/>
+          <w:color w:val="000000" w:themeColor="text1"/>
+          <w:u w:val="single"/>
+        </w:rPr>
+      </w:pPr>
+    </w:p>
+    <w:p>
+      <w:pPr>
+        <w:pStyle w:val="NormalWeb"/>
+        <w:shd w:val="clear" w:color="auto" w:fill="FFFFFF"/>
+        <w:spacing w:after="158"/>
+        <w:jc w:val="both"/>
+        <w:rPr>
+          <w:b/>
+          <w:color w:val="000000" w:themeColor="text1"/>
+          <w:u w:val="single"/>
+        </w:rPr>
+      </w:pPr>
+    </w:p>
+    <w:p>
+      <w:pPr>
+        <w:pStyle w:val="NormalWeb"/>
+        <w:shd w:val="clear" w:color="auto" w:fill="FFFFFF"/>
+        <w:spacing w:after="158"/>
+        <w:jc w:val="both"/>
+        <w:rPr>
+          <w:b/>
+          <w:color w:val="000000" w:themeColor="text1"/>
+          <w:u w:val="single"/>
+        </w:rPr>
+      </w:pPr>
+    </w:p>
+    <w:p>
+      <w:pPr>
+        <w:pStyle w:val="Heading2"/>
+        <w:rPr>
+          <w:b/>
+        </w:rPr>
+      </w:pPr>
+      <w:bookmarkStart w:id="24" w:name="_Toc477257470"/>
+      <w:r>
+        <w:rPr>
+          <w:b/>
+        </w:rPr>
+        <w:t>3.5 Handles the returned product from Customer</w:t>
+      </w:r>
+      <w:bookmarkEnd w:id="24"/>
+    </w:p>
+    <w:p>
+      <w:pPr>
+        <w:jc w:val="both"/>
+        <w:rPr>
+          <w:rFonts w:ascii="Times New Roman" w:hAnsi="Times New Roman" w:cs="Times New Roman"/>
+          <w:sz w:val="24"/>
+          <w:szCs w:val="24"/>
+        </w:rPr>
+      </w:pPr>
+      <w:r>
+        <w:rPr>
+          <w:b/>
+        </w:rPr>
+        <w:t xml:space="preserve"> </w:t>
+      </w:r>
+      <w:r>
+        <w:rPr>
+          <w:rFonts w:ascii="Times New Roman" w:hAnsi="Times New Roman" w:cs="Times New Roman"/>
+          <w:sz w:val="24"/>
+          <w:szCs w:val="24"/>
+        </w:rPr>
+        <w:t xml:space="preserve">The Customer may return the product with bad quality. The time limit for the return product depends on different situations, such as the returned product still exists in the market but may not exist at the company. </w:t>
+      </w:r>
+    </w:p>
+    <w:p>
+      <w:pPr>
+        <w:rPr>
+          <w:b/>
+        </w:rPr>
+      </w:pPr>
+      <w:commentRangeStart w:id="25"/>
+      <w:r>
+        <w:rPr>
+          <w:b/>
+        </w:rPr>
+        <w:t>TBD</w:t>
+      </w:r>
+      <w:r>
+        <w:rPr>
+          <w:b/>
+        </w:rPr>
+        <w:t xml:space="preserve"> </w:t>
+      </w:r>
+      <w:r>
+        <w:rPr>
+          <w:b/>
+        </w:rPr>
+        <w:t>(will it come from inventory)</w:t>
+      </w:r>
+      <w:commentRangeEnd w:id="25"/>
+      <w:r>
+        <w:rPr>
+          <w:rStyle w:val="CommentReference"/>
+        </w:rPr>
+        <w:commentReference w:id="25"/>
+      </w:r>
+    </w:p>
+    <w:p>
+      <w:pPr>
+        <w:pStyle w:val="Heading2"/>
+        <w:rPr>
+          <w:b/>
+        </w:rPr>
+      </w:pPr>
+      <w:bookmarkStart w:id="26" w:name="_Toc477257471"/>
+      <w:r>
+        <w:rPr>
+          <w:b/>
+        </w:rPr>
+        <w:t xml:space="preserve">3.6 </w:t>
+      </w:r>
+      <w:r>
+        <w:rPr>
+          <w:b/>
+        </w:rPr>
+        <w:t>Gives stock status report to Accounting Department</w:t>
+      </w:r>
+      <w:bookmarkEnd w:id="26"/>
+      <w:r>
+        <w:rPr>
+          <w:b/>
+        </w:rPr>
+        <w:t xml:space="preserve">  </w:t>
+      </w:r>
+    </w:p>
+    <w:p>
+      <w:pPr>
+        <w:jc w:val="both"/>
+        <w:rPr>
+          <w:rFonts w:ascii="Times New Roman" w:hAnsi="Times New Roman" w:cs="Times New Roman"/>
+          <w:sz w:val="24"/>
+          <w:szCs w:val="24"/>
+        </w:rPr>
+      </w:pPr>
+      <w:r>
+        <w:rPr>
+          <w:rFonts w:ascii="Times New Roman" w:hAnsi="Times New Roman" w:cs="Times New Roman"/>
+          <w:sz w:val="24"/>
+          <w:szCs w:val="24"/>
+        </w:rPr>
+        <w:t xml:space="preserve">The Accountant needs a stock status report for checking whether the input and output are matched between the Sales Department, Warehouse, and his/her account record.  </w:t>
+      </w:r>
+    </w:p>
+    <w:p>
+      <w:pPr>
+        <w:pStyle w:val="Heading2"/>
+        <w:rPr>
+          <w:b/>
+        </w:rPr>
+      </w:pPr>
+      <w:bookmarkStart w:id="27" w:name="_Toc477257472"/>
+      <w:r>
+        <w:rPr>
+          <w:b/>
+        </w:rPr>
+        <w:t xml:space="preserve">3.7 </w:t>
+      </w:r>
+      <w:r>
+        <w:rPr>
+          <w:b/>
+        </w:rPr>
+        <w:t>Gives quotation list to Customer and Accounting Department</w:t>
+      </w:r>
+      <w:bookmarkEnd w:id="27"/>
+      <w:r>
+        <w:rPr>
+          <w:b/>
+        </w:rPr>
+        <w:t xml:space="preserve">  </w:t>
+      </w:r>
+    </w:p>
+    <w:p>
+      <w:pPr>
+        <w:jc w:val="both"/>
+        <w:rPr>
+          <w:rFonts w:ascii="Times New Roman" w:hAnsi="Times New Roman" w:cs="Times New Roman"/>
+          <w:sz w:val="24"/>
+          <w:szCs w:val="24"/>
+        </w:rPr>
+      </w:pPr>
+      <w:r>
+        <w:rPr>
+          <w:rFonts w:ascii="Times New Roman" w:hAnsi="Times New Roman" w:cs="Times New Roman"/>
+          <w:sz w:val="24"/>
+          <w:szCs w:val="24"/>
+        </w:rPr>
+        <w:t>Every time the new products have been imported to the company, the Salesmen will promote products information as a quotation list of product to the Customer at the company or to Customer’s place</w:t>
+      </w:r>
+      <w:commentRangeStart w:id="28"/>
+      <w:r>
+        <w:rPr>
+          <w:rFonts w:ascii="Times New Roman" w:hAnsi="Times New Roman" w:cs="Times New Roman"/>
+          <w:sz w:val="24"/>
+          <w:szCs w:val="24"/>
+        </w:rPr>
+        <w:t>. This quotation list usually is printed out in retail price for the Customer but also in wholesale price for the Salesmen.</w:t>
+      </w:r>
+      <w:commentRangeEnd w:id="28"/>
+      <w:r>
+        <w:rPr>
+          <w:rStyle w:val="CommentReference"/>
+        </w:rPr>
+        <w:commentReference w:id="28"/>
+      </w:r>
+      <w:r>
+        <w:rPr>
+          <w:rFonts w:ascii="Times New Roman" w:hAnsi="Times New Roman" w:cs="Times New Roman"/>
+          <w:sz w:val="24"/>
+          <w:szCs w:val="24"/>
+        </w:rPr>
+        <w:t xml:space="preserve"> In case the Customer asks for the wholesale price, the Salesmen can follow the quotation list to quote to the Customer.  </w:t>
+      </w:r>
+    </w:p>
+    <w:p>
+      <w:pPr>
+        <w:jc w:val="both"/>
+        <w:rPr>
+          <w:rFonts w:ascii="Times New Roman" w:hAnsi="Times New Roman" w:cs="Times New Roman"/>
+          <w:sz w:val="24"/>
+          <w:szCs w:val="24"/>
+        </w:rPr>
+      </w:pPr>
+      <w:r>
+        <w:rPr>
+          <w:rFonts w:ascii="Times New Roman" w:hAnsi="Times New Roman" w:cs="Times New Roman"/>
+          <w:sz w:val="24"/>
+          <w:szCs w:val="24"/>
+        </w:rPr>
+        <w:t xml:space="preserve">In order to follow the price easily, the Accountant in Accounting Department also needs a quotation list from the Sales Department.  </w:t>
+      </w:r>
+    </w:p>
+    <w:p>
+      <w:pPr>
+        <w:pStyle w:val="Heading2"/>
+        <w:rPr>
+          <w:b/>
+        </w:rPr>
+      </w:pPr>
+      <w:bookmarkStart w:id="29" w:name="_Toc477257473"/>
+      <w:r>
+        <w:rPr>
+          <w:b/>
+        </w:rPr>
+        <w:t xml:space="preserve">3.8 </w:t>
+      </w:r>
+      <w:r>
+        <w:rPr>
+          <w:b/>
+        </w:rPr>
+        <w:t>Gives customer list to Accounting Department</w:t>
+      </w:r>
+      <w:bookmarkEnd w:id="29"/>
+    </w:p>
+    <w:p>
+      <w:pPr>
+        <w:jc w:val="both"/>
+        <w:rPr>
+          <w:rFonts w:ascii="Times New Roman" w:hAnsi="Times New Roman" w:cs="Times New Roman"/>
+          <w:sz w:val="24"/>
+          <w:szCs w:val="24"/>
+        </w:rPr>
+      </w:pPr>
+      <w:r>
+        <w:rPr>
+          <w:rFonts w:ascii="Times New Roman" w:hAnsi="Times New Roman" w:cs="Times New Roman"/>
+          <w:sz w:val="24"/>
+          <w:szCs w:val="24"/>
+        </w:rPr>
+        <w:t>After the customer information has been recorded</w:t>
+      </w:r>
+      <w:r>
+        <w:rPr>
+          <w:rFonts w:ascii="Times New Roman" w:hAnsi="Times New Roman" w:cs="Times New Roman"/>
+          <w:sz w:val="24"/>
+          <w:szCs w:val="24"/>
+        </w:rPr>
+        <w:t xml:space="preserve"> in system, i</w:t>
+      </w:r>
+      <w:r>
+        <w:rPr>
+          <w:rFonts w:ascii="Times New Roman" w:hAnsi="Times New Roman" w:cs="Times New Roman"/>
+          <w:sz w:val="24"/>
+          <w:szCs w:val="24"/>
+        </w:rPr>
+        <w:t xml:space="preserve">t </w:t>
+      </w:r>
+      <w:r>
+        <w:rPr>
+          <w:rFonts w:ascii="Times New Roman" w:hAnsi="Times New Roman" w:cs="Times New Roman"/>
+          <w:sz w:val="24"/>
+          <w:szCs w:val="24"/>
+        </w:rPr>
+        <w:t xml:space="preserve">will be given </w:t>
+      </w:r>
+      <w:r>
+        <w:rPr>
+          <w:rFonts w:ascii="Times New Roman" w:hAnsi="Times New Roman" w:cs="Times New Roman"/>
+          <w:sz w:val="24"/>
+          <w:szCs w:val="24"/>
+        </w:rPr>
+        <w:t xml:space="preserve">to the Accounting Department.  </w:t>
+      </w:r>
+    </w:p>
+    <w:p>
+      <w:pPr>
+        <w:pStyle w:val="Heading2"/>
+        <w:rPr>
+          <w:b/>
+        </w:rPr>
+      </w:pPr>
+      <w:bookmarkStart w:id="30" w:name="_Toc477257474"/>
+      <w:r>
+        <w:rPr>
+          <w:b/>
+        </w:rPr>
+        <w:t xml:space="preserve">3.9 </w:t>
+      </w:r>
+      <w:r>
+        <w:rPr>
+          <w:b/>
+        </w:rPr>
+        <w:t>Gives sales reports to Customer and Accounting Department</w:t>
+      </w:r>
+      <w:bookmarkEnd w:id="30"/>
+      <w:r>
+        <w:rPr>
+          <w:b/>
+        </w:rPr>
+        <w:t xml:space="preserve">  </w:t>
+      </w:r>
+    </w:p>
+    <w:p>
+      <w:pPr>
+        <w:jc w:val="both"/>
+        <w:rPr>
+          <w:rFonts w:ascii="Times New Roman" w:hAnsi="Times New Roman" w:cs="Times New Roman"/>
+          <w:sz w:val="24"/>
+          <w:szCs w:val="24"/>
+        </w:rPr>
+      </w:pPr>
+      <w:r>
+        <w:rPr>
+          <w:rFonts w:ascii="Times New Roman" w:hAnsi="Times New Roman" w:cs="Times New Roman"/>
+          <w:sz w:val="24"/>
+          <w:szCs w:val="24"/>
+        </w:rPr>
+        <w:t xml:space="preserve">The Salesmen have to send the daily sales reports, which show the daily delivery and payment of the Customers, to the Accounting Department. Sometimes the Customers also require having these sales reports in the certain period to check by him or herself whether they are correct or not.  </w:t>
+      </w:r>
+    </w:p>
+    <w:p>
+      <w:pPr>
+        <w:jc w:val="both"/>
+        <w:rPr>
+          <w:rFonts w:ascii="Times New Roman" w:hAnsi="Times New Roman" w:cs="Times New Roman"/>
+          <w:sz w:val="24"/>
+          <w:szCs w:val="24"/>
+        </w:rPr>
+      </w:pPr>
+      <w:r>
+        <w:rPr>
+          <w:rFonts w:ascii="Times New Roman" w:hAnsi="Times New Roman" w:cs="Times New Roman"/>
+          <w:sz w:val="24"/>
+          <w:szCs w:val="24"/>
+        </w:rPr>
+        <w:t xml:space="preserve">There are three kinds of sales as following:  </w:t>
+      </w:r>
+    </w:p>
+    <w:p>
+      <w:pPr>
+        <w:jc w:val="both"/>
+        <w:rPr>
+          <w:rFonts w:ascii="Times New Roman" w:hAnsi="Times New Roman" w:cs="Times New Roman"/>
+          <w:sz w:val="24"/>
+          <w:szCs w:val="24"/>
+        </w:rPr>
+      </w:pPr>
+      <w:commentRangeStart w:id="31"/>
+      <w:r>
+        <w:rPr>
+          <w:rFonts w:ascii="Times New Roman" w:hAnsi="Times New Roman" w:cs="Times New Roman"/>
+          <w:b/>
+          <w:sz w:val="24"/>
+          <w:szCs w:val="24"/>
+        </w:rPr>
+        <w:t>Retail:</w:t>
+      </w:r>
+      <w:r>
+        <w:rPr>
+          <w:rFonts w:ascii="Times New Roman" w:hAnsi="Times New Roman" w:cs="Times New Roman"/>
+          <w:sz w:val="24"/>
+          <w:szCs w:val="24"/>
+        </w:rPr>
+        <w:t xml:space="preserve"> When a Customer buys a small quantity of a certain product.  </w:t>
+      </w:r>
+    </w:p>
+    <w:p>
+      <w:pPr>
+        <w:jc w:val="both"/>
+        <w:rPr>
+          <w:rFonts w:ascii="Times New Roman" w:hAnsi="Times New Roman" w:cs="Times New Roman"/>
+          <w:sz w:val="24"/>
+          <w:szCs w:val="24"/>
+        </w:rPr>
+      </w:pPr>
+      <w:r>
+        <w:rPr>
+          <w:rFonts w:ascii="Times New Roman" w:hAnsi="Times New Roman" w:cs="Times New Roman"/>
+          <w:b/>
+          <w:sz w:val="24"/>
+          <w:szCs w:val="24"/>
+        </w:rPr>
+        <w:t>Wholesale:</w:t>
+      </w:r>
+      <w:r>
+        <w:rPr>
+          <w:rFonts w:ascii="Times New Roman" w:hAnsi="Times New Roman" w:cs="Times New Roman"/>
+          <w:sz w:val="24"/>
+          <w:szCs w:val="24"/>
+        </w:rPr>
+        <w:t xml:space="preserve"> When Customer buys a big quantity of a certain product. This wholesale quantity is usually defined by the company, or sometimes the Customer also gives suggestion. On the other hand, the product delivery time is in a very short period usually less than one week.  </w:t>
+      </w:r>
+    </w:p>
+    <w:p>
+      <w:pPr>
+        <w:jc w:val="both"/>
+        <w:rPr>
+          <w:rFonts w:ascii="Times New Roman" w:hAnsi="Times New Roman" w:cs="Times New Roman"/>
+          <w:sz w:val="24"/>
+          <w:szCs w:val="24"/>
+        </w:rPr>
+      </w:pPr>
+      <w:r>
+        <w:rPr>
+          <w:rFonts w:ascii="Times New Roman" w:hAnsi="Times New Roman" w:cs="Times New Roman"/>
+          <w:b/>
+          <w:sz w:val="24"/>
+          <w:szCs w:val="24"/>
+        </w:rPr>
+        <w:t>Contract sale:</w:t>
+      </w:r>
+      <w:r>
+        <w:rPr>
+          <w:rFonts w:ascii="Times New Roman" w:hAnsi="Times New Roman" w:cs="Times New Roman"/>
+          <w:sz w:val="24"/>
+          <w:szCs w:val="24"/>
+        </w:rPr>
+        <w:t xml:space="preserve"> When a Customer buys a big quantity of a certain product in monopolization. The terms of delivery and payment for the product are signed in the contract. The contract price is the lowest price compared with retail and wholesale price. The delivery time is in long period usually more than one week.</w:t>
+      </w:r>
+      <w:commentRangeEnd w:id="31"/>
+      <w:r>
+        <w:rPr>
+          <w:rStyle w:val="CommentReference"/>
+        </w:rPr>
+        <w:commentReference w:id="31"/>
+      </w:r>
+      <w:r>
+        <w:rPr>
+          <w:rFonts w:ascii="Times New Roman" w:hAnsi="Times New Roman" w:cs="Times New Roman"/>
+          <w:sz w:val="24"/>
+          <w:szCs w:val="24"/>
+        </w:rPr>
+        <w:t xml:space="preserve">  </w:t>
+      </w:r>
+    </w:p>
+    <w:p>
+      <w:pPr>
+        <w:jc w:val="both"/>
+        <w:rPr>
+          <w:rFonts w:ascii="Times New Roman" w:hAnsi="Times New Roman" w:cs="Times New Roman"/>
+          <w:sz w:val="24"/>
+          <w:szCs w:val="24"/>
+        </w:rPr>
+      </w:pPr>
+    </w:p>
+    <w:p>
+      <w:pPr>
+        <w:pStyle w:val="Heading2"/>
+        <w:rPr>
+          <w:b/>
+        </w:rPr>
+      </w:pPr>
+      <w:bookmarkStart w:id="32" w:name="_Toc477257475"/>
+      <w:r>
+        <w:rPr>
+          <w:b/>
+        </w:rPr>
+        <w:lastRenderedPageBreak/>
+        <w:t xml:space="preserve">3.10 </w:t>
+      </w:r>
+      <w:r>
+        <w:rPr>
+          <w:b/>
+        </w:rPr>
+        <w:t>Gives contract to Customer and Accounting Department</w:t>
+      </w:r>
+      <w:bookmarkEnd w:id="32"/>
+      <w:r>
+        <w:rPr>
+          <w:b/>
+        </w:rPr>
+        <w:t xml:space="preserve">  </w:t>
+      </w:r>
+    </w:p>
+    <w:p>
+      <w:pPr>
+        <w:jc w:val="both"/>
+        <w:rPr>
+          <w:rFonts w:ascii="Times New Roman" w:hAnsi="Times New Roman" w:cs="Times New Roman"/>
+          <w:color w:val="auto"/>
+          <w:sz w:val="24"/>
+          <w:szCs w:val="24"/>
+        </w:rPr>
+      </w:pPr>
+      <w:r>
+        <w:rPr>
+          <w:rFonts w:ascii="Times New Roman" w:hAnsi="Times New Roman" w:cs="Times New Roman"/>
+          <w:color w:val="auto"/>
+          <w:sz w:val="24"/>
+          <w:szCs w:val="24"/>
+        </w:rPr>
+        <w:t xml:space="preserve">After the contract has been made, three copies will be made: first for Customer, second for Accounting Department and third for Sales Department itself.  </w:t>
+      </w:r>
+    </w:p>
+    <w:p>
+      <w:pPr>
+        <w:pStyle w:val="Heading2"/>
+        <w:rPr>
+          <w:b/>
+        </w:rPr>
+      </w:pPr>
+      <w:bookmarkStart w:id="33" w:name="_Toc477257476"/>
+      <w:r>
+        <w:rPr>
+          <w:b/>
+        </w:rPr>
+        <w:t xml:space="preserve">3.11 </w:t>
+      </w:r>
+      <w:r>
+        <w:rPr>
+          <w:b/>
+        </w:rPr>
+        <w:t>Gives returned product report the Customer and Accounting Department</w:t>
+      </w:r>
+      <w:bookmarkEnd w:id="33"/>
+      <w:r>
+        <w:rPr>
+          <w:b/>
+        </w:rPr>
+        <w:t xml:space="preserve">  </w:t>
+      </w:r>
+    </w:p>
+    <w:p>
+      <w:pPr>
+        <w:jc w:val="both"/>
+        <w:rPr>
+          <w:rFonts w:ascii="Times New Roman" w:hAnsi="Times New Roman" w:cs="Times New Roman"/>
+          <w:sz w:val="24"/>
+          <w:szCs w:val="24"/>
+        </w:rPr>
+      </w:pPr>
+      <w:r>
+        <w:rPr>
+          <w:rFonts w:ascii="Times New Roman" w:hAnsi="Times New Roman" w:cs="Times New Roman"/>
+          <w:sz w:val="24"/>
+          <w:szCs w:val="24"/>
+        </w:rPr>
+        <w:t xml:space="preserve">The returned product reflects the quality of the product and influent to the long-term business relationship. On the other hands, the value of the returned product is considered as payment and the debt of the customer will be reduced. The Account needs the returned product report to follow the payment in the account. The customer sometimes requires the returned product report as well.  </w:t>
+      </w:r>
+      <w:r>
+        <w:rPr>
+          <w:b/>
+        </w:rPr>
+        <w:t xml:space="preserve">  </w:t>
+      </w:r>
+    </w:p>
+    <w:p>
+      <w:pPr>
+        <w:pStyle w:val="Heading2"/>
+        <w:rPr>
+          <w:b/>
+        </w:rPr>
+      </w:pPr>
+      <w:bookmarkStart w:id="34" w:name="_Toc477257477"/>
+      <w:r>
+        <w:rPr>
+          <w:b/>
+        </w:rPr>
+        <w:t xml:space="preserve">3.12 </w:t>
+      </w:r>
+      <w:r>
+        <w:rPr>
+          <w:b/>
+        </w:rPr>
+        <w:t>Gets a delivery receipt from Warehouse Keeper</w:t>
+      </w:r>
+      <w:bookmarkEnd w:id="34"/>
+      <w:r>
+        <w:rPr>
+          <w:b/>
+        </w:rPr>
+        <w:t xml:space="preserve">  </w:t>
+      </w:r>
+    </w:p>
+    <w:p>
+      <w:pPr>
+        <w:jc w:val="both"/>
+        <w:rPr>
+          <w:rFonts w:ascii="Times New Roman" w:hAnsi="Times New Roman" w:cs="Times New Roman"/>
+          <w:sz w:val="24"/>
+          <w:szCs w:val="24"/>
+        </w:rPr>
+      </w:pPr>
+      <w:r>
+        <w:rPr>
+          <w:rFonts w:ascii="Times New Roman" w:hAnsi="Times New Roman" w:cs="Times New Roman"/>
+          <w:sz w:val="24"/>
+          <w:szCs w:val="24"/>
+        </w:rPr>
+        <w:t xml:space="preserve">The Customer will sign on the delivery receipt after receiving the products. The Salesman will get the signed delivery receipt from Warehouse Keepers after the product has been delivered.   </w:t>
+      </w:r>
+    </w:p>
+    <w:p>
+      <w:pPr>
+        <w:jc w:val="both"/>
+        <w:rPr>
+          <w:rFonts w:ascii="Times New Roman" w:hAnsi="Times New Roman" w:cs="Times New Roman"/>
+          <w:sz w:val="24"/>
+          <w:szCs w:val="24"/>
+        </w:rPr>
+      </w:pPr>
+      <w:r>
+        <w:rPr>
+          <w:rFonts w:ascii="Times New Roman" w:hAnsi="Times New Roman" w:cs="Times New Roman"/>
+          <w:sz w:val="24"/>
+          <w:szCs w:val="24"/>
+        </w:rPr>
+        <w:t xml:space="preserve">The delivery receipt is made in three copies: first for Customer, second for Salesman, third for Warehouse Keeper him-/herself.  </w:t>
+      </w:r>
+    </w:p>
+    <w:p>
+      <w:pPr>
+        <w:pStyle w:val="Heading2"/>
+        <w:rPr>
+          <w:b/>
+        </w:rPr>
+      </w:pPr>
+      <w:bookmarkStart w:id="35" w:name="_Toc477257478"/>
+      <w:r>
+        <w:rPr>
+          <w:b/>
+        </w:rPr>
+        <w:t>3.13 Sales Target</w:t>
+      </w:r>
+      <w:r>
+        <w:rPr>
+          <w:b/>
+        </w:rPr>
+        <w:t xml:space="preserve"> and Achievement</w:t>
+      </w:r>
+      <w:bookmarkEnd w:id="35"/>
+      <w:r>
+        <w:rPr>
+          <w:b/>
+        </w:rPr>
+        <w:t xml:space="preserve"> </w:t>
+      </w:r>
+    </w:p>
+    <w:p>
+      <w:pPr>
+        <w:pStyle w:val="Bodycopy"/>
+        <w:jc w:val="both"/>
+        <w:rPr>
+          <w:shd w:val="clear" w:color="auto" w:fill="FFFFFF" w:themeFill="background1"/>
+        </w:rPr>
+      </w:pPr>
+      <w:r>
+        <w:rPr>
+          <w:shd w:val="clear" w:color="auto" w:fill="FFFFFF" w:themeFill="background1"/>
+        </w:rPr>
+        <w:t>A specified amount of sales that a management sets for achieving or exceeding within a specified timeframe. Sales targets are apportioned among different sales units such as salespersons, franchisees, distributors, agents, etc.</w:t>
+      </w:r>
+      <w:r>
+        <w:rPr>
+          <w:shd w:val="clear" w:color="auto" w:fill="FFFFFF" w:themeFill="background1"/>
+        </w:rPr>
+        <w:t xml:space="preserve"> There will have volume wise target on the whole sales team. The sales target will be product wise (basic/ auxiliary).</w:t>
+      </w:r>
+      <w:r>
+        <w:rPr>
+          <w:shd w:val="clear" w:color="auto" w:fill="FFFFFF" w:themeFill="background1"/>
+        </w:rPr>
+        <w:t xml:space="preserve"> Every sales executive will have time based target. The target can be yearly/monthly depending on the decision.</w:t>
+      </w:r>
+    </w:p>
+    <w:p>
+      <w:pPr>
+        <w:pStyle w:val="Bodycopy"/>
+        <w:jc w:val="both"/>
+      </w:pPr>
+      <w:r>
+        <w:rPr>
+          <w:shd w:val="clear" w:color="auto" w:fill="FFFFFF" w:themeFill="background1"/>
+        </w:rPr>
+        <w:t>If the sales targets are achieved, then it is considered as achievement. This achievement can be measured yearly/ half-yearly/ quarterly.</w:t>
+      </w:r>
+      <w:r>
+        <w:rPr>
+          <w:shd w:val="clear" w:color="auto" w:fill="FFFFFF" w:themeFill="background1"/>
+        </w:rPr>
+        <w:t xml:space="preserve">  There will be a</w:t>
+      </w:r>
+      <w:r>
+        <w:rPr>
+          <w:shd w:val="clear" w:color="auto" w:fill="FFFFFF" w:themeFill="background1"/>
+        </w:rPr>
+        <w:t xml:space="preserve"> report on target vs. achievement.</w:t>
+      </w:r>
+      <w:r>
+        <w:rPr>
+          <w:shd w:val="clear" w:color="auto" w:fill="FFFFFF" w:themeFill="background1"/>
+        </w:rPr>
+        <w:t xml:space="preserve"> This can be individual or group wise.</w:t>
+      </w:r>
+    </w:p>
+    <w:p>
+      <w:pPr>
+        <w:pStyle w:val="Heading2"/>
+        <w:rPr>
+          <w:b/>
+        </w:rPr>
+      </w:pPr>
+      <w:bookmarkStart w:id="36" w:name="_Toc477257479"/>
+      <w:r>
+        <w:rPr>
+          <w:b/>
+        </w:rPr>
+        <w:t>3.14 Sales Discount</w:t>
+      </w:r>
+      <w:bookmarkEnd w:id="36"/>
+    </w:p>
+    <w:p>
+      <w:pPr>
+        <w:jc w:val="both"/>
+        <w:rPr>
+          <w:rFonts w:ascii="Times New Roman" w:hAnsi="Times New Roman" w:cs="Times New Roman"/>
+          <w:b/>
+          <w:color w:val="auto"/>
+          <w:sz w:val="24"/>
+          <w:szCs w:val="24"/>
+          <w:shd w:val="clear" w:color="auto" w:fill="FFFFFF"/>
+        </w:rPr>
+      </w:pPr>
+      <w:r>
+        <w:rPr>
+          <w:rStyle w:val="apple-converted-space"/>
+          <w:rFonts w:ascii="Verdana" w:hAnsi="Verdana"/>
+          <w:color w:val="auto"/>
+          <w:sz w:val="18"/>
+          <w:szCs w:val="18"/>
+          <w:shd w:val="clear" w:color="auto" w:fill="FFFFFF"/>
+        </w:rPr>
+        <w:t> </w:t>
+      </w:r>
+      <w:r>
+        <w:rPr>
+          <w:rFonts w:ascii="Times New Roman" w:hAnsi="Times New Roman" w:cs="Times New Roman"/>
+          <w:color w:val="auto"/>
+          <w:sz w:val="24"/>
+          <w:szCs w:val="24"/>
+          <w:shd w:val="clear" w:color="auto" w:fill="FFFFFF"/>
+        </w:rPr>
+        <w:t xml:space="preserve">A sales discount is a reduction in the price of a product or service that is offered by the seller, in exchange for early payment by the buyer. This discount may be fixed or percentage. Debit note </w:t>
+      </w:r>
+      <w:commentRangeStart w:id="37"/>
+      <w:r>
+        <w:rPr>
+          <w:rFonts w:ascii="Times New Roman" w:hAnsi="Times New Roman" w:cs="Times New Roman"/>
+          <w:b/>
+          <w:color w:val="auto"/>
+          <w:sz w:val="24"/>
+          <w:szCs w:val="24"/>
+          <w:shd w:val="clear" w:color="auto" w:fill="FFFFFF"/>
+        </w:rPr>
+        <w:t>(TBD)</w:t>
+      </w:r>
+      <w:commentRangeEnd w:id="37"/>
+      <w:r>
+        <w:rPr>
+          <w:rStyle w:val="CommentReference"/>
+        </w:rPr>
+        <w:commentReference w:id="37"/>
+      </w:r>
+    </w:p>
+    <w:p>
+      <w:pPr>
+        <w:pStyle w:val="Heading2"/>
+        <w:rPr>
+          <w:b/>
+        </w:rPr>
+      </w:pPr>
+      <w:bookmarkStart w:id="38" w:name="_Toc477257480"/>
+      <w:r>
+        <w:rPr>
+          <w:b/>
+        </w:rPr>
+        <w:t>3.15</w:t>
+      </w:r>
+      <w:r>
+        <w:rPr>
+          <w:b/>
+        </w:rPr>
+        <w:t xml:space="preserve"> Reports</w:t>
+      </w:r>
+      <w:bookmarkEnd w:id="38"/>
+    </w:p>
+    <w:p>
+      <w:pPr>
+        <w:pStyle w:val="ListParagraph"/>
+        <w:numPr>
+          <w:ilvl w:val="0"/>
+          <w:numId w:val="8"/>
+        </w:numPr>
+        <w:jc w:val="both"/>
+        <w:rPr>
+          <w:rFonts w:ascii="Times New Roman" w:hAnsi="Times New Roman" w:cs="Times New Roman"/>
+          <w:sz w:val="24"/>
+          <w:szCs w:val="24"/>
+        </w:rPr>
+      </w:pPr>
+      <w:r>
+        <w:rPr>
+          <w:rFonts w:ascii="Times New Roman" w:hAnsi="Times New Roman" w:cs="Times New Roman"/>
+          <w:sz w:val="24"/>
+          <w:szCs w:val="24"/>
+        </w:rPr>
+        <w:t>A report of product list with stock status.</w:t>
+      </w:r>
+    </w:p>
+    <w:p>
+      <w:pPr>
+        <w:pStyle w:val="ListParagraph"/>
+        <w:numPr>
+          <w:ilvl w:val="0"/>
+          <w:numId w:val="8"/>
+        </w:numPr>
+        <w:jc w:val="both"/>
+        <w:rPr>
+          <w:rFonts w:ascii="Times New Roman" w:hAnsi="Times New Roman" w:cs="Times New Roman"/>
+          <w:sz w:val="24"/>
+          <w:szCs w:val="24"/>
+        </w:rPr>
+      </w:pPr>
+      <w:r>
+        <w:rPr>
+          <w:rFonts w:ascii="Times New Roman" w:hAnsi="Times New Roman" w:cs="Times New Roman"/>
+          <w:sz w:val="24"/>
+          <w:szCs w:val="24"/>
+        </w:rPr>
+        <w:t xml:space="preserve">A report of product list </w:t>
+      </w:r>
+      <w:commentRangeStart w:id="39"/>
+      <w:r>
+        <w:rPr>
+          <w:rFonts w:ascii="Times New Roman" w:hAnsi="Times New Roman" w:cs="Times New Roman"/>
+          <w:sz w:val="24"/>
+          <w:szCs w:val="24"/>
+        </w:rPr>
+        <w:t>with retail price.</w:t>
+      </w:r>
+      <w:commentRangeEnd w:id="39"/>
+      <w:r>
+        <w:rPr>
+          <w:rStyle w:val="CommentReference"/>
+        </w:rPr>
+        <w:commentReference w:id="39"/>
+      </w:r>
+    </w:p>
+    <w:p>
+      <w:pPr>
+        <w:pStyle w:val="ListParagraph"/>
+        <w:numPr>
+          <w:ilvl w:val="0"/>
+          <w:numId w:val="8"/>
+        </w:numPr>
+        <w:jc w:val="both"/>
+        <w:rPr>
+          <w:rFonts w:ascii="Times New Roman" w:hAnsi="Times New Roman" w:cs="Times New Roman"/>
+          <w:sz w:val="24"/>
+          <w:szCs w:val="24"/>
+        </w:rPr>
+      </w:pPr>
+      <w:r>
+        <w:rPr>
+          <w:rFonts w:ascii="Times New Roman" w:hAnsi="Times New Roman" w:cs="Times New Roman"/>
+          <w:sz w:val="24"/>
+          <w:szCs w:val="24"/>
+        </w:rPr>
+        <w:t xml:space="preserve">A report of product list with </w:t>
+      </w:r>
+      <w:commentRangeStart w:id="40"/>
+      <w:r>
+        <w:rPr>
+          <w:rFonts w:ascii="Times New Roman" w:hAnsi="Times New Roman" w:cs="Times New Roman"/>
+          <w:sz w:val="24"/>
+          <w:szCs w:val="24"/>
+        </w:rPr>
+        <w:t>wholesale price and wholesale quantity.</w:t>
+      </w:r>
+      <w:commentRangeEnd w:id="40"/>
+      <w:r>
+        <w:rPr>
+          <w:rStyle w:val="CommentReference"/>
+        </w:rPr>
+        <w:commentReference w:id="40"/>
+      </w:r>
+    </w:p>
+    <w:p>
+      <w:pPr>
+        <w:pStyle w:val="ListParagraph"/>
+        <w:numPr>
+          <w:ilvl w:val="0"/>
+          <w:numId w:val="8"/>
+        </w:numPr>
+        <w:jc w:val="both"/>
+        <w:rPr>
+          <w:rFonts w:ascii="Times New Roman" w:hAnsi="Times New Roman" w:cs="Times New Roman"/>
+          <w:sz w:val="24"/>
+          <w:szCs w:val="24"/>
+        </w:rPr>
+      </w:pPr>
+      <w:r>
+        <w:rPr>
+          <w:rFonts w:ascii="Times New Roman" w:hAnsi="Times New Roman" w:cs="Times New Roman"/>
+          <w:sz w:val="24"/>
+          <w:szCs w:val="24"/>
+        </w:rPr>
+        <w:t>A report of customer list sorted by selection criteria.</w:t>
+      </w:r>
+    </w:p>
+    <w:p>
+      <w:pPr>
+        <w:pStyle w:val="ListParagraph"/>
+        <w:numPr>
+          <w:ilvl w:val="0"/>
+          <w:numId w:val="8"/>
+        </w:numPr>
+        <w:jc w:val="both"/>
+        <w:rPr>
+          <w:rFonts w:ascii="Times New Roman" w:hAnsi="Times New Roman" w:cs="Times New Roman"/>
+          <w:sz w:val="24"/>
+          <w:szCs w:val="24"/>
+        </w:rPr>
+      </w:pPr>
+      <w:r>
+        <w:rPr>
+          <w:rFonts w:ascii="Times New Roman" w:hAnsi="Times New Roman" w:cs="Times New Roman"/>
+          <w:sz w:val="24"/>
+          <w:szCs w:val="24"/>
+        </w:rPr>
+        <w:t>A report of delivery list in detail information in a certain period for one customer.</w:t>
+      </w:r>
+    </w:p>
+    <w:p>
+      <w:pPr>
+        <w:pStyle w:val="ListParagraph"/>
+        <w:numPr>
+          <w:ilvl w:val="0"/>
+          <w:numId w:val="8"/>
+        </w:numPr>
+        <w:jc w:val="both"/>
+        <w:rPr>
+          <w:rFonts w:ascii="Times New Roman" w:hAnsi="Times New Roman" w:cs="Times New Roman"/>
+          <w:sz w:val="24"/>
+          <w:szCs w:val="24"/>
+        </w:rPr>
+      </w:pPr>
+      <w:r>
+        <w:rPr>
+          <w:rFonts w:ascii="Times New Roman" w:hAnsi="Times New Roman" w:cs="Times New Roman"/>
+          <w:sz w:val="24"/>
+          <w:szCs w:val="24"/>
+        </w:rPr>
+        <w:t>A report of payment list in detail information in a certain period for one customer.</w:t>
+      </w:r>
+    </w:p>
+    <w:p>
+      <w:pPr>
+        <w:pStyle w:val="ListParagraph"/>
+        <w:numPr>
+          <w:ilvl w:val="0"/>
+          <w:numId w:val="8"/>
+        </w:numPr>
+        <w:jc w:val="both"/>
+        <w:rPr>
+          <w:rFonts w:ascii="Times New Roman" w:hAnsi="Times New Roman" w:cs="Times New Roman"/>
+          <w:sz w:val="24"/>
+          <w:szCs w:val="24"/>
+        </w:rPr>
+      </w:pPr>
+      <w:r>
+        <w:rPr>
+          <w:rFonts w:ascii="Times New Roman" w:hAnsi="Times New Roman" w:cs="Times New Roman"/>
+          <w:sz w:val="24"/>
+          <w:szCs w:val="24"/>
+        </w:rPr>
+        <w:t xml:space="preserve">A report on target </w:t>
+      </w:r>
+      <w:r>
+        <w:rPr>
+          <w:rFonts w:ascii="Times New Roman" w:hAnsi="Times New Roman" w:cs="Times New Roman"/>
+          <w:sz w:val="24"/>
+          <w:szCs w:val="24"/>
+        </w:rPr>
+        <w:t>vs. achievement.</w:t>
+      </w:r>
+    </w:p>
+    <w:p>
+      <w:pPr>
+        <w:pStyle w:val="Heading2"/>
+        <w:rPr>
+          <w:b/>
+        </w:rPr>
+      </w:pPr>
+      <w:bookmarkStart w:id="41" w:name="_Toc477257481"/>
+      <w:r>
+        <w:rPr>
+          <w:b/>
+        </w:rPr>
+        <w:t>3.16</w:t>
+      </w:r>
+      <w:r>
+        <w:rPr>
+          <w:b/>
+        </w:rPr>
+        <w:t xml:space="preserve"> Local Sales</w:t>
+      </w:r>
+      <w:bookmarkEnd w:id="41"/>
+    </w:p>
+    <w:p>
+      <w:pPr>
+        <w:jc w:val="both"/>
+        <w:rPr>
+          <w:rFonts w:ascii="Times New Roman" w:hAnsi="Times New Roman" w:cs="Times New Roman"/>
+          <w:sz w:val="24"/>
+          <w:szCs w:val="24"/>
+        </w:rPr>
+      </w:pPr>
+      <w:r>
+        <w:rPr>
+          <w:rFonts w:ascii="Times New Roman" w:hAnsi="Times New Roman" w:cs="Times New Roman"/>
+          <w:sz w:val="24"/>
+          <w:szCs w:val="24"/>
+        </w:rPr>
+        <w:t>Every customer will have a credit limit. The credit limit can be increased or decreased</w:t>
+      </w:r>
+      <w:r>
+        <w:rPr>
+          <w:rFonts w:ascii="Times New Roman" w:hAnsi="Times New Roman" w:cs="Times New Roman"/>
+          <w:sz w:val="24"/>
+          <w:szCs w:val="24"/>
+        </w:rPr>
+        <w:t>. Both process has policy for increase/ decrease and have approval process as well.</w:t>
+      </w:r>
+    </w:p>
+    <w:p>
+      <w:pPr>
+        <w:rPr>
+          <w:b/>
+        </w:rPr>
+      </w:pPr>
+    </w:p>
+    <w:p>
+      <w:pPr>
+        <w:rPr>
+          <w:b/>
+        </w:rPr>
+      </w:pPr>
+    </w:p>
+    <w:p>
+      <w:pPr>
+        <w:rPr>
+          <w:b/>
+        </w:rPr>
+      </w:pPr>
+      <w:r>
+        <w:rPr>
+          <w:b/>
+        </w:rPr>
+        <w:lastRenderedPageBreak/>
+        <w:t>Credit Limit Increase</w:t>
+      </w:r>
+      <w:r>
+        <w:rPr>
+          <w:b/>
+        </w:rPr>
+        <w:t xml:space="preserve"> Approval:</w:t>
+      </w:r>
+    </w:p>
+    <w:p>
+      <w:pPr>
+        <w:jc w:val="center"/>
+        <w:rPr>
+          <w:rFonts w:ascii="Times New Roman" w:hAnsi="Times New Roman" w:cs="Times New Roman"/>
+          <w:b/>
+          <w:sz w:val="24"/>
+          <w:szCs w:val="24"/>
+        </w:rPr>
+      </w:pPr>
+      <w:r>
+        <w:rPr>
+          <w:rFonts w:ascii="Times New Roman" w:hAnsi="Times New Roman" w:cs="Times New Roman"/>
+          <w:b/>
+          <w:noProof/>
+          <w:sz w:val="24"/>
+          <w:szCs w:val="24"/>
+        </w:rPr>
+        <w:drawing>
+          <wp:inline distT="0" distB="0" distL="0" distR="0" wp14:anchorId="59CF7C49" wp14:editId="5574B943">
+            <wp:extent cx="4133850" cy="704850"/>
+            <wp:effectExtent l="0" t="0" r="0" b="0"/>
+            <wp:docPr id="1" name="Picture 1" descr="C:\Users\nahar.kamrun\Desktop\Increase.jpg"/>
+            <wp:cNvGraphicFramePr>
+              <a:graphicFrameLocks xmlns:a="http://schemas.openxmlformats.org/drawingml/2006/main" noChangeAspect="1"/>
+            </wp:cNvGraphicFramePr>
+            <a:graphic xmlns:a="http://schemas.openxmlformats.org/drawingml/2006/main">
+              <a:graphicData uri="http://schemas.openxmlformats.org/drawingml/2006/picture">
+                <pic:pic xmlns:pic="http://schemas.openxmlformats.org/drawingml/2006/picture">
+                  <pic:nvPicPr>
+                    <pic:cNvPr id="0" name="Picture 2" descr="C:\Users\nahar.kamrun\Desktop\Increase.jpg"/>
+                    <pic:cNvPicPr>
+                      <a:picLocks noChangeAspect="1" noChangeArrowheads="1"/>
+                    </pic:cNvPicPr>
+                  </pic:nvPicPr>
+                  <pic:blipFill>
+                    <a:blip r:embed="rId15" cstate="print">
+                      <a:extLst>
+                        <a:ext uri="{28A0092B-C50C-407E-A947-70E740481C1C}">
+                          <a14:useLocalDpi xmlns:a14="http://schemas.microsoft.com/office/drawing/2010/main" val="0"/>
+                        </a:ext>
+                      </a:extLst>
+                    </a:blip>
+                    <a:srcRect/>
+                    <a:stretch>
+                      <a:fillRect/>
+                    </a:stretch>
+                  </pic:blipFill>
+                  <pic:spPr bwMode="auto">
+                    <a:xfrm>
+                      <a:off x="0" y="0"/>
+                      <a:ext cx="4133850" cy="704850"/>
+                    </a:xfrm>
+                    <a:prstGeom prst="rect">
+                      <a:avLst/>
+                    </a:prstGeom>
+                    <a:noFill/>
+                    <a:ln>
+                      <a:noFill/>
+                    </a:ln>
+                  </pic:spPr>
+                </pic:pic>
+              </a:graphicData>
+            </a:graphic>
+          </wp:inline>
+        </w:drawing>
+      </w:r>
+    </w:p>
+    <w:p>
+      <w:pPr>
+        <w:jc w:val="center"/>
+        <w:rPr>
+          <w:rFonts w:ascii="Times New Roman" w:hAnsi="Times New Roman" w:cs="Times New Roman"/>
+          <w:b/>
           <w:sz w:val="24"/>
           <w:szCs w:val="24"/>
         </w:rPr>
@@ -9052,6 +8865,166 @@
           <w:sz w:val="24"/>
           <w:szCs w:val="24"/>
         </w:rPr>
+        <w:t>Credit Limit Increase Approval</w:t>
+      </w:r>
+    </w:p>
+    <w:p>
+      <w:pPr>
+        <w:jc w:val="center"/>
+        <w:rPr>
+          <w:b/>
+        </w:rPr>
+      </w:pPr>
+    </w:p>
+    <w:p>
+      <w:pPr>
+        <w:jc w:val="both"/>
+        <w:rPr>
+          <w:rFonts w:ascii="Times New Roman" w:hAnsi="Times New Roman" w:cs="Times New Roman"/>
+          <w:sz w:val="24"/>
+          <w:szCs w:val="24"/>
+        </w:rPr>
+      </w:pPr>
+      <w:r>
+        <w:rPr>
+          <w:rFonts w:ascii="Times New Roman" w:hAnsi="Times New Roman" w:cs="Times New Roman"/>
+          <w:sz w:val="24"/>
+          <w:szCs w:val="24"/>
+        </w:rPr>
+        <w:t xml:space="preserve">For the credit limit increase it need 2 layers of approval. Sales executive will make the request for increase. First level approval will be done by head of sales. Second level approval will be done by MD/CEO. </w:t>
+      </w:r>
+      <w:r>
+        <w:rPr>
+          <w:rFonts w:ascii="Times New Roman" w:hAnsi="Times New Roman" w:cs="Times New Roman"/>
+          <w:sz w:val="24"/>
+          <w:szCs w:val="24"/>
+        </w:rPr>
+        <w:t>After the process credit limit will be increased.</w:t>
+      </w:r>
+    </w:p>
+    <w:p>
+      <w:pPr>
+        <w:jc w:val="both"/>
+        <w:rPr>
+          <w:rFonts w:ascii="Times New Roman" w:hAnsi="Times New Roman" w:cs="Times New Roman"/>
+          <w:sz w:val="24"/>
+          <w:szCs w:val="24"/>
+        </w:rPr>
+      </w:pPr>
+      <w:r>
+        <w:rPr>
+          <w:rFonts w:ascii="Times New Roman" w:hAnsi="Times New Roman" w:cs="Times New Roman"/>
+          <w:b/>
+          <w:sz w:val="24"/>
+          <w:szCs w:val="24"/>
+        </w:rPr>
+        <w:t xml:space="preserve">Credit Limit Decrease Approval: </w:t>
+      </w:r>
+      <w:r>
+        <w:rPr>
+          <w:rFonts w:ascii="Times New Roman" w:hAnsi="Times New Roman" w:cs="Times New Roman"/>
+          <w:sz w:val="24"/>
+          <w:szCs w:val="24"/>
+        </w:rPr>
+        <w:t>For the credit limit decrease it needs only one level approval.</w:t>
+      </w:r>
+    </w:p>
+    <w:p>
+      <w:pPr>
+        <w:jc w:val="both"/>
+        <w:rPr>
+          <w:rFonts w:ascii="Times New Roman" w:hAnsi="Times New Roman" w:cs="Times New Roman"/>
+          <w:sz w:val="24"/>
+          <w:szCs w:val="24"/>
+        </w:rPr>
+      </w:pPr>
+    </w:p>
+    <w:p>
+      <w:pPr>
+        <w:jc w:val="center"/>
+        <w:rPr>
+          <w:b/>
+        </w:rPr>
+      </w:pPr>
+      <w:r>
+        <w:rPr>
+          <w:b/>
+          <w:noProof/>
+        </w:rPr>
+        <w:drawing>
+          <wp:inline distT="0" distB="0" distL="0" distR="0" wp14:anchorId="641993B3" wp14:editId="146C94A3">
+            <wp:extent cx="2533650" cy="704850"/>
+            <wp:effectExtent l="0" t="0" r="0" b="0"/>
+            <wp:docPr id="10" name="Picture 10" descr="C:\Users\nahar.kamrun\Desktop\77.jpg"/>
+            <wp:cNvGraphicFramePr>
+              <a:graphicFrameLocks xmlns:a="http://schemas.openxmlformats.org/drawingml/2006/main" noChangeAspect="1"/>
+            </wp:cNvGraphicFramePr>
+            <a:graphic xmlns:a="http://schemas.openxmlformats.org/drawingml/2006/main">
+              <a:graphicData uri="http://schemas.openxmlformats.org/drawingml/2006/picture">
+                <pic:pic xmlns:pic="http://schemas.openxmlformats.org/drawingml/2006/picture">
+                  <pic:nvPicPr>
+                    <pic:cNvPr id="0" name="Picture 5" descr="C:\Users\nahar.kamrun\Desktop\77.jpg"/>
+                    <pic:cNvPicPr>
+                      <a:picLocks noChangeAspect="1" noChangeArrowheads="1"/>
+                    </pic:cNvPicPr>
+                  </pic:nvPicPr>
+                  <pic:blipFill>
+                    <a:blip r:embed="rId16" cstate="print">
+                      <a:extLst>
+                        <a:ext uri="{28A0092B-C50C-407E-A947-70E740481C1C}">
+                          <a14:useLocalDpi xmlns:a14="http://schemas.microsoft.com/office/drawing/2010/main" val="0"/>
+                        </a:ext>
+                      </a:extLst>
+                    </a:blip>
+                    <a:srcRect/>
+                    <a:stretch>
+                      <a:fillRect/>
+                    </a:stretch>
+                  </pic:blipFill>
+                  <pic:spPr bwMode="auto">
+                    <a:xfrm>
+                      <a:off x="0" y="0"/>
+                      <a:ext cx="2533650" cy="704850"/>
+                    </a:xfrm>
+                    <a:prstGeom prst="rect">
+                      <a:avLst/>
+                    </a:prstGeom>
+                    <a:noFill/>
+                    <a:ln>
+                      <a:noFill/>
+                    </a:ln>
+                  </pic:spPr>
+                </pic:pic>
+              </a:graphicData>
+            </a:graphic>
+          </wp:inline>
+        </w:drawing>
+      </w:r>
+    </w:p>
+    <w:p>
+      <w:pPr>
+        <w:jc w:val="center"/>
+        <w:rPr>
+          <w:rFonts w:ascii="Times New Roman" w:hAnsi="Times New Roman" w:cs="Times New Roman"/>
+          <w:sz w:val="24"/>
+          <w:szCs w:val="24"/>
+        </w:rPr>
+      </w:pPr>
+      <w:r>
+        <w:rPr>
+          <w:rFonts w:ascii="Times New Roman" w:hAnsi="Times New Roman" w:cs="Times New Roman"/>
+          <w:b/>
+          <w:sz w:val="24"/>
+          <w:szCs w:val="24"/>
+        </w:rPr>
+        <w:t xml:space="preserve">Fig: </w:t>
+      </w:r>
+      <w:r>
+        <w:rPr>
+          <w:rFonts w:ascii="Times New Roman" w:hAnsi="Times New Roman" w:cs="Times New Roman"/>
+          <w:sz w:val="24"/>
+          <w:szCs w:val="24"/>
+        </w:rPr>
         <w:t xml:space="preserve">Credit </w:t>
       </w:r>
       <w:r>
@@ -9119,15 +9092,7 @@
           <w:sz w:val="24"/>
           <w:szCs w:val="24"/>
         </w:rPr>
-        <w:t xml:space="preserve">. </w:t>
-      </w:r>
-      <w:r>
-        <w:rPr>
-          <w:rFonts w:ascii="Times New Roman" w:hAnsi="Times New Roman" w:cs="Times New Roman"/>
-          <w:sz w:val="24"/>
-          <w:szCs w:val="24"/>
-        </w:rPr>
-        <w:t>After the</w:t>
+        <w:t>. After the</w:t>
       </w:r>
       <w:r>
         <w:rPr>
@@ -9234,14 +9199,14 @@
           <w:b/>
         </w:rPr>
       </w:pPr>
-      <w:bookmarkStart w:id="33" w:name="_Toc477257482"/>
+      <w:bookmarkStart w:id="42" w:name="_Toc477257482"/>
       <w:r>
         <w:rPr>
           <w:b/>
         </w:rPr>
         <w:t>3.17 Payment Policy</w:t>
       </w:r>
-      <w:bookmarkEnd w:id="33"/>
+      <w:bookmarkEnd w:id="42"/>
     </w:p>
     <w:p>
       <w:pPr>
@@ -9415,7 +9380,7 @@
           <w:b/>
         </w:rPr>
       </w:pPr>
-      <w:bookmarkStart w:id="34" w:name="_Toc477257483"/>
+      <w:bookmarkStart w:id="43" w:name="_Toc477257483"/>
       <w:r>
         <w:rPr>
           <w:b/>
@@ -9440,7 +9405,7 @@
         </w:rPr>
         <w:t>The main external agents</w:t>
       </w:r>
-      <w:bookmarkEnd w:id="34"/>
+      <w:bookmarkEnd w:id="43"/>
       <w:r>
         <w:rPr>
           <w:b/>
@@ -9511,6 +9476,7 @@
           <w:szCs w:val="24"/>
         </w:rPr>
       </w:pPr>
+      <w:commentRangeStart w:id="44"/>
       <w:r>
         <w:rPr>
           <w:rFonts w:ascii="Times New Roman" w:hAnsi="Times New Roman" w:cs="Times New Roman"/>
@@ -9535,7 +9501,22 @@
           <w:sz w:val="24"/>
           <w:szCs w:val="24"/>
         </w:rPr>
-        <w:t xml:space="preserve">The warehouse is external agent of the sales management process and internal agent of the company.  </w:t>
+        <w:t>The warehouse is external agent of the sales management process and internal agent of the company.</w:t>
+      </w:r>
+      <w:commentRangeEnd w:id="44"/>
+      <w:r>
+        <w:rPr>
+          <w:rStyle w:val="CommentReference"/>
+        </w:rPr>
+        <w:commentReference w:id="44"/>
+      </w:r>
+      <w:r>
+        <w:rPr>
+          <w:rFonts w:ascii="Times New Roman" w:hAnsi="Times New Roman" w:cs="Times New Roman"/>
+          <w:sz w:val="24"/>
+          <w:szCs w:val="24"/>
+        </w:rPr>
+        <w:t xml:space="preserve">  </w:t>
       </w:r>
     </w:p>
     <w:p>
@@ -9794,8 +9775,6 @@
           <w:u w:val="single"/>
         </w:rPr>
       </w:pPr>
-      <w:bookmarkStart w:id="35" w:name="_GoBack"/>
-      <w:bookmarkEnd w:id="35"/>
     </w:p>
     <w:p>
       <w:pPr>
@@ -9804,8 +9783,8 @@
           <w:b/>
         </w:rPr>
       </w:pPr>
-      <w:bookmarkStart w:id="36" w:name="_Toc477167867"/>
-      <w:bookmarkStart w:id="37" w:name="_Toc477257484"/>
+      <w:bookmarkStart w:id="46" w:name="_Toc477167867"/>
+      <w:bookmarkStart w:id="47" w:name="_Toc477257484"/>
       <w:r>
         <w:rPr>
           <w:b/>
@@ -9819,42 +9798,24 @@
         </w:rPr>
         <w:t>. Appendix</w:t>
       </w:r>
-      <w:bookmarkEnd w:id="36"/>
-      <w:bookmarkEnd w:id="37"/>
-    </w:p>
-    <w:p>
-      <w:pPr>
-        <w:rPr>
-          <w:rFonts w:ascii="Times New Roman" w:hAnsi="Times New Roman" w:cs="Times New Roman"/>
-          <w:sz w:val="24"/>
-          <w:szCs w:val="24"/>
-        </w:rPr>
-      </w:pPr>
-      <w:r>
-        <w:rPr>
-          <w:rFonts w:ascii="Times New Roman" w:hAnsi="Times New Roman" w:cs="Times New Roman"/>
-          <w:sz w:val="24"/>
-          <w:szCs w:val="24"/>
-        </w:rPr>
-        <w:t xml:space="preserve">Forms of </w:t>
-      </w:r>
-      <w:proofErr w:type="spellStart"/>
-      <w:r>
-        <w:rPr>
-          <w:rFonts w:ascii="Times New Roman" w:hAnsi="Times New Roman" w:cs="Times New Roman"/>
-          <w:sz w:val="24"/>
-          <w:szCs w:val="24"/>
-        </w:rPr>
-        <w:t>Samuda</w:t>
-      </w:r>
-      <w:proofErr w:type="spellEnd"/>
-      <w:r>
-        <w:rPr>
-          <w:rFonts w:ascii="Times New Roman" w:hAnsi="Times New Roman" w:cs="Times New Roman"/>
-          <w:sz w:val="24"/>
-          <w:szCs w:val="24"/>
-        </w:rPr>
-        <w:t xml:space="preserve"> maintain for its </w:t>
+      <w:bookmarkEnd w:id="46"/>
+      <w:bookmarkEnd w:id="47"/>
+    </w:p>
+    <w:p>
+      <w:pPr>
+        <w:rPr>
+          <w:rFonts w:ascii="Times New Roman" w:hAnsi="Times New Roman" w:cs="Times New Roman"/>
+          <w:sz w:val="24"/>
+          <w:szCs w:val="24"/>
+        </w:rPr>
+      </w:pPr>
+      <w:r>
+        <w:rPr>
+          <w:rFonts w:ascii="Times New Roman" w:hAnsi="Times New Roman" w:cs="Times New Roman"/>
+          <w:sz w:val="24"/>
+          <w:szCs w:val="24"/>
+        </w:rPr>
+        <w:t xml:space="preserve">Forms of Samuda maintain for its </w:t>
       </w:r>
       <w:r>
         <w:rPr>
@@ -9919,7 +9880,7 @@
                     </pic:cNvPicPr>
                   </pic:nvPicPr>
                   <pic:blipFill>
-                    <a:blip r:embed="rId15" cstate="print">
+                    <a:blip r:embed="rId17" cstate="print">
                       <a:extLst>
                         <a:ext uri="{28A0092B-C50C-407E-A947-70E740481C1C}">
                           <a14:useLocalDpi xmlns:a14="http://schemas.microsoft.com/office/drawing/2010/main" val="0"/>
@@ -10103,8 +10064,8 @@
           <w:b/>
         </w:rPr>
       </w:pPr>
-      <w:bookmarkStart w:id="38" w:name="_Toc473540526"/>
-      <w:bookmarkStart w:id="39" w:name="_Toc477257485"/>
+      <w:bookmarkStart w:id="48" w:name="_Toc473540526"/>
+      <w:bookmarkStart w:id="49" w:name="_Toc477257485"/>
       <w:r>
         <w:rPr>
           <w:b/>
@@ -10116,24 +10077,10 @@
         <w:rPr>
           <w:b/>
         </w:rPr>
-        <w:t xml:space="preserve">. </w:t>
-      </w:r>
-      <w:proofErr w:type="gramStart"/>
-      <w:r>
-        <w:rPr>
-          <w:b/>
-        </w:rPr>
-        <w:t>To</w:t>
-      </w:r>
-      <w:proofErr w:type="gramEnd"/>
-      <w:r>
-        <w:rPr>
-          <w:b/>
-        </w:rPr>
-        <w:t xml:space="preserve"> be Determined</w:t>
-      </w:r>
-      <w:bookmarkEnd w:id="38"/>
-      <w:bookmarkEnd w:id="39"/>
+        <w:t>. To be Determined</w:t>
+      </w:r>
+      <w:bookmarkEnd w:id="48"/>
+      <w:bookmarkEnd w:id="49"/>
     </w:p>
     <w:p>
       <w:pPr>
@@ -10437,19 +10384,11 @@
           <w:lang w:val="en-GB"/>
         </w:rPr>
       </w:pPr>
-      <w:proofErr w:type="spellStart"/>
       <w:r>
         <w:rPr>
           <w:rFonts w:ascii="AvantGarde" w:hAnsi="AvantGarde" w:cs="Arial"/>
         </w:rPr>
-        <w:t>Samuda</w:t>
-      </w:r>
-      <w:proofErr w:type="spellEnd"/>
-      <w:r>
-        <w:rPr>
-          <w:rFonts w:ascii="AvantGarde" w:hAnsi="AvantGarde" w:cs="Arial"/>
-        </w:rPr>
-        <w:t xml:space="preserve"> Chemicals Ltd.</w:t>
+        <w:t>Samuda Chemicals Ltd.</w:t>
       </w:r>
       <w:r>
         <w:rPr>
@@ -10905,8 +10844,8 @@
     </w:p>
     <w:p/>
     <w:sectPr>
-      <w:headerReference w:type="default" r:id="rId16"/>
-      <w:footerReference w:type="default" r:id="rId17"/>
+      <w:headerReference w:type="default" r:id="rId18"/>
+      <w:footerReference w:type="default" r:id="rId19"/>
       <w:pgSz w:w="12240" w:h="15840"/>
       <w:pgMar w:top="1440" w:right="1440" w:bottom="1440" w:left="1440" w:header="0" w:footer="720" w:gutter="0"/>
       <w:cols w:space="720"/>
@@ -10915,6 +10854,191 @@
     </w:sectPr>
   </w:body>
 </w:document>
+</file>
+
+<file path=word/comments.xml><?xml version="1.0" encoding="utf-8"?>
+<w:comments xmlns:wpc="http://schemas.microsoft.com/office/word/2010/wordprocessingCanvas" xmlns:mc="http://schemas.openxmlformats.org/markup-compatibility/2006" xmlns:o="urn:schemas-microsoft-com:office:office" xmlns:r="http://schemas.openxmlformats.org/officeDocument/2006/relationships" xmlns:m="http://schemas.openxmlformats.org/officeDocument/2006/math" xmlns:v="urn:schemas-microsoft-com:vml" xmlns:wp14="http://schemas.microsoft.com/office/word/2010/wordprocessingDrawing" xmlns:wp="http://schemas.openxmlformats.org/drawingml/2006/wordprocessingDrawing" xmlns:w10="urn:schemas-microsoft-com:office:word" xmlns:w="http://schemas.openxmlformats.org/wordprocessingml/2006/main" xmlns:w14="http://schemas.microsoft.com/office/word/2010/wordml" xmlns:w15="http://schemas.microsoft.com/office/word/2012/wordml" xmlns:wpg="http://schemas.microsoft.com/office/word/2010/wordprocessingGroup" xmlns:wpi="http://schemas.microsoft.com/office/word/2010/wordprocessingInk" xmlns:wne="http://schemas.microsoft.com/office/word/2006/wordml" xmlns:wps="http://schemas.microsoft.com/office/word/2010/wordprocessingShape" mc:Ignorable="w14 w15 wp14">
+  <w:comment w:id="11" w:author="Mahfuzur Rahman" w:date="2017-03-15T17:44:00Z" w:initials="MR">
+    <w:p>
+      <w:pPr>
+        <w:pStyle w:val="CommentText"/>
+      </w:pPr>
+      <w:r>
+        <w:rPr>
+          <w:rStyle w:val="CommentReference"/>
+        </w:rPr>
+        <w:annotationRef/>
+      </w:r>
+      <w:r>
+        <w:t>Remove this item</w:t>
+      </w:r>
+    </w:p>
+  </w:comment>
+  <w:comment w:id="16" w:author="Mahfuzur Rahman" w:date="2017-03-16T18:49:00Z" w:initials="MR">
+    <w:p>
+      <w:pPr>
+        <w:pStyle w:val="CommentText"/>
+      </w:pPr>
+      <w:r>
+        <w:rPr>
+          <w:rStyle w:val="CommentReference"/>
+        </w:rPr>
+        <w:annotationRef/>
+      </w:r>
+      <w:r>
+        <w:t xml:space="preserve">Unable to </w:t>
+      </w:r>
+      <w:r>
+        <w:t>readability</w:t>
+      </w:r>
+    </w:p>
+  </w:comment>
+  <w:comment w:id="17" w:author="Mahfuzur Rahman" w:date="2017-03-16T18:50:00Z" w:initials="MR">
+    <w:p>
+      <w:pPr>
+        <w:pStyle w:val="CommentText"/>
+      </w:pPr>
+      <w:r>
+        <w:rPr>
+          <w:rStyle w:val="CommentReference"/>
+        </w:rPr>
+        <w:annotationRef/>
+      </w:r>
+      <w:r>
+        <w:t>Update this area. Based on samuda’s requirement.</w:t>
+      </w:r>
+    </w:p>
+  </w:comment>
+  <w:comment w:id="25" w:author="Mahfuzur Rahman" w:date="2017-03-16T19:01:00Z" w:initials="MR">
+    <w:p>
+      <w:pPr>
+        <w:pStyle w:val="CommentText"/>
+      </w:pPr>
+      <w:r>
+        <w:rPr>
+          <w:rStyle w:val="CommentReference"/>
+        </w:rPr>
+        <w:annotationRef/>
+      </w:r>
+      <w:r>
+        <w:t>???????????????????????</w:t>
+      </w:r>
+    </w:p>
+  </w:comment>
+  <w:comment w:id="28" w:author="Mahfuzur Rahman" w:date="2017-03-19T11:36:00Z" w:initials="MR">
+    <w:p>
+      <w:pPr>
+        <w:pStyle w:val="CommentText"/>
+      </w:pPr>
+      <w:r>
+        <w:rPr>
+          <w:rStyle w:val="CommentReference"/>
+        </w:rPr>
+        <w:annotationRef/>
+      </w:r>
+      <w:r>
+        <w:t>One type of price. Not retail or wholesale</w:t>
+      </w:r>
+    </w:p>
+  </w:comment>
+  <w:comment w:id="31" w:author="Mahfuzur Rahman" w:date="2017-03-19T11:37:00Z" w:initials="MR">
+    <w:p>
+      <w:pPr>
+        <w:pStyle w:val="CommentText"/>
+      </w:pPr>
+      <w:r>
+        <w:rPr>
+          <w:rStyle w:val="CommentReference"/>
+        </w:rPr>
+        <w:annotationRef/>
+      </w:r>
+      <w:r>
+        <w:t>I think one kinds of sales. Plz confirm with matiar vi.</w:t>
+      </w:r>
+    </w:p>
+  </w:comment>
+  <w:comment w:id="37" w:author="Mahfuzur Rahman" w:date="2017-03-19T11:40:00Z" w:initials="MR">
+    <w:p>
+      <w:pPr>
+        <w:pStyle w:val="CommentText"/>
+      </w:pPr>
+      <w:r>
+        <w:rPr>
+          <w:rStyle w:val="CommentReference"/>
+        </w:rPr>
+        <w:annotationRef/>
+      </w:r>
+      <w:r>
+        <w:t>Why TBD</w:t>
+      </w:r>
+    </w:p>
+  </w:comment>
+  <w:comment w:id="39" w:author="Mahfuzur Rahman" w:date="2017-03-19T11:40:00Z" w:initials="MR">
+    <w:p>
+      <w:pPr>
+        <w:pStyle w:val="CommentText"/>
+      </w:pPr>
+      <w:r>
+        <w:rPr>
+          <w:rStyle w:val="CommentReference"/>
+        </w:rPr>
+        <w:annotationRef/>
+      </w:r>
+      <w:r>
+        <w:t>Remove retail price</w:t>
+      </w:r>
+    </w:p>
+  </w:comment>
+  <w:comment w:id="40" w:author="Mahfuzur Rahman" w:date="2017-03-19T11:40:00Z" w:initials="MR">
+    <w:p>
+      <w:pPr>
+        <w:pStyle w:val="CommentText"/>
+      </w:pPr>
+      <w:r>
+        <w:rPr>
+          <w:rStyle w:val="CommentReference"/>
+        </w:rPr>
+        <w:annotationRef/>
+      </w:r>
+      <w:r>
+        <w:t>Why retail price</w:t>
+      </w:r>
+    </w:p>
+  </w:comment>
+  <w:comment w:id="44" w:author="Mahfuzur Rahman" w:date="2017-03-19T11:43:00Z" w:initials="MR">
+    <w:p>
+      <w:pPr>
+        <w:pStyle w:val="CommentText"/>
+      </w:pPr>
+      <w:r>
+        <w:rPr>
+          <w:rStyle w:val="CommentReference"/>
+        </w:rPr>
+        <w:annotationRef/>
+      </w:r>
+      <w:r>
+        <w:t>Warehouse replace by Inventory.</w:t>
+      </w:r>
+      <w:bookmarkStart w:id="45" w:name="_GoBack"/>
+      <w:bookmarkEnd w:id="45"/>
+    </w:p>
+  </w:comment>
+</w:comments>
+</file>
+
+<file path=word/commentsExtended.xml><?xml version="1.0" encoding="utf-8"?>
+<w15:commentsEx xmlns:wpc="http://schemas.microsoft.com/office/word/2010/wordprocessingCanvas" xmlns:mc="http://schemas.openxmlformats.org/markup-compatibility/2006" xmlns:o="urn:schemas-microsoft-com:office:office" xmlns:r="http://schemas.openxmlformats.org/officeDocument/2006/relationships" xmlns:m="http://schemas.openxmlformats.org/officeDocument/2006/math" xmlns:v="urn:schemas-microsoft-com:vml" xmlns:wp14="http://schemas.microsoft.com/office/word/2010/wordprocessingDrawing" xmlns:wp="http://schemas.openxmlformats.org/drawingml/2006/wordprocessingDrawing" xmlns:w10="urn:schemas-microsoft-com:office:word" xmlns:w="http://schemas.openxmlformats.org/wordprocessingml/2006/main" xmlns:w14="http://schemas.microsoft.com/office/word/2010/wordml" xmlns:w15="http://schemas.microsoft.com/office/word/2012/wordml" xmlns:wpg="http://schemas.microsoft.com/office/word/2010/wordprocessingGroup" xmlns:wpi="http://schemas.microsoft.com/office/word/2010/wordprocessingInk" xmlns:wne="http://schemas.microsoft.com/office/word/2006/wordml" xmlns:wps="http://schemas.microsoft.com/office/word/2010/wordprocessingShape" mc:Ignorable="w14 w15 wp14">
+  <w15:commentEx w15:paraId="45D4A83F" w15:done="0"/>
+  <w15:commentEx w15:paraId="61E7ACF8" w15:done="0"/>
+  <w15:commentEx w15:paraId="756D2327" w15:done="0"/>
+  <w15:commentEx w15:paraId="58C0956E" w15:done="0"/>
+  <w15:commentEx w15:paraId="3C524E2A" w15:done="0"/>
+  <w15:commentEx w15:paraId="02080176" w15:done="0"/>
+  <w15:commentEx w15:paraId="493589DF" w15:done="0"/>
+  <w15:commentEx w15:paraId="107BBD2B" w15:done="0"/>
+  <w15:commentEx w15:paraId="7ADF14D5" w15:done="0"/>
+  <w15:commentEx w15:paraId="2FC5B4C7" w15:done="0"/>
+</w15:commentsEx>
 </file>
 
 <file path=word/endnotes.xml><?xml version="1.0" encoding="utf-8"?>
@@ -11101,7 +11225,6 @@
         </wp:anchor>
       </w:drawing>
     </w:r>
-    <w:proofErr w:type="spellStart"/>
     <w:r>
       <w:rPr>
         <w:rFonts w:ascii="Arial" w:eastAsia="Arial" w:hAnsi="Arial" w:cs="Arial"/>
@@ -11109,17 +11232,7 @@
         <w:sz w:val="18"/>
         <w:szCs w:val="18"/>
       </w:rPr>
-      <w:t>Samuda</w:t>
-    </w:r>
-    <w:proofErr w:type="spellEnd"/>
-    <w:r>
-      <w:rPr>
-        <w:rFonts w:ascii="Arial" w:eastAsia="Arial" w:hAnsi="Arial" w:cs="Arial"/>
-        <w:b/>
-        <w:sz w:val="18"/>
-        <w:szCs w:val="18"/>
-      </w:rPr>
-      <w:t xml:space="preserve"> Chemicals</w:t>
+      <w:t>Samuda Chemicals</w:t>
     </w:r>
     <w:r>
       <w:rPr>
@@ -11161,7 +11274,7 @@
         <v:path o:extrusionok="f" gradientshapeok="t" o:connecttype="rect"/>
         <o:lock v:ext="edit" aspectratio="t"/>
       </v:shapetype>
-      <v:shape id="_x0000_i1062" type="#_x0000_t75" style="width:11.25pt;height:11.25pt" o:bullet="t">
+      <v:shape id="_x0000_i1030" type="#_x0000_t75" style="width:11.25pt;height:11.25pt" o:bullet="t">
         <v:imagedata r:id="rId1" o:title="mso5CFD"/>
       </v:shape>
     </w:pict>
@@ -13600,6 +13713,36 @@
       <w:szCs w:val="18"/>
     </w:rPr>
   </w:style>
+  <w:style w:type="paragraph" w:styleId="CommentSubject">
+    <w:name w:val="annotation subject"/>
+    <w:basedOn w:val="CommentText"/>
+    <w:next w:val="CommentText"/>
+    <w:link w:val="CommentSubjectChar"/>
+    <w:uiPriority w:val="99"/>
+    <w:semiHidden/>
+    <w:unhideWhenUsed/>
+    <w:rsid w:val="00C0206F"/>
+    <w:rPr>
+      <w:b/>
+      <w:bCs/>
+    </w:rPr>
+  </w:style>
+  <w:style w:type="character" w:customStyle="1" w:styleId="CommentSubjectChar">
+    <w:name w:val="Comment Subject Char"/>
+    <w:basedOn w:val="CommentTextChar"/>
+    <w:link w:val="CommentSubject"/>
+    <w:uiPriority w:val="99"/>
+    <w:semiHidden/>
+    <w:rsid w:val="00C0206F"/>
+    <w:rPr>
+      <w:rFonts w:ascii="Calibri" w:eastAsia="Calibri" w:hAnsi="Calibri" w:cs="Calibri"/>
+      <w:b/>
+      <w:bCs/>
+      <w:color w:val="000000"/>
+      <w:sz w:val="20"/>
+      <w:szCs w:val="20"/>
+    </w:rPr>
+  </w:style>
 </w:styles>
 </file>
 

</xml_diff>